<commit_message>
updated task chart, a bit more features
</commit_message>
<xml_diff>
--- a/com.blackout.solarpanelcalculator/docs/Iteration Plans v4.docx
+++ b/com.blackout.solarpanelcalculator/docs/Iteration Plans v4.docx
@@ -1,6 +1,6 @@
 
 <file path=word/document.xml><?xml version="1.0" encoding="utf-8"?>
-<w:document xmlns:ve="http://schemas.openxmlformats.org/markup-compatibility/2006" xmlns:o="urn:schemas-microsoft-com:office:office" xmlns:r="http://schemas.openxmlformats.org/officeDocument/2006/relationships" xmlns:m="http://schemas.openxmlformats.org/officeDocument/2006/math" xmlns:v="urn:schemas-microsoft-com:vml" xmlns:wp="http://schemas.openxmlformats.org/drawingml/2006/wordprocessingDrawing" xmlns:w10="urn:schemas-microsoft-com:office:word" xmlns:w="http://schemas.openxmlformats.org/wordprocessingml/2006/main" xmlns:wne="http://schemas.microsoft.com/office/word/2006/wordml">
+<w:document xmlns:wpc="http://schemas.microsoft.com/office/word/2010/wordprocessingCanvas" xmlns:mc="http://schemas.openxmlformats.org/markup-compatibility/2006" xmlns:o="urn:schemas-microsoft-com:office:office" xmlns:r="http://schemas.openxmlformats.org/officeDocument/2006/relationships" xmlns:m="http://schemas.openxmlformats.org/officeDocument/2006/math" xmlns:v="urn:schemas-microsoft-com:vml" xmlns:wp14="http://schemas.microsoft.com/office/word/2010/wordprocessingDrawing" xmlns:wp="http://schemas.openxmlformats.org/drawingml/2006/wordprocessingDrawing" xmlns:w10="urn:schemas-microsoft-com:office:word" xmlns:w="http://schemas.openxmlformats.org/wordprocessingml/2006/main" xmlns:w14="http://schemas.microsoft.com/office/word/2010/wordml" xmlns:wpg="http://schemas.microsoft.com/office/word/2010/wordprocessingGroup" xmlns:wpi="http://schemas.microsoft.com/office/word/2010/wordprocessingInk" xmlns:wne="http://schemas.microsoft.com/office/word/2006/wordml" xmlns:wps="http://schemas.microsoft.com/office/word/2010/wordprocessingShape" mc:Ignorable="w14 wp14">
   <w:body>
     <w:p>
       <w:pPr>
@@ -148,7 +148,7 @@
       <w:tblPr>
         <w:tblStyle w:val="LightList-Accent4"/>
         <w:tblW w:w="0" w:type="auto"/>
-        <w:tblLook w:val="04A0"/>
+        <w:tblLook w:val="04A0" w:firstRow="1" w:lastRow="0" w:firstColumn="1" w:lastColumn="0" w:noHBand="0" w:noVBand="1"/>
       </w:tblPr>
       <w:tblGrid>
         <w:gridCol w:w="903"/>
@@ -158,11 +158,11 @@
       </w:tblGrid>
       <w:tr>
         <w:trPr>
-          <w:cnfStyle w:val="100000000000"/>
+          <w:cnfStyle w:val="100000000000" w:firstRow="1" w:lastRow="0" w:firstColumn="0" w:lastColumn="0" w:oddVBand="0" w:evenVBand="0" w:oddHBand="0" w:evenHBand="0" w:firstRowFirstColumn="0" w:firstRowLastColumn="0" w:lastRowFirstColumn="0" w:lastRowLastColumn="0"/>
         </w:trPr>
         <w:tc>
           <w:tcPr>
-            <w:cnfStyle w:val="001000000000"/>
+            <w:cnfStyle w:val="001000000000" w:firstRow="0" w:lastRow="0" w:firstColumn="1" w:lastColumn="0" w:oddVBand="0" w:evenVBand="0" w:oddHBand="0" w:evenHBand="0" w:firstRowFirstColumn="0" w:firstRowLastColumn="0" w:lastRowFirstColumn="0" w:lastRowLastColumn="0"/>
             <w:tcW w:w="903" w:type="dxa"/>
           </w:tcPr>
           <w:p>
@@ -177,7 +177,7 @@
           </w:tcPr>
           <w:p>
             <w:pPr>
-              <w:cnfStyle w:val="100000000000"/>
+              <w:cnfStyle w:val="100000000000" w:firstRow="1" w:lastRow="0" w:firstColumn="0" w:lastColumn="0" w:oddVBand="0" w:evenVBand="0" w:oddHBand="0" w:evenHBand="0" w:firstRowFirstColumn="0" w:firstRowLastColumn="0" w:lastRowFirstColumn="0" w:lastRowLastColumn="0"/>
             </w:pPr>
             <w:r>
               <w:t>Task Description</w:t>
@@ -190,7 +190,7 @@
           </w:tcPr>
           <w:p>
             <w:pPr>
-              <w:cnfStyle w:val="100000000000"/>
+              <w:cnfStyle w:val="100000000000" w:firstRow="1" w:lastRow="0" w:firstColumn="0" w:lastColumn="0" w:oddVBand="0" w:evenVBand="0" w:oddHBand="0" w:evenHBand="0" w:firstRowFirstColumn="0" w:firstRowLastColumn="0" w:lastRowFirstColumn="0" w:lastRowLastColumn="0"/>
             </w:pPr>
             <w:r>
               <w:t>Estimate</w:t>
@@ -203,7 +203,7 @@
           </w:tcPr>
           <w:p>
             <w:pPr>
-              <w:cnfStyle w:val="100000000000"/>
+              <w:cnfStyle w:val="100000000000" w:firstRow="1" w:lastRow="0" w:firstColumn="0" w:lastColumn="0" w:oddVBand="0" w:evenVBand="0" w:oddHBand="0" w:evenHBand="0" w:firstRowFirstColumn="0" w:firstRowLastColumn="0" w:lastRowFirstColumn="0" w:lastRowLastColumn="0"/>
             </w:pPr>
             <w:r>
               <w:t>Taken</w:t>
@@ -213,11 +213,11 @@
       </w:tr>
       <w:tr>
         <w:trPr>
-          <w:cnfStyle w:val="000000100000"/>
+          <w:cnfStyle w:val="000000100000" w:firstRow="0" w:lastRow="0" w:firstColumn="0" w:lastColumn="0" w:oddVBand="0" w:evenVBand="0" w:oddHBand="1" w:evenHBand="0" w:firstRowFirstColumn="0" w:firstRowLastColumn="0" w:lastRowFirstColumn="0" w:lastRowLastColumn="0"/>
         </w:trPr>
         <w:tc>
           <w:tcPr>
-            <w:cnfStyle w:val="001000000000"/>
+            <w:cnfStyle w:val="001000000000" w:firstRow="0" w:lastRow="0" w:firstColumn="1" w:lastColumn="0" w:oddVBand="0" w:evenVBand="0" w:oddHBand="0" w:evenHBand="0" w:firstRowFirstColumn="0" w:firstRowLastColumn="0" w:lastRowFirstColumn="0" w:lastRowLastColumn="0"/>
             <w:tcW w:w="903" w:type="dxa"/>
           </w:tcPr>
           <w:p>
@@ -232,7 +232,7 @@
           </w:tcPr>
           <w:p>
             <w:pPr>
-              <w:cnfStyle w:val="000000100000"/>
+              <w:cnfStyle w:val="000000100000" w:firstRow="0" w:lastRow="0" w:firstColumn="0" w:lastColumn="0" w:oddVBand="0" w:evenVBand="0" w:oddHBand="1" w:evenHBand="0" w:firstRowFirstColumn="0" w:firstRowLastColumn="0" w:lastRowFirstColumn="0" w:lastRowLastColumn="0"/>
             </w:pPr>
             <w:r>
               <w:t xml:space="preserve">Background research and develop business logic for </w:t>
@@ -251,7 +251,7 @@
           </w:tcPr>
           <w:p>
             <w:pPr>
-              <w:cnfStyle w:val="000000100000"/>
+              <w:cnfStyle w:val="000000100000" w:firstRow="0" w:lastRow="0" w:firstColumn="0" w:lastColumn="0" w:oddVBand="0" w:evenVBand="0" w:oddHBand="1" w:evenHBand="0" w:firstRowFirstColumn="0" w:firstRowLastColumn="0" w:lastRowFirstColumn="0" w:lastRowLastColumn="0"/>
             </w:pPr>
             <w:r>
               <w:t>5</w:t>
@@ -264,7 +264,7 @@
           </w:tcPr>
           <w:p>
             <w:pPr>
-              <w:cnfStyle w:val="000000100000"/>
+              <w:cnfStyle w:val="000000100000" w:firstRow="0" w:lastRow="0" w:firstColumn="0" w:lastColumn="0" w:oddVBand="0" w:evenVBand="0" w:oddHBand="1" w:evenHBand="0" w:firstRowFirstColumn="0" w:firstRowLastColumn="0" w:lastRowFirstColumn="0" w:lastRowLastColumn="0"/>
             </w:pPr>
             <w:r>
               <w:t>6</w:t>
@@ -275,7 +275,7 @@
       <w:tr>
         <w:tc>
           <w:tcPr>
-            <w:cnfStyle w:val="001000000000"/>
+            <w:cnfStyle w:val="001000000000" w:firstRow="0" w:lastRow="0" w:firstColumn="1" w:lastColumn="0" w:oddVBand="0" w:evenVBand="0" w:oddHBand="0" w:evenHBand="0" w:firstRowFirstColumn="0" w:firstRowLastColumn="0" w:lastRowFirstColumn="0" w:lastRowLastColumn="0"/>
             <w:tcW w:w="903" w:type="dxa"/>
           </w:tcPr>
           <w:p>
@@ -290,7 +290,7 @@
           </w:tcPr>
           <w:p>
             <w:pPr>
-              <w:cnfStyle w:val="000000000000"/>
+              <w:cnfStyle w:val="000000000000" w:firstRow="0" w:lastRow="0" w:firstColumn="0" w:lastColumn="0" w:oddVBand="0" w:evenVBand="0" w:oddHBand="0" w:evenHBand="0" w:firstRowFirstColumn="0" w:firstRowLastColumn="0" w:lastRowFirstColumn="0" w:lastRowLastColumn="0"/>
             </w:pPr>
             <w:r>
               <w:t>Create a simple class and fill it with methods that represent the formula required to achieve the most simple useful calculation:</w:t>
@@ -298,7 +298,7 @@
           </w:p>
           <w:p>
             <w:pPr>
-              <w:cnfStyle w:val="000000000000"/>
+              <w:cnfStyle w:val="000000000000" w:firstRow="0" w:lastRow="0" w:firstColumn="0" w:lastColumn="0" w:oddVBand="0" w:evenVBand="0" w:oddHBand="0" w:evenHBand="0" w:firstRowFirstColumn="0" w:firstRowLastColumn="0" w:lastRowFirstColumn="0" w:lastRowLastColumn="0"/>
             </w:pPr>
             <w:r>
               <w:t>Upon 3 inputs, return 1 output</w:t>
@@ -306,7 +306,7 @@
           </w:p>
           <w:p>
             <w:pPr>
-              <w:cnfStyle w:val="000000000000"/>
+              <w:cnfStyle w:val="000000000000" w:firstRow="0" w:lastRow="0" w:firstColumn="0" w:lastColumn="0" w:oddVBand="0" w:evenVBand="0" w:oddHBand="0" w:evenHBand="0" w:firstRowFirstColumn="0" w:firstRowLastColumn="0" w:lastRowFirstColumn="0" w:lastRowLastColumn="0"/>
             </w:pPr>
           </w:p>
         </w:tc>
@@ -316,7 +316,7 @@
           </w:tcPr>
           <w:p>
             <w:pPr>
-              <w:cnfStyle w:val="000000000000"/>
+              <w:cnfStyle w:val="000000000000" w:firstRow="0" w:lastRow="0" w:firstColumn="0" w:lastColumn="0" w:oddVBand="0" w:evenVBand="0" w:oddHBand="0" w:evenHBand="0" w:firstRowFirstColumn="0" w:firstRowLastColumn="0" w:lastRowFirstColumn="0" w:lastRowLastColumn="0"/>
             </w:pPr>
             <w:r>
               <w:t>6</w:t>
@@ -329,7 +329,7 @@
           </w:tcPr>
           <w:p>
             <w:pPr>
-              <w:cnfStyle w:val="000000000000"/>
+              <w:cnfStyle w:val="000000000000" w:firstRow="0" w:lastRow="0" w:firstColumn="0" w:lastColumn="0" w:oddVBand="0" w:evenVBand="0" w:oddHBand="0" w:evenHBand="0" w:firstRowFirstColumn="0" w:firstRowLastColumn="0" w:lastRowFirstColumn="0" w:lastRowLastColumn="0"/>
             </w:pPr>
             <w:r>
               <w:t>7</w:t>
@@ -339,11 +339,11 @@
       </w:tr>
       <w:tr>
         <w:trPr>
-          <w:cnfStyle w:val="000000100000"/>
+          <w:cnfStyle w:val="000000100000" w:firstRow="0" w:lastRow="0" w:firstColumn="0" w:lastColumn="0" w:oddVBand="0" w:evenVBand="0" w:oddHBand="1" w:evenHBand="0" w:firstRowFirstColumn="0" w:firstRowLastColumn="0" w:lastRowFirstColumn="0" w:lastRowLastColumn="0"/>
         </w:trPr>
         <w:tc>
           <w:tcPr>
-            <w:cnfStyle w:val="001000000000"/>
+            <w:cnfStyle w:val="001000000000" w:firstRow="0" w:lastRow="0" w:firstColumn="1" w:lastColumn="0" w:oddVBand="0" w:evenVBand="0" w:oddHBand="0" w:evenHBand="0" w:firstRowFirstColumn="0" w:firstRowLastColumn="0" w:lastRowFirstColumn="0" w:lastRowLastColumn="0"/>
             <w:tcW w:w="903" w:type="dxa"/>
           </w:tcPr>
           <w:p>
@@ -358,7 +358,7 @@
           </w:tcPr>
           <w:p>
             <w:pPr>
-              <w:cnfStyle w:val="000000100000"/>
+              <w:cnfStyle w:val="000000100000" w:firstRow="0" w:lastRow="0" w:firstColumn="0" w:lastColumn="0" w:oddVBand="0" w:evenVBand="0" w:oddHBand="1" w:evenHBand="0" w:firstRowFirstColumn="0" w:firstRowLastColumn="0" w:lastRowFirstColumn="0" w:lastRowLastColumn="0"/>
             </w:pPr>
             <w:r>
               <w:t>Create a method for displaying data</w:t>
@@ -371,7 +371,7 @@
           </w:tcPr>
           <w:p>
             <w:pPr>
-              <w:cnfStyle w:val="000000100000"/>
+              <w:cnfStyle w:val="000000100000" w:firstRow="0" w:lastRow="0" w:firstColumn="0" w:lastColumn="0" w:oddVBand="0" w:evenVBand="0" w:oddHBand="1" w:evenHBand="0" w:firstRowFirstColumn="0" w:firstRowLastColumn="0" w:lastRowFirstColumn="0" w:lastRowLastColumn="0"/>
             </w:pPr>
             <w:r>
               <w:t>1</w:t>
@@ -384,7 +384,7 @@
           </w:tcPr>
           <w:p>
             <w:pPr>
-              <w:cnfStyle w:val="000000100000"/>
+              <w:cnfStyle w:val="000000100000" w:firstRow="0" w:lastRow="0" w:firstColumn="0" w:lastColumn="0" w:oddVBand="0" w:evenVBand="0" w:oddHBand="1" w:evenHBand="0" w:firstRowFirstColumn="0" w:firstRowLastColumn="0" w:lastRowFirstColumn="0" w:lastRowLastColumn="0"/>
             </w:pPr>
             <w:r>
               <w:t>1</w:t>
@@ -395,7 +395,7 @@
       <w:tr>
         <w:tc>
           <w:tcPr>
-            <w:cnfStyle w:val="001000000000"/>
+            <w:cnfStyle w:val="001000000000" w:firstRow="0" w:lastRow="0" w:firstColumn="1" w:lastColumn="0" w:oddVBand="0" w:evenVBand="0" w:oddHBand="0" w:evenHBand="0" w:firstRowFirstColumn="0" w:firstRowLastColumn="0" w:lastRowFirstColumn="0" w:lastRowLastColumn="0"/>
             <w:tcW w:w="903" w:type="dxa"/>
           </w:tcPr>
           <w:p>
@@ -410,7 +410,7 @@
           </w:tcPr>
           <w:p>
             <w:pPr>
-              <w:cnfStyle w:val="000000000000"/>
+              <w:cnfStyle w:val="000000000000" w:firstRow="0" w:lastRow="0" w:firstColumn="0" w:lastColumn="0" w:oddVBand="0" w:evenVBand="0" w:oddHBand="0" w:evenHBand="0" w:firstRowFirstColumn="0" w:firstRowLastColumn="0" w:lastRowFirstColumn="0" w:lastRowLastColumn="0"/>
             </w:pPr>
             <w:r>
               <w:t>Basic user interface design and implementation</w:t>
@@ -423,7 +423,7 @@
           </w:tcPr>
           <w:p>
             <w:pPr>
-              <w:cnfStyle w:val="000000000000"/>
+              <w:cnfStyle w:val="000000000000" w:firstRow="0" w:lastRow="0" w:firstColumn="0" w:lastColumn="0" w:oddVBand="0" w:evenVBand="0" w:oddHBand="0" w:evenHBand="0" w:firstRowFirstColumn="0" w:firstRowLastColumn="0" w:lastRowFirstColumn="0" w:lastRowLastColumn="0"/>
             </w:pPr>
             <w:r>
               <w:t>5</w:t>
@@ -436,7 +436,7 @@
           </w:tcPr>
           <w:p>
             <w:pPr>
-              <w:cnfStyle w:val="000000000000"/>
+              <w:cnfStyle w:val="000000000000" w:firstRow="0" w:lastRow="0" w:firstColumn="0" w:lastColumn="0" w:oddVBand="0" w:evenVBand="0" w:oddHBand="0" w:evenHBand="0" w:firstRowFirstColumn="0" w:firstRowLastColumn="0" w:lastRowFirstColumn="0" w:lastRowLastColumn="0"/>
             </w:pPr>
             <w:r>
               <w:t>7</w:t>
@@ -446,11 +446,11 @@
       </w:tr>
       <w:tr>
         <w:trPr>
-          <w:cnfStyle w:val="000000100000"/>
+          <w:cnfStyle w:val="000000100000" w:firstRow="0" w:lastRow="0" w:firstColumn="0" w:lastColumn="0" w:oddVBand="0" w:evenVBand="0" w:oddHBand="1" w:evenHBand="0" w:firstRowFirstColumn="0" w:firstRowLastColumn="0" w:lastRowFirstColumn="0" w:lastRowLastColumn="0"/>
         </w:trPr>
         <w:tc>
           <w:tcPr>
-            <w:cnfStyle w:val="001000000000"/>
+            <w:cnfStyle w:val="001000000000" w:firstRow="0" w:lastRow="0" w:firstColumn="1" w:lastColumn="0" w:oddVBand="0" w:evenVBand="0" w:oddHBand="0" w:evenHBand="0" w:firstRowFirstColumn="0" w:firstRowLastColumn="0" w:lastRowFirstColumn="0" w:lastRowLastColumn="0"/>
             <w:tcW w:w="903" w:type="dxa"/>
           </w:tcPr>
           <w:p/>
@@ -461,7 +461,7 @@
           </w:tcPr>
           <w:p>
             <w:pPr>
-              <w:cnfStyle w:val="000000100000"/>
+              <w:cnfStyle w:val="000000100000" w:firstRow="0" w:lastRow="0" w:firstColumn="0" w:lastColumn="0" w:oddVBand="0" w:evenVBand="0" w:oddHBand="1" w:evenHBand="0" w:firstRowFirstColumn="0" w:firstRowLastColumn="0" w:lastRowFirstColumn="0" w:lastRowLastColumn="0"/>
             </w:pPr>
           </w:p>
         </w:tc>
@@ -471,7 +471,7 @@
           </w:tcPr>
           <w:p>
             <w:pPr>
-              <w:cnfStyle w:val="000000100000"/>
+              <w:cnfStyle w:val="000000100000" w:firstRow="0" w:lastRow="0" w:firstColumn="0" w:lastColumn="0" w:oddVBand="0" w:evenVBand="0" w:oddHBand="1" w:evenHBand="0" w:firstRowFirstColumn="0" w:firstRowLastColumn="0" w:lastRowFirstColumn="0" w:lastRowLastColumn="0"/>
             </w:pPr>
           </w:p>
         </w:tc>
@@ -481,7 +481,7 @@
           </w:tcPr>
           <w:p>
             <w:pPr>
-              <w:cnfStyle w:val="000000100000"/>
+              <w:cnfStyle w:val="000000100000" w:firstRow="0" w:lastRow="0" w:firstColumn="0" w:lastColumn="0" w:oddVBand="0" w:evenVBand="0" w:oddHBand="1" w:evenHBand="0" w:firstRowFirstColumn="0" w:firstRowLastColumn="0" w:lastRowFirstColumn="0" w:lastRowLastColumn="0"/>
             </w:pPr>
           </w:p>
         </w:tc>
@@ -489,7 +489,7 @@
       <w:tr>
         <w:tc>
           <w:tcPr>
-            <w:cnfStyle w:val="001000000000"/>
+            <w:cnfStyle w:val="001000000000" w:firstRow="0" w:lastRow="0" w:firstColumn="1" w:lastColumn="0" w:oddVBand="0" w:evenVBand="0" w:oddHBand="0" w:evenHBand="0" w:firstRowFirstColumn="0" w:firstRowLastColumn="0" w:lastRowFirstColumn="0" w:lastRowLastColumn="0"/>
             <w:tcW w:w="903" w:type="dxa"/>
           </w:tcPr>
           <w:p/>
@@ -503,7 +503,7 @@
               <w:tabs>
                 <w:tab w:val="right" w:pos="6219"/>
               </w:tabs>
-              <w:cnfStyle w:val="000000000000"/>
+              <w:cnfStyle w:val="000000000000" w:firstRow="0" w:lastRow="0" w:firstColumn="0" w:lastColumn="0" w:oddVBand="0" w:evenVBand="0" w:oddHBand="0" w:evenHBand="0" w:firstRowFirstColumn="0" w:firstRowLastColumn="0" w:lastRowFirstColumn="0" w:lastRowLastColumn="0"/>
             </w:pPr>
             <w:r>
               <w:t>Story Points: 8</w:t>
@@ -520,7 +520,7 @@
           </w:tcPr>
           <w:p>
             <w:pPr>
-              <w:cnfStyle w:val="000000000000"/>
+              <w:cnfStyle w:val="000000000000" w:firstRow="0" w:lastRow="0" w:firstColumn="0" w:lastColumn="0" w:oddVBand="0" w:evenVBand="0" w:oddHBand="0" w:evenHBand="0" w:firstRowFirstColumn="0" w:firstRowLastColumn="0" w:lastRowFirstColumn="0" w:lastRowLastColumn="0"/>
             </w:pPr>
             <w:r>
               <w:t>17</w:t>
@@ -533,7 +533,7 @@
           </w:tcPr>
           <w:p>
             <w:pPr>
-              <w:cnfStyle w:val="000000000000"/>
+              <w:cnfStyle w:val="000000000000" w:firstRow="0" w:lastRow="0" w:firstColumn="0" w:lastColumn="0" w:oddVBand="0" w:evenVBand="0" w:oddHBand="0" w:evenHBand="0" w:firstRowFirstColumn="0" w:firstRowLastColumn="0" w:lastRowFirstColumn="0" w:lastRowLastColumn="0"/>
             </w:pPr>
             <w:r>
               <w:t>21</w:t>
@@ -572,7 +572,7 @@
       <w:tblPr>
         <w:tblStyle w:val="LightList-Accent4"/>
         <w:tblW w:w="0" w:type="auto"/>
-        <w:tblLook w:val="04A0"/>
+        <w:tblLook w:val="04A0" w:firstRow="1" w:lastRow="0" w:firstColumn="1" w:lastColumn="0" w:noHBand="0" w:noVBand="1"/>
       </w:tblPr>
       <w:tblGrid>
         <w:gridCol w:w="903"/>
@@ -582,11 +582,11 @@
       </w:tblGrid>
       <w:tr>
         <w:trPr>
-          <w:cnfStyle w:val="100000000000"/>
+          <w:cnfStyle w:val="100000000000" w:firstRow="1" w:lastRow="0" w:firstColumn="0" w:lastColumn="0" w:oddVBand="0" w:evenVBand="0" w:oddHBand="0" w:evenHBand="0" w:firstRowFirstColumn="0" w:firstRowLastColumn="0" w:lastRowFirstColumn="0" w:lastRowLastColumn="0"/>
         </w:trPr>
         <w:tc>
           <w:tcPr>
-            <w:cnfStyle w:val="001000000000"/>
+            <w:cnfStyle w:val="001000000000" w:firstRow="0" w:lastRow="0" w:firstColumn="1" w:lastColumn="0" w:oddVBand="0" w:evenVBand="0" w:oddHBand="0" w:evenHBand="0" w:firstRowFirstColumn="0" w:firstRowLastColumn="0" w:lastRowFirstColumn="0" w:lastRowLastColumn="0"/>
             <w:tcW w:w="903" w:type="dxa"/>
           </w:tcPr>
           <w:p>
@@ -601,7 +601,7 @@
           </w:tcPr>
           <w:p>
             <w:pPr>
-              <w:cnfStyle w:val="100000000000"/>
+              <w:cnfStyle w:val="100000000000" w:firstRow="1" w:lastRow="0" w:firstColumn="0" w:lastColumn="0" w:oddVBand="0" w:evenVBand="0" w:oddHBand="0" w:evenHBand="0" w:firstRowFirstColumn="0" w:firstRowLastColumn="0" w:lastRowFirstColumn="0" w:lastRowLastColumn="0"/>
             </w:pPr>
             <w:r>
               <w:t>Task Description</w:t>
@@ -614,7 +614,7 @@
           </w:tcPr>
           <w:p>
             <w:pPr>
-              <w:cnfStyle w:val="100000000000"/>
+              <w:cnfStyle w:val="100000000000" w:firstRow="1" w:lastRow="0" w:firstColumn="0" w:lastColumn="0" w:oddVBand="0" w:evenVBand="0" w:oddHBand="0" w:evenHBand="0" w:firstRowFirstColumn="0" w:firstRowLastColumn="0" w:lastRowFirstColumn="0" w:lastRowLastColumn="0"/>
             </w:pPr>
             <w:r>
               <w:t>Estimate</w:t>
@@ -627,7 +627,7 @@
           </w:tcPr>
           <w:p>
             <w:pPr>
-              <w:cnfStyle w:val="100000000000"/>
+              <w:cnfStyle w:val="100000000000" w:firstRow="1" w:lastRow="0" w:firstColumn="0" w:lastColumn="0" w:oddVBand="0" w:evenVBand="0" w:oddHBand="0" w:evenHBand="0" w:firstRowFirstColumn="0" w:firstRowLastColumn="0" w:lastRowFirstColumn="0" w:lastRowLastColumn="0"/>
             </w:pPr>
             <w:r>
               <w:t>Taken</w:t>
@@ -637,11 +637,11 @@
       </w:tr>
       <w:tr>
         <w:trPr>
-          <w:cnfStyle w:val="000000100000"/>
+          <w:cnfStyle w:val="000000100000" w:firstRow="0" w:lastRow="0" w:firstColumn="0" w:lastColumn="0" w:oddVBand="0" w:evenVBand="0" w:oddHBand="1" w:evenHBand="0" w:firstRowFirstColumn="0" w:firstRowLastColumn="0" w:lastRowFirstColumn="0" w:lastRowLastColumn="0"/>
         </w:trPr>
         <w:tc>
           <w:tcPr>
-            <w:cnfStyle w:val="001000000000"/>
+            <w:cnfStyle w:val="001000000000" w:firstRow="0" w:lastRow="0" w:firstColumn="1" w:lastColumn="0" w:oddVBand="0" w:evenVBand="0" w:oddHBand="0" w:evenHBand="0" w:firstRowFirstColumn="0" w:firstRowLastColumn="0" w:lastRowFirstColumn="0" w:lastRowLastColumn="0"/>
             <w:tcW w:w="903" w:type="dxa"/>
           </w:tcPr>
           <w:p>
@@ -656,7 +656,7 @@
           </w:tcPr>
           <w:p>
             <w:pPr>
-              <w:cnfStyle w:val="000000100000"/>
+              <w:cnfStyle w:val="000000100000" w:firstRow="0" w:lastRow="0" w:firstColumn="0" w:lastColumn="0" w:oddVBand="0" w:evenVBand="0" w:oddHBand="1" w:evenHBand="0" w:firstRowFirstColumn="0" w:firstRowLastColumn="0" w:lastRowFirstColumn="0" w:lastRowLastColumn="0"/>
             </w:pPr>
             <w:r>
               <w:t>Research the formula for monthly generation</w:t>
@@ -669,7 +669,7 @@
           </w:tcPr>
           <w:p>
             <w:pPr>
-              <w:cnfStyle w:val="000000100000"/>
+              <w:cnfStyle w:val="000000100000" w:firstRow="0" w:lastRow="0" w:firstColumn="0" w:lastColumn="0" w:oddVBand="0" w:evenVBand="0" w:oddHBand="1" w:evenHBand="0" w:firstRowFirstColumn="0" w:firstRowLastColumn="0" w:lastRowFirstColumn="0" w:lastRowLastColumn="0"/>
             </w:pPr>
             <w:r>
               <w:t>3</w:t>
@@ -682,7 +682,7 @@
           </w:tcPr>
           <w:p>
             <w:pPr>
-              <w:cnfStyle w:val="000000100000"/>
+              <w:cnfStyle w:val="000000100000" w:firstRow="0" w:lastRow="0" w:firstColumn="0" w:lastColumn="0" w:oddVBand="0" w:evenVBand="0" w:oddHBand="1" w:evenHBand="0" w:firstRowFirstColumn="0" w:firstRowLastColumn="0" w:lastRowFirstColumn="0" w:lastRowLastColumn="0"/>
             </w:pPr>
             <w:r>
               <w:t>3</w:t>
@@ -693,7 +693,7 @@
       <w:tr>
         <w:tc>
           <w:tcPr>
-            <w:cnfStyle w:val="001000000000"/>
+            <w:cnfStyle w:val="001000000000" w:firstRow="0" w:lastRow="0" w:firstColumn="1" w:lastColumn="0" w:oddVBand="0" w:evenVBand="0" w:oddHBand="0" w:evenHBand="0" w:firstRowFirstColumn="0" w:firstRowLastColumn="0" w:lastRowFirstColumn="0" w:lastRowLastColumn="0"/>
             <w:tcW w:w="903" w:type="dxa"/>
           </w:tcPr>
           <w:p>
@@ -708,7 +708,7 @@
           </w:tcPr>
           <w:p>
             <w:pPr>
-              <w:cnfStyle w:val="000000000000"/>
+              <w:cnfStyle w:val="000000000000" w:firstRow="0" w:lastRow="0" w:firstColumn="0" w:lastColumn="0" w:oddVBand="0" w:evenVBand="0" w:oddHBand="0" w:evenHBand="0" w:firstRowFirstColumn="0" w:firstRowLastColumn="0" w:lastRowFirstColumn="0" w:lastRowLastColumn="0"/>
             </w:pPr>
             <w:r>
               <w:t>Code monthly generation</w:t>
@@ -721,7 +721,7 @@
           </w:tcPr>
           <w:p>
             <w:pPr>
-              <w:cnfStyle w:val="000000000000"/>
+              <w:cnfStyle w:val="000000000000" w:firstRow="0" w:lastRow="0" w:firstColumn="0" w:lastColumn="0" w:oddVBand="0" w:evenVBand="0" w:oddHBand="0" w:evenHBand="0" w:firstRowFirstColumn="0" w:firstRowLastColumn="0" w:lastRowFirstColumn="0" w:lastRowLastColumn="0"/>
             </w:pPr>
             <w:r>
               <w:t>4</w:t>
@@ -734,7 +734,7 @@
           </w:tcPr>
           <w:p>
             <w:pPr>
-              <w:cnfStyle w:val="000000000000"/>
+              <w:cnfStyle w:val="000000000000" w:firstRow="0" w:lastRow="0" w:firstColumn="0" w:lastColumn="0" w:oddVBand="0" w:evenVBand="0" w:oddHBand="0" w:evenHBand="0" w:firstRowFirstColumn="0" w:firstRowLastColumn="0" w:lastRowFirstColumn="0" w:lastRowLastColumn="0"/>
             </w:pPr>
             <w:r>
               <w:t>4</w:t>
@@ -744,11 +744,11 @@
       </w:tr>
       <w:tr>
         <w:trPr>
-          <w:cnfStyle w:val="000000100000"/>
+          <w:cnfStyle w:val="000000100000" w:firstRow="0" w:lastRow="0" w:firstColumn="0" w:lastColumn="0" w:oddVBand="0" w:evenVBand="0" w:oddHBand="1" w:evenHBand="0" w:firstRowFirstColumn="0" w:firstRowLastColumn="0" w:lastRowFirstColumn="0" w:lastRowLastColumn="0"/>
         </w:trPr>
         <w:tc>
           <w:tcPr>
-            <w:cnfStyle w:val="001000000000"/>
+            <w:cnfStyle w:val="001000000000" w:firstRow="0" w:lastRow="0" w:firstColumn="1" w:lastColumn="0" w:oddVBand="0" w:evenVBand="0" w:oddHBand="0" w:evenHBand="0" w:firstRowFirstColumn="0" w:firstRowLastColumn="0" w:lastRowFirstColumn="0" w:lastRowLastColumn="0"/>
             <w:tcW w:w="903" w:type="dxa"/>
           </w:tcPr>
           <w:p>
@@ -763,7 +763,7 @@
           </w:tcPr>
           <w:p>
             <w:pPr>
-              <w:cnfStyle w:val="000000100000"/>
+              <w:cnfStyle w:val="000000100000" w:firstRow="0" w:lastRow="0" w:firstColumn="0" w:lastColumn="0" w:oddVBand="0" w:evenVBand="0" w:oddHBand="1" w:evenHBand="0" w:firstRowFirstColumn="0" w:firstRowLastColumn="0" w:lastRowFirstColumn="0" w:lastRowLastColumn="0"/>
             </w:pPr>
             <w:r>
               <w:t>Display monthly generation in charts</w:t>
@@ -776,7 +776,7 @@
           </w:tcPr>
           <w:p>
             <w:pPr>
-              <w:cnfStyle w:val="000000100000"/>
+              <w:cnfStyle w:val="000000100000" w:firstRow="0" w:lastRow="0" w:firstColumn="0" w:lastColumn="0" w:oddVBand="0" w:evenVBand="0" w:oddHBand="1" w:evenHBand="0" w:firstRowFirstColumn="0" w:firstRowLastColumn="0" w:lastRowFirstColumn="0" w:lastRowLastColumn="0"/>
             </w:pPr>
             <w:r>
               <w:t>3</w:t>
@@ -789,7 +789,7 @@
           </w:tcPr>
           <w:p>
             <w:pPr>
-              <w:cnfStyle w:val="000000100000"/>
+              <w:cnfStyle w:val="000000100000" w:firstRow="0" w:lastRow="0" w:firstColumn="0" w:lastColumn="0" w:oddVBand="0" w:evenVBand="0" w:oddHBand="1" w:evenHBand="0" w:firstRowFirstColumn="0" w:firstRowLastColumn="0" w:lastRowFirstColumn="0" w:lastRowLastColumn="0"/>
             </w:pPr>
             <w:r>
               <w:t>2</w:t>
@@ -800,7 +800,7 @@
       <w:tr>
         <w:tc>
           <w:tcPr>
-            <w:cnfStyle w:val="001000000000"/>
+            <w:cnfStyle w:val="001000000000" w:firstRow="0" w:lastRow="0" w:firstColumn="1" w:lastColumn="0" w:oddVBand="0" w:evenVBand="0" w:oddHBand="0" w:evenHBand="0" w:firstRowFirstColumn="0" w:firstRowLastColumn="0" w:lastRowFirstColumn="0" w:lastRowLastColumn="0"/>
             <w:tcW w:w="903" w:type="dxa"/>
           </w:tcPr>
           <w:p/>
@@ -811,7 +811,7 @@
           </w:tcPr>
           <w:p>
             <w:pPr>
-              <w:cnfStyle w:val="000000000000"/>
+              <w:cnfStyle w:val="000000000000" w:firstRow="0" w:lastRow="0" w:firstColumn="0" w:lastColumn="0" w:oddVBand="0" w:evenVBand="0" w:oddHBand="0" w:evenHBand="0" w:firstRowFirstColumn="0" w:firstRowLastColumn="0" w:lastRowFirstColumn="0" w:lastRowLastColumn="0"/>
             </w:pPr>
           </w:p>
         </w:tc>
@@ -821,7 +821,7 @@
           </w:tcPr>
           <w:p>
             <w:pPr>
-              <w:cnfStyle w:val="000000000000"/>
+              <w:cnfStyle w:val="000000000000" w:firstRow="0" w:lastRow="0" w:firstColumn="0" w:lastColumn="0" w:oddVBand="0" w:evenVBand="0" w:oddHBand="0" w:evenHBand="0" w:firstRowFirstColumn="0" w:firstRowLastColumn="0" w:lastRowFirstColumn="0" w:lastRowLastColumn="0"/>
             </w:pPr>
           </w:p>
         </w:tc>
@@ -831,18 +831,18 @@
           </w:tcPr>
           <w:p>
             <w:pPr>
-              <w:cnfStyle w:val="000000000000"/>
+              <w:cnfStyle w:val="000000000000" w:firstRow="0" w:lastRow="0" w:firstColumn="0" w:lastColumn="0" w:oddVBand="0" w:evenVBand="0" w:oddHBand="0" w:evenHBand="0" w:firstRowFirstColumn="0" w:firstRowLastColumn="0" w:lastRowFirstColumn="0" w:lastRowLastColumn="0"/>
             </w:pPr>
           </w:p>
         </w:tc>
       </w:tr>
       <w:tr>
         <w:trPr>
-          <w:cnfStyle w:val="000000100000"/>
+          <w:cnfStyle w:val="000000100000" w:firstRow="0" w:lastRow="0" w:firstColumn="0" w:lastColumn="0" w:oddVBand="0" w:evenVBand="0" w:oddHBand="1" w:evenHBand="0" w:firstRowFirstColumn="0" w:firstRowLastColumn="0" w:lastRowFirstColumn="0" w:lastRowLastColumn="0"/>
         </w:trPr>
         <w:tc>
           <w:tcPr>
-            <w:cnfStyle w:val="001000000000"/>
+            <w:cnfStyle w:val="001000000000" w:firstRow="0" w:lastRow="0" w:firstColumn="1" w:lastColumn="0" w:oddVBand="0" w:evenVBand="0" w:oddHBand="0" w:evenHBand="0" w:firstRowFirstColumn="0" w:firstRowLastColumn="0" w:lastRowFirstColumn="0" w:lastRowLastColumn="0"/>
             <w:tcW w:w="903" w:type="dxa"/>
           </w:tcPr>
           <w:p/>
@@ -856,7 +856,7 @@
               <w:tabs>
                 <w:tab w:val="right" w:pos="6219"/>
               </w:tabs>
-              <w:cnfStyle w:val="000000100000"/>
+              <w:cnfStyle w:val="000000100000" w:firstRow="0" w:lastRow="0" w:firstColumn="0" w:lastColumn="0" w:oddVBand="0" w:evenVBand="0" w:oddHBand="1" w:evenHBand="0" w:firstRowFirstColumn="0" w:firstRowLastColumn="0" w:lastRowFirstColumn="0" w:lastRowLastColumn="0"/>
             </w:pPr>
             <w:r>
               <w:t xml:space="preserve">Story Points: </w:t>
@@ -879,7 +879,7 @@
           </w:tcPr>
           <w:p>
             <w:pPr>
-              <w:cnfStyle w:val="000000100000"/>
+              <w:cnfStyle w:val="000000100000" w:firstRow="0" w:lastRow="0" w:firstColumn="0" w:lastColumn="0" w:oddVBand="0" w:evenVBand="0" w:oddHBand="1" w:evenHBand="0" w:firstRowFirstColumn="0" w:firstRowLastColumn="0" w:lastRowFirstColumn="0" w:lastRowLastColumn="0"/>
             </w:pPr>
             <w:r>
               <w:t>10</w:t>
@@ -892,7 +892,7 @@
           </w:tcPr>
           <w:p>
             <w:pPr>
-              <w:cnfStyle w:val="000000100000"/>
+              <w:cnfStyle w:val="000000100000" w:firstRow="0" w:lastRow="0" w:firstColumn="0" w:lastColumn="0" w:oddVBand="0" w:evenVBand="0" w:oddHBand="1" w:evenHBand="0" w:firstRowFirstColumn="0" w:firstRowLastColumn="0" w:lastRowFirstColumn="0" w:lastRowLastColumn="0"/>
             </w:pPr>
             <w:r>
               <w:t>9</w:t>
@@ -925,7 +925,6 @@
         <w:spacing w:before="360"/>
       </w:pPr>
       <w:r>
-        <w:lastRenderedPageBreak/>
         <w:t>Iteration 2</w:t>
       </w:r>
     </w:p>
@@ -1011,7 +1010,7 @@
       <w:tblPr>
         <w:tblStyle w:val="LightList-Accent4"/>
         <w:tblW w:w="0" w:type="auto"/>
-        <w:tblLook w:val="04A0"/>
+        <w:tblLook w:val="04A0" w:firstRow="1" w:lastRow="0" w:firstColumn="1" w:lastColumn="0" w:noHBand="0" w:noVBand="1"/>
       </w:tblPr>
       <w:tblGrid>
         <w:gridCol w:w="903"/>
@@ -1021,11 +1020,11 @@
       </w:tblGrid>
       <w:tr>
         <w:trPr>
-          <w:cnfStyle w:val="100000000000"/>
+          <w:cnfStyle w:val="100000000000" w:firstRow="1" w:lastRow="0" w:firstColumn="0" w:lastColumn="0" w:oddVBand="0" w:evenVBand="0" w:oddHBand="0" w:evenHBand="0" w:firstRowFirstColumn="0" w:firstRowLastColumn="0" w:lastRowFirstColumn="0" w:lastRowLastColumn="0"/>
         </w:trPr>
         <w:tc>
           <w:tcPr>
-            <w:cnfStyle w:val="001000000000"/>
+            <w:cnfStyle w:val="001000000000" w:firstRow="0" w:lastRow="0" w:firstColumn="1" w:lastColumn="0" w:oddVBand="0" w:evenVBand="0" w:oddHBand="0" w:evenHBand="0" w:firstRowFirstColumn="0" w:firstRowLastColumn="0" w:lastRowFirstColumn="0" w:lastRowLastColumn="0"/>
             <w:tcW w:w="903" w:type="dxa"/>
           </w:tcPr>
           <w:p>
@@ -1040,7 +1039,7 @@
           </w:tcPr>
           <w:p>
             <w:pPr>
-              <w:cnfStyle w:val="100000000000"/>
+              <w:cnfStyle w:val="100000000000" w:firstRow="1" w:lastRow="0" w:firstColumn="0" w:lastColumn="0" w:oddVBand="0" w:evenVBand="0" w:oddHBand="0" w:evenHBand="0" w:firstRowFirstColumn="0" w:firstRowLastColumn="0" w:lastRowFirstColumn="0" w:lastRowLastColumn="0"/>
             </w:pPr>
             <w:r>
               <w:t>Task Description</w:t>
@@ -1053,7 +1052,7 @@
           </w:tcPr>
           <w:p>
             <w:pPr>
-              <w:cnfStyle w:val="100000000000"/>
+              <w:cnfStyle w:val="100000000000" w:firstRow="1" w:lastRow="0" w:firstColumn="0" w:lastColumn="0" w:oddVBand="0" w:evenVBand="0" w:oddHBand="0" w:evenHBand="0" w:firstRowFirstColumn="0" w:firstRowLastColumn="0" w:lastRowFirstColumn="0" w:lastRowLastColumn="0"/>
             </w:pPr>
             <w:r>
               <w:t>Estimate</w:t>
@@ -1066,7 +1065,7 @@
           </w:tcPr>
           <w:p>
             <w:pPr>
-              <w:cnfStyle w:val="100000000000"/>
+              <w:cnfStyle w:val="100000000000" w:firstRow="1" w:lastRow="0" w:firstColumn="0" w:lastColumn="0" w:oddVBand="0" w:evenVBand="0" w:oddHBand="0" w:evenHBand="0" w:firstRowFirstColumn="0" w:firstRowLastColumn="0" w:lastRowFirstColumn="0" w:lastRowLastColumn="0"/>
             </w:pPr>
             <w:r>
               <w:t>Taken</w:t>
@@ -1076,11 +1075,11 @@
       </w:tr>
       <w:tr>
         <w:trPr>
-          <w:cnfStyle w:val="000000100000"/>
+          <w:cnfStyle w:val="000000100000" w:firstRow="0" w:lastRow="0" w:firstColumn="0" w:lastColumn="0" w:oddVBand="0" w:evenVBand="0" w:oddHBand="1" w:evenHBand="0" w:firstRowFirstColumn="0" w:firstRowLastColumn="0" w:lastRowFirstColumn="0" w:lastRowLastColumn="0"/>
         </w:trPr>
         <w:tc>
           <w:tcPr>
-            <w:cnfStyle w:val="001000000000"/>
+            <w:cnfStyle w:val="001000000000" w:firstRow="0" w:lastRow="0" w:firstColumn="1" w:lastColumn="0" w:oddVBand="0" w:evenVBand="0" w:oddHBand="0" w:evenHBand="0" w:firstRowFirstColumn="0" w:firstRowLastColumn="0" w:lastRowFirstColumn="0" w:lastRowLastColumn="0"/>
             <w:tcW w:w="903" w:type="dxa"/>
           </w:tcPr>
           <w:p>
@@ -1095,7 +1094,7 @@
           </w:tcPr>
           <w:p>
             <w:pPr>
-              <w:cnfStyle w:val="000000100000"/>
+              <w:cnfStyle w:val="000000100000" w:firstRow="0" w:lastRow="0" w:firstColumn="0" w:lastColumn="0" w:oddVBand="0" w:evenVBand="0" w:oddHBand="1" w:evenHBand="0" w:firstRowFirstColumn="0" w:firstRowLastColumn="0" w:lastRowFirstColumn="0" w:lastRowLastColumn="0"/>
             </w:pPr>
             <w:r>
               <w:t xml:space="preserve">Research to  gather feed-in tariffs in different states and store the </w:t>
@@ -1103,7 +1102,7 @@
           </w:p>
           <w:p>
             <w:pPr>
-              <w:cnfStyle w:val="000000100000"/>
+              <w:cnfStyle w:val="000000100000" w:firstRow="0" w:lastRow="0" w:firstColumn="0" w:lastColumn="0" w:oddVBand="0" w:evenVBand="0" w:oddHBand="1" w:evenHBand="0" w:firstRowFirstColumn="0" w:firstRowLastColumn="0" w:lastRowFirstColumn="0" w:lastRowLastColumn="0"/>
             </w:pPr>
             <w:r>
               <w:t xml:space="preserve">Data in Google data store </w:t>
@@ -1116,7 +1115,7 @@
           </w:tcPr>
           <w:p>
             <w:pPr>
-              <w:cnfStyle w:val="000000100000"/>
+              <w:cnfStyle w:val="000000100000" w:firstRow="0" w:lastRow="0" w:firstColumn="0" w:lastColumn="0" w:oddVBand="0" w:evenVBand="0" w:oddHBand="1" w:evenHBand="0" w:firstRowFirstColumn="0" w:firstRowLastColumn="0" w:lastRowFirstColumn="0" w:lastRowLastColumn="0"/>
             </w:pPr>
             <w:r>
               <w:t>5</w:t>
@@ -1129,7 +1128,7 @@
           </w:tcPr>
           <w:p>
             <w:pPr>
-              <w:cnfStyle w:val="000000100000"/>
+              <w:cnfStyle w:val="000000100000" w:firstRow="0" w:lastRow="0" w:firstColumn="0" w:lastColumn="0" w:oddVBand="0" w:evenVBand="0" w:oddHBand="1" w:evenHBand="0" w:firstRowFirstColumn="0" w:firstRowLastColumn="0" w:lastRowFirstColumn="0" w:lastRowLastColumn="0"/>
             </w:pPr>
             <w:r>
               <w:t>10</w:t>
@@ -1140,7 +1139,7 @@
       <w:tr>
         <w:tc>
           <w:tcPr>
-            <w:cnfStyle w:val="001000000000"/>
+            <w:cnfStyle w:val="001000000000" w:firstRow="0" w:lastRow="0" w:firstColumn="1" w:lastColumn="0" w:oddVBand="0" w:evenVBand="0" w:oddHBand="0" w:evenHBand="0" w:firstRowFirstColumn="0" w:firstRowLastColumn="0" w:lastRowFirstColumn="0" w:lastRowLastColumn="0"/>
             <w:tcW w:w="903" w:type="dxa"/>
           </w:tcPr>
           <w:p>
@@ -1155,7 +1154,7 @@
           </w:tcPr>
           <w:p>
             <w:pPr>
-              <w:cnfStyle w:val="000000000000"/>
+              <w:cnfStyle w:val="000000000000" w:firstRow="0" w:lastRow="0" w:firstColumn="0" w:lastColumn="0" w:oddVBand="0" w:evenVBand="0" w:oddHBand="0" w:evenHBand="0" w:firstRowFirstColumn="0" w:firstRowLastColumn="0" w:lastRowFirstColumn="0" w:lastRowLastColumn="0"/>
             </w:pPr>
             <w:r>
               <w:t>Design a class that calculates energy generated based on given values (average sunlight per day and Australian state)</w:t>
@@ -1168,7 +1167,7 @@
           </w:tcPr>
           <w:p>
             <w:pPr>
-              <w:cnfStyle w:val="000000000000"/>
+              <w:cnfStyle w:val="000000000000" w:firstRow="0" w:lastRow="0" w:firstColumn="0" w:lastColumn="0" w:oddVBand="0" w:evenVBand="0" w:oddHBand="0" w:evenHBand="0" w:firstRowFirstColumn="0" w:firstRowLastColumn="0" w:lastRowFirstColumn="0" w:lastRowLastColumn="0"/>
             </w:pPr>
             <w:r>
               <w:t>4</w:t>
@@ -1181,7 +1180,7 @@
           </w:tcPr>
           <w:p>
             <w:pPr>
-              <w:cnfStyle w:val="000000000000"/>
+              <w:cnfStyle w:val="000000000000" w:firstRow="0" w:lastRow="0" w:firstColumn="0" w:lastColumn="0" w:oddVBand="0" w:evenVBand="0" w:oddHBand="0" w:evenHBand="0" w:firstRowFirstColumn="0" w:firstRowLastColumn="0" w:lastRowFirstColumn="0" w:lastRowLastColumn="0"/>
             </w:pPr>
             <w:r>
               <w:t>4</w:t>
@@ -1191,11 +1190,11 @@
       </w:tr>
       <w:tr>
         <w:trPr>
-          <w:cnfStyle w:val="000000100000"/>
+          <w:cnfStyle w:val="000000100000" w:firstRow="0" w:lastRow="0" w:firstColumn="0" w:lastColumn="0" w:oddVBand="0" w:evenVBand="0" w:oddHBand="1" w:evenHBand="0" w:firstRowFirstColumn="0" w:firstRowLastColumn="0" w:lastRowFirstColumn="0" w:lastRowLastColumn="0"/>
         </w:trPr>
         <w:tc>
           <w:tcPr>
-            <w:cnfStyle w:val="001000000000"/>
+            <w:cnfStyle w:val="001000000000" w:firstRow="0" w:lastRow="0" w:firstColumn="1" w:lastColumn="0" w:oddVBand="0" w:evenVBand="0" w:oddHBand="0" w:evenHBand="0" w:firstRowFirstColumn="0" w:firstRowLastColumn="0" w:lastRowFirstColumn="0" w:lastRowLastColumn="0"/>
             <w:tcW w:w="903" w:type="dxa"/>
           </w:tcPr>
           <w:p>
@@ -1216,7 +1215,7 @@
           </w:tcPr>
           <w:p>
             <w:pPr>
-              <w:cnfStyle w:val="000000100000"/>
+              <w:cnfStyle w:val="000000100000" w:firstRow="0" w:lastRow="0" w:firstColumn="0" w:lastColumn="0" w:oddVBand="0" w:evenVBand="0" w:oddHBand="1" w:evenHBand="0" w:firstRowFirstColumn="0" w:firstRowLastColumn="0" w:lastRowFirstColumn="0" w:lastRowLastColumn="0"/>
             </w:pPr>
             <w:r>
               <w:t>Implement the ability to calculate energy generation with minimal user input.</w:t>
@@ -1229,7 +1228,7 @@
           </w:tcPr>
           <w:p>
             <w:pPr>
-              <w:cnfStyle w:val="000000100000"/>
+              <w:cnfStyle w:val="000000100000" w:firstRow="0" w:lastRow="0" w:firstColumn="0" w:lastColumn="0" w:oddVBand="0" w:evenVBand="0" w:oddHBand="1" w:evenHBand="0" w:firstRowFirstColumn="0" w:firstRowLastColumn="0" w:lastRowFirstColumn="0" w:lastRowLastColumn="0"/>
             </w:pPr>
             <w:r>
               <w:t>1</w:t>
@@ -1242,7 +1241,7 @@
           </w:tcPr>
           <w:p>
             <w:pPr>
-              <w:cnfStyle w:val="000000100000"/>
+              <w:cnfStyle w:val="000000100000" w:firstRow="0" w:lastRow="0" w:firstColumn="0" w:lastColumn="0" w:oddVBand="0" w:evenVBand="0" w:oddHBand="1" w:evenHBand="0" w:firstRowFirstColumn="0" w:firstRowLastColumn="0" w:lastRowFirstColumn="0" w:lastRowLastColumn="0"/>
             </w:pPr>
             <w:r>
               <w:t>0</w:t>
@@ -1253,7 +1252,7 @@
       <w:tr>
         <w:tc>
           <w:tcPr>
-            <w:cnfStyle w:val="001000000000"/>
+            <w:cnfStyle w:val="001000000000" w:firstRow="0" w:lastRow="0" w:firstColumn="1" w:lastColumn="0" w:oddVBand="0" w:evenVBand="0" w:oddHBand="0" w:evenHBand="0" w:firstRowFirstColumn="0" w:firstRowLastColumn="0" w:lastRowFirstColumn="0" w:lastRowLastColumn="0"/>
             <w:tcW w:w="903" w:type="dxa"/>
           </w:tcPr>
           <w:p/>
@@ -1264,7 +1263,7 @@
           </w:tcPr>
           <w:p>
             <w:pPr>
-              <w:cnfStyle w:val="000000000000"/>
+              <w:cnfStyle w:val="000000000000" w:firstRow="0" w:lastRow="0" w:firstColumn="0" w:lastColumn="0" w:oddVBand="0" w:evenVBand="0" w:oddHBand="0" w:evenHBand="0" w:firstRowFirstColumn="0" w:firstRowLastColumn="0" w:lastRowFirstColumn="0" w:lastRowLastColumn="0"/>
             </w:pPr>
           </w:p>
         </w:tc>
@@ -1274,7 +1273,7 @@
           </w:tcPr>
           <w:p>
             <w:pPr>
-              <w:cnfStyle w:val="000000000000"/>
+              <w:cnfStyle w:val="000000000000" w:firstRow="0" w:lastRow="0" w:firstColumn="0" w:lastColumn="0" w:oddVBand="0" w:evenVBand="0" w:oddHBand="0" w:evenHBand="0" w:firstRowFirstColumn="0" w:firstRowLastColumn="0" w:lastRowFirstColumn="0" w:lastRowLastColumn="0"/>
             </w:pPr>
           </w:p>
         </w:tc>
@@ -1284,18 +1283,18 @@
           </w:tcPr>
           <w:p>
             <w:pPr>
-              <w:cnfStyle w:val="000000000000"/>
+              <w:cnfStyle w:val="000000000000" w:firstRow="0" w:lastRow="0" w:firstColumn="0" w:lastColumn="0" w:oddVBand="0" w:evenVBand="0" w:oddHBand="0" w:evenHBand="0" w:firstRowFirstColumn="0" w:firstRowLastColumn="0" w:lastRowFirstColumn="0" w:lastRowLastColumn="0"/>
             </w:pPr>
           </w:p>
         </w:tc>
       </w:tr>
       <w:tr>
         <w:trPr>
-          <w:cnfStyle w:val="000000100000"/>
+          <w:cnfStyle w:val="000000100000" w:firstRow="0" w:lastRow="0" w:firstColumn="0" w:lastColumn="0" w:oddVBand="0" w:evenVBand="0" w:oddHBand="1" w:evenHBand="0" w:firstRowFirstColumn="0" w:firstRowLastColumn="0" w:lastRowFirstColumn="0" w:lastRowLastColumn="0"/>
         </w:trPr>
         <w:tc>
           <w:tcPr>
-            <w:cnfStyle w:val="001000000000"/>
+            <w:cnfStyle w:val="001000000000" w:firstRow="0" w:lastRow="0" w:firstColumn="1" w:lastColumn="0" w:oddVBand="0" w:evenVBand="0" w:oddHBand="0" w:evenHBand="0" w:firstRowFirstColumn="0" w:firstRowLastColumn="0" w:lastRowFirstColumn="0" w:lastRowLastColumn="0"/>
             <w:tcW w:w="903" w:type="dxa"/>
           </w:tcPr>
           <w:p/>
@@ -1309,7 +1308,7 @@
               <w:tabs>
                 <w:tab w:val="right" w:pos="6219"/>
               </w:tabs>
-              <w:cnfStyle w:val="000000100000"/>
+              <w:cnfStyle w:val="000000100000" w:firstRow="0" w:lastRow="0" w:firstColumn="0" w:lastColumn="0" w:oddVBand="0" w:evenVBand="0" w:oddHBand="1" w:evenHBand="0" w:firstRowFirstColumn="0" w:firstRowLastColumn="0" w:lastRowFirstColumn="0" w:lastRowLastColumn="0"/>
             </w:pPr>
             <w:r>
               <w:t xml:space="preserve">Story Points: </w:t>
@@ -1329,7 +1328,7 @@
           </w:tcPr>
           <w:p>
             <w:pPr>
-              <w:cnfStyle w:val="000000100000"/>
+              <w:cnfStyle w:val="000000100000" w:firstRow="0" w:lastRow="0" w:firstColumn="0" w:lastColumn="0" w:oddVBand="0" w:evenVBand="0" w:oddHBand="1" w:evenHBand="0" w:firstRowFirstColumn="0" w:firstRowLastColumn="0" w:lastRowFirstColumn="0" w:lastRowLastColumn="0"/>
             </w:pPr>
             <w:r>
               <w:t>10</w:t>
@@ -1342,7 +1341,7 @@
           </w:tcPr>
           <w:p>
             <w:pPr>
-              <w:cnfStyle w:val="000000100000"/>
+              <w:cnfStyle w:val="000000100000" w:firstRow="0" w:lastRow="0" w:firstColumn="0" w:lastColumn="0" w:oddVBand="0" w:evenVBand="0" w:oddHBand="1" w:evenHBand="0" w:firstRowFirstColumn="0" w:firstRowLastColumn="0" w:lastRowFirstColumn="0" w:lastRowLastColumn="0"/>
             </w:pPr>
             <w:r>
               <w:t>14</w:t>
@@ -1371,7 +1370,7 @@
       <w:tblPr>
         <w:tblStyle w:val="LightList-Accent4"/>
         <w:tblW w:w="0" w:type="auto"/>
-        <w:tblLook w:val="04A0"/>
+        <w:tblLook w:val="04A0" w:firstRow="1" w:lastRow="0" w:firstColumn="1" w:lastColumn="0" w:noHBand="0" w:noVBand="1"/>
       </w:tblPr>
       <w:tblGrid>
         <w:gridCol w:w="903"/>
@@ -1381,11 +1380,11 @@
       </w:tblGrid>
       <w:tr>
         <w:trPr>
-          <w:cnfStyle w:val="100000000000"/>
+          <w:cnfStyle w:val="100000000000" w:firstRow="1" w:lastRow="0" w:firstColumn="0" w:lastColumn="0" w:oddVBand="0" w:evenVBand="0" w:oddHBand="0" w:evenHBand="0" w:firstRowFirstColumn="0" w:firstRowLastColumn="0" w:lastRowFirstColumn="0" w:lastRowLastColumn="0"/>
         </w:trPr>
         <w:tc>
           <w:tcPr>
-            <w:cnfStyle w:val="001000000000"/>
+            <w:cnfStyle w:val="001000000000" w:firstRow="0" w:lastRow="0" w:firstColumn="1" w:lastColumn="0" w:oddVBand="0" w:evenVBand="0" w:oddHBand="0" w:evenHBand="0" w:firstRowFirstColumn="0" w:firstRowLastColumn="0" w:lastRowFirstColumn="0" w:lastRowLastColumn="0"/>
             <w:tcW w:w="903" w:type="dxa"/>
           </w:tcPr>
           <w:p>
@@ -1400,7 +1399,7 @@
           </w:tcPr>
           <w:p>
             <w:pPr>
-              <w:cnfStyle w:val="100000000000"/>
+              <w:cnfStyle w:val="100000000000" w:firstRow="1" w:lastRow="0" w:firstColumn="0" w:lastColumn="0" w:oddVBand="0" w:evenVBand="0" w:oddHBand="0" w:evenHBand="0" w:firstRowFirstColumn="0" w:firstRowLastColumn="0" w:lastRowFirstColumn="0" w:lastRowLastColumn="0"/>
             </w:pPr>
             <w:r>
               <w:t>Task Description</w:t>
@@ -1413,7 +1412,7 @@
           </w:tcPr>
           <w:p>
             <w:pPr>
-              <w:cnfStyle w:val="100000000000"/>
+              <w:cnfStyle w:val="100000000000" w:firstRow="1" w:lastRow="0" w:firstColumn="0" w:lastColumn="0" w:oddVBand="0" w:evenVBand="0" w:oddHBand="0" w:evenHBand="0" w:firstRowFirstColumn="0" w:firstRowLastColumn="0" w:lastRowFirstColumn="0" w:lastRowLastColumn="0"/>
             </w:pPr>
             <w:r>
               <w:t>Estimate</w:t>
@@ -1426,7 +1425,7 @@
           </w:tcPr>
           <w:p>
             <w:pPr>
-              <w:cnfStyle w:val="100000000000"/>
+              <w:cnfStyle w:val="100000000000" w:firstRow="1" w:lastRow="0" w:firstColumn="0" w:lastColumn="0" w:oddVBand="0" w:evenVBand="0" w:oddHBand="0" w:evenHBand="0" w:firstRowFirstColumn="0" w:firstRowLastColumn="0" w:lastRowFirstColumn="0" w:lastRowLastColumn="0"/>
             </w:pPr>
             <w:r>
               <w:t>Taken</w:t>
@@ -1436,11 +1435,11 @@
       </w:tr>
       <w:tr>
         <w:trPr>
-          <w:cnfStyle w:val="000000100000"/>
+          <w:cnfStyle w:val="000000100000" w:firstRow="0" w:lastRow="0" w:firstColumn="0" w:lastColumn="0" w:oddVBand="0" w:evenVBand="0" w:oddHBand="1" w:evenHBand="0" w:firstRowFirstColumn="0" w:firstRowLastColumn="0" w:lastRowFirstColumn="0" w:lastRowLastColumn="0"/>
         </w:trPr>
         <w:tc>
           <w:tcPr>
-            <w:cnfStyle w:val="001000000000"/>
+            <w:cnfStyle w:val="001000000000" w:firstRow="0" w:lastRow="0" w:firstColumn="1" w:lastColumn="0" w:oddVBand="0" w:evenVBand="0" w:oddHBand="0" w:evenHBand="0" w:firstRowFirstColumn="0" w:firstRowLastColumn="0" w:lastRowFirstColumn="0" w:lastRowLastColumn="0"/>
             <w:tcW w:w="903" w:type="dxa"/>
           </w:tcPr>
           <w:p>
@@ -1455,7 +1454,7 @@
           </w:tcPr>
           <w:p>
             <w:pPr>
-              <w:cnfStyle w:val="000000100000"/>
+              <w:cnfStyle w:val="000000100000" w:firstRow="0" w:lastRow="0" w:firstColumn="0" w:lastColumn="0" w:oddVBand="0" w:evenVBand="0" w:oddHBand="1" w:evenHBand="0" w:firstRowFirstColumn="0" w:firstRowLastColumn="0" w:lastRowFirstColumn="0" w:lastRowLastColumn="0"/>
             </w:pPr>
             <w:r>
               <w:t>Research and implement different brands of solar panels for the user to choose from</w:t>
@@ -1468,7 +1467,7 @@
           </w:tcPr>
           <w:p>
             <w:pPr>
-              <w:cnfStyle w:val="000000100000"/>
+              <w:cnfStyle w:val="000000100000" w:firstRow="0" w:lastRow="0" w:firstColumn="0" w:lastColumn="0" w:oddVBand="0" w:evenVBand="0" w:oddHBand="1" w:evenHBand="0" w:firstRowFirstColumn="0" w:firstRowLastColumn="0" w:lastRowFirstColumn="0" w:lastRowLastColumn="0"/>
             </w:pPr>
             <w:r>
               <w:t>2</w:t>
@@ -1481,7 +1480,7 @@
           </w:tcPr>
           <w:p>
             <w:pPr>
-              <w:cnfStyle w:val="000000100000"/>
+              <w:cnfStyle w:val="000000100000" w:firstRow="0" w:lastRow="0" w:firstColumn="0" w:lastColumn="0" w:oddVBand="0" w:evenVBand="0" w:oddHBand="1" w:evenHBand="0" w:firstRowFirstColumn="0" w:firstRowLastColumn="0" w:lastRowFirstColumn="0" w:lastRowLastColumn="0"/>
             </w:pPr>
             <w:r>
               <w:t>2</w:t>
@@ -1492,7 +1491,7 @@
       <w:tr>
         <w:tc>
           <w:tcPr>
-            <w:cnfStyle w:val="001000000000"/>
+            <w:cnfStyle w:val="001000000000" w:firstRow="0" w:lastRow="0" w:firstColumn="1" w:lastColumn="0" w:oddVBand="0" w:evenVBand="0" w:oddHBand="0" w:evenHBand="0" w:firstRowFirstColumn="0" w:firstRowLastColumn="0" w:lastRowFirstColumn="0" w:lastRowLastColumn="0"/>
             <w:tcW w:w="903" w:type="dxa"/>
           </w:tcPr>
           <w:p>
@@ -1507,7 +1506,7 @@
           </w:tcPr>
           <w:p>
             <w:pPr>
-              <w:cnfStyle w:val="000000000000"/>
+              <w:cnfStyle w:val="000000000000" w:firstRow="0" w:lastRow="0" w:firstColumn="0" w:lastColumn="0" w:oddVBand="0" w:evenVBand="0" w:oddHBand="0" w:evenHBand="0" w:firstRowFirstColumn="0" w:firstRowLastColumn="0" w:lastRowFirstColumn="0" w:lastRowLastColumn="0"/>
             </w:pPr>
             <w:r>
               <w:t>Implement the changes into the solar generation</w:t>
@@ -1520,7 +1519,7 @@
           </w:tcPr>
           <w:p>
             <w:pPr>
-              <w:cnfStyle w:val="000000000000"/>
+              <w:cnfStyle w:val="000000000000" w:firstRow="0" w:lastRow="0" w:firstColumn="0" w:lastColumn="0" w:oddVBand="0" w:evenVBand="0" w:oddHBand="0" w:evenHBand="0" w:firstRowFirstColumn="0" w:firstRowLastColumn="0" w:lastRowFirstColumn="0" w:lastRowLastColumn="0"/>
             </w:pPr>
             <w:r>
               <w:t>1</w:t>
@@ -1533,7 +1532,7 @@
           </w:tcPr>
           <w:p>
             <w:pPr>
-              <w:cnfStyle w:val="000000000000"/>
+              <w:cnfStyle w:val="000000000000" w:firstRow="0" w:lastRow="0" w:firstColumn="0" w:lastColumn="0" w:oddVBand="0" w:evenVBand="0" w:oddHBand="0" w:evenHBand="0" w:firstRowFirstColumn="0" w:firstRowLastColumn="0" w:lastRowFirstColumn="0" w:lastRowLastColumn="0"/>
             </w:pPr>
             <w:r>
               <w:t>1</w:t>
@@ -1543,11 +1542,11 @@
       </w:tr>
       <w:tr>
         <w:trPr>
-          <w:cnfStyle w:val="000000100000"/>
+          <w:cnfStyle w:val="000000100000" w:firstRow="0" w:lastRow="0" w:firstColumn="0" w:lastColumn="0" w:oddVBand="0" w:evenVBand="0" w:oddHBand="1" w:evenHBand="0" w:firstRowFirstColumn="0" w:firstRowLastColumn="0" w:lastRowFirstColumn="0" w:lastRowLastColumn="0"/>
         </w:trPr>
         <w:tc>
           <w:tcPr>
-            <w:cnfStyle w:val="001000000000"/>
+            <w:cnfStyle w:val="001000000000" w:firstRow="0" w:lastRow="0" w:firstColumn="1" w:lastColumn="0" w:oddVBand="0" w:evenVBand="0" w:oddHBand="0" w:evenHBand="0" w:firstRowFirstColumn="0" w:firstRowLastColumn="0" w:lastRowFirstColumn="0" w:lastRowLastColumn="0"/>
             <w:tcW w:w="903" w:type="dxa"/>
           </w:tcPr>
           <w:p/>
@@ -1558,7 +1557,7 @@
           </w:tcPr>
           <w:p>
             <w:pPr>
-              <w:cnfStyle w:val="000000100000"/>
+              <w:cnfStyle w:val="000000100000" w:firstRow="0" w:lastRow="0" w:firstColumn="0" w:lastColumn="0" w:oddVBand="0" w:evenVBand="0" w:oddHBand="1" w:evenHBand="0" w:firstRowFirstColumn="0" w:firstRowLastColumn="0" w:lastRowFirstColumn="0" w:lastRowLastColumn="0"/>
             </w:pPr>
           </w:p>
         </w:tc>
@@ -1568,7 +1567,7 @@
           </w:tcPr>
           <w:p>
             <w:pPr>
-              <w:cnfStyle w:val="000000100000"/>
+              <w:cnfStyle w:val="000000100000" w:firstRow="0" w:lastRow="0" w:firstColumn="0" w:lastColumn="0" w:oddVBand="0" w:evenVBand="0" w:oddHBand="1" w:evenHBand="0" w:firstRowFirstColumn="0" w:firstRowLastColumn="0" w:lastRowFirstColumn="0" w:lastRowLastColumn="0"/>
             </w:pPr>
           </w:p>
         </w:tc>
@@ -1578,7 +1577,7 @@
           </w:tcPr>
           <w:p>
             <w:pPr>
-              <w:cnfStyle w:val="000000100000"/>
+              <w:cnfStyle w:val="000000100000" w:firstRow="0" w:lastRow="0" w:firstColumn="0" w:lastColumn="0" w:oddVBand="0" w:evenVBand="0" w:oddHBand="1" w:evenHBand="0" w:firstRowFirstColumn="0" w:firstRowLastColumn="0" w:lastRowFirstColumn="0" w:lastRowLastColumn="0"/>
             </w:pPr>
           </w:p>
         </w:tc>
@@ -1586,7 +1585,7 @@
       <w:tr>
         <w:tc>
           <w:tcPr>
-            <w:cnfStyle w:val="001000000000"/>
+            <w:cnfStyle w:val="001000000000" w:firstRow="0" w:lastRow="0" w:firstColumn="1" w:lastColumn="0" w:oddVBand="0" w:evenVBand="0" w:oddHBand="0" w:evenHBand="0" w:firstRowFirstColumn="0" w:firstRowLastColumn="0" w:lastRowFirstColumn="0" w:lastRowLastColumn="0"/>
             <w:tcW w:w="903" w:type="dxa"/>
           </w:tcPr>
           <w:p/>
@@ -1600,7 +1599,7 @@
               <w:tabs>
                 <w:tab w:val="right" w:pos="6219"/>
               </w:tabs>
-              <w:cnfStyle w:val="000000000000"/>
+              <w:cnfStyle w:val="000000000000" w:firstRow="0" w:lastRow="0" w:firstColumn="0" w:lastColumn="0" w:oddVBand="0" w:evenVBand="0" w:oddHBand="0" w:evenHBand="0" w:firstRowFirstColumn="0" w:firstRowLastColumn="0" w:lastRowFirstColumn="0" w:lastRowLastColumn="0"/>
             </w:pPr>
             <w:r>
               <w:t xml:space="preserve">Story Points: </w:t>
@@ -1620,7 +1619,7 @@
           </w:tcPr>
           <w:p>
             <w:pPr>
-              <w:cnfStyle w:val="000000000000"/>
+              <w:cnfStyle w:val="000000000000" w:firstRow="0" w:lastRow="0" w:firstColumn="0" w:lastColumn="0" w:oddVBand="0" w:evenVBand="0" w:oddHBand="0" w:evenHBand="0" w:firstRowFirstColumn="0" w:firstRowLastColumn="0" w:lastRowFirstColumn="0" w:lastRowLastColumn="0"/>
             </w:pPr>
             <w:r>
               <w:t>3</w:t>
@@ -1633,7 +1632,7 @@
           </w:tcPr>
           <w:p>
             <w:pPr>
-              <w:cnfStyle w:val="000000000000"/>
+              <w:cnfStyle w:val="000000000000" w:firstRow="0" w:lastRow="0" w:firstColumn="0" w:lastColumn="0" w:oddVBand="0" w:evenVBand="0" w:oddHBand="0" w:evenHBand="0" w:firstRowFirstColumn="0" w:firstRowLastColumn="0" w:lastRowFirstColumn="0" w:lastRowLastColumn="0"/>
             </w:pPr>
             <w:r>
               <w:t>3</w:t>
@@ -1655,7 +1654,7 @@
       <w:tblPr>
         <w:tblStyle w:val="LightList-Accent4"/>
         <w:tblW w:w="0" w:type="auto"/>
-        <w:tblLook w:val="04A0"/>
+        <w:tblLook w:val="04A0" w:firstRow="1" w:lastRow="0" w:firstColumn="1" w:lastColumn="0" w:noHBand="0" w:noVBand="1"/>
       </w:tblPr>
       <w:tblGrid>
         <w:gridCol w:w="903"/>
@@ -1665,11 +1664,11 @@
       </w:tblGrid>
       <w:tr>
         <w:trPr>
-          <w:cnfStyle w:val="100000000000"/>
+          <w:cnfStyle w:val="100000000000" w:firstRow="1" w:lastRow="0" w:firstColumn="0" w:lastColumn="0" w:oddVBand="0" w:evenVBand="0" w:oddHBand="0" w:evenHBand="0" w:firstRowFirstColumn="0" w:firstRowLastColumn="0" w:lastRowFirstColumn="0" w:lastRowLastColumn="0"/>
         </w:trPr>
         <w:tc>
           <w:tcPr>
-            <w:cnfStyle w:val="001000000000"/>
+            <w:cnfStyle w:val="001000000000" w:firstRow="0" w:lastRow="0" w:firstColumn="1" w:lastColumn="0" w:oddVBand="0" w:evenVBand="0" w:oddHBand="0" w:evenHBand="0" w:firstRowFirstColumn="0" w:firstRowLastColumn="0" w:lastRowFirstColumn="0" w:lastRowLastColumn="0"/>
             <w:tcW w:w="903" w:type="dxa"/>
           </w:tcPr>
           <w:p>
@@ -1684,7 +1683,7 @@
           </w:tcPr>
           <w:p>
             <w:pPr>
-              <w:cnfStyle w:val="100000000000"/>
+              <w:cnfStyle w:val="100000000000" w:firstRow="1" w:lastRow="0" w:firstColumn="0" w:lastColumn="0" w:oddVBand="0" w:evenVBand="0" w:oddHBand="0" w:evenHBand="0" w:firstRowFirstColumn="0" w:firstRowLastColumn="0" w:lastRowFirstColumn="0" w:lastRowLastColumn="0"/>
             </w:pPr>
             <w:r>
               <w:t>Task Description</w:t>
@@ -1697,7 +1696,7 @@
           </w:tcPr>
           <w:p>
             <w:pPr>
-              <w:cnfStyle w:val="100000000000"/>
+              <w:cnfStyle w:val="100000000000" w:firstRow="1" w:lastRow="0" w:firstColumn="0" w:lastColumn="0" w:oddVBand="0" w:evenVBand="0" w:oddHBand="0" w:evenHBand="0" w:firstRowFirstColumn="0" w:firstRowLastColumn="0" w:lastRowFirstColumn="0" w:lastRowLastColumn="0"/>
             </w:pPr>
             <w:r>
               <w:t>Estimate</w:t>
@@ -1710,7 +1709,7 @@
           </w:tcPr>
           <w:p>
             <w:pPr>
-              <w:cnfStyle w:val="100000000000"/>
+              <w:cnfStyle w:val="100000000000" w:firstRow="1" w:lastRow="0" w:firstColumn="0" w:lastColumn="0" w:oddVBand="0" w:evenVBand="0" w:oddHBand="0" w:evenHBand="0" w:firstRowFirstColumn="0" w:firstRowLastColumn="0" w:lastRowFirstColumn="0" w:lastRowLastColumn="0"/>
             </w:pPr>
             <w:r>
               <w:t>Taken</w:t>
@@ -1720,11 +1719,11 @@
       </w:tr>
       <w:tr>
         <w:trPr>
-          <w:cnfStyle w:val="000000100000"/>
+          <w:cnfStyle w:val="000000100000" w:firstRow="0" w:lastRow="0" w:firstColumn="0" w:lastColumn="0" w:oddVBand="0" w:evenVBand="0" w:oddHBand="1" w:evenHBand="0" w:firstRowFirstColumn="0" w:firstRowLastColumn="0" w:lastRowFirstColumn="0" w:lastRowLastColumn="0"/>
         </w:trPr>
         <w:tc>
           <w:tcPr>
-            <w:cnfStyle w:val="001000000000"/>
+            <w:cnfStyle w:val="001000000000" w:firstRow="0" w:lastRow="0" w:firstColumn="1" w:lastColumn="0" w:oddVBand="0" w:evenVBand="0" w:oddHBand="0" w:evenHBand="0" w:firstRowFirstColumn="0" w:firstRowLastColumn="0" w:lastRowFirstColumn="0" w:lastRowLastColumn="0"/>
             <w:tcW w:w="903" w:type="dxa"/>
           </w:tcPr>
           <w:p>
@@ -1739,7 +1738,7 @@
           </w:tcPr>
           <w:p>
             <w:pPr>
-              <w:cnfStyle w:val="000000100000"/>
+              <w:cnfStyle w:val="000000100000" w:firstRow="0" w:lastRow="0" w:firstColumn="0" w:lastColumn="0" w:oddVBand="0" w:evenVBand="0" w:oddHBand="1" w:evenHBand="0" w:firstRowFirstColumn="0" w:firstRowLastColumn="0" w:lastRowFirstColumn="0" w:lastRowLastColumn="0"/>
             </w:pPr>
             <w:r>
               <w:t>Research and develop a formula to calculate savings</w:t>
@@ -1752,7 +1751,7 @@
           </w:tcPr>
           <w:p>
             <w:pPr>
-              <w:cnfStyle w:val="000000100000"/>
+              <w:cnfStyle w:val="000000100000" w:firstRow="0" w:lastRow="0" w:firstColumn="0" w:lastColumn="0" w:oddVBand="0" w:evenVBand="0" w:oddHBand="1" w:evenHBand="0" w:firstRowFirstColumn="0" w:firstRowLastColumn="0" w:lastRowFirstColumn="0" w:lastRowLastColumn="0"/>
             </w:pPr>
             <w:r>
               <w:t>3</w:t>
@@ -1765,7 +1764,7 @@
           </w:tcPr>
           <w:p>
             <w:pPr>
-              <w:cnfStyle w:val="000000100000"/>
+              <w:cnfStyle w:val="000000100000" w:firstRow="0" w:lastRow="0" w:firstColumn="0" w:lastColumn="0" w:oddVBand="0" w:evenVBand="0" w:oddHBand="1" w:evenHBand="0" w:firstRowFirstColumn="0" w:firstRowLastColumn="0" w:lastRowFirstColumn="0" w:lastRowLastColumn="0"/>
             </w:pPr>
             <w:r>
               <w:t>4</w:t>
@@ -1776,7 +1775,7 @@
       <w:tr>
         <w:tc>
           <w:tcPr>
-            <w:cnfStyle w:val="001000000000"/>
+            <w:cnfStyle w:val="001000000000" w:firstRow="0" w:lastRow="0" w:firstColumn="1" w:lastColumn="0" w:oddVBand="0" w:evenVBand="0" w:oddHBand="0" w:evenHBand="0" w:firstRowFirstColumn="0" w:firstRowLastColumn="0" w:lastRowFirstColumn="0" w:lastRowLastColumn="0"/>
             <w:tcW w:w="903" w:type="dxa"/>
           </w:tcPr>
           <w:p>
@@ -1791,7 +1790,7 @@
           </w:tcPr>
           <w:p>
             <w:pPr>
-              <w:cnfStyle w:val="000000000000"/>
+              <w:cnfStyle w:val="000000000000" w:firstRow="0" w:lastRow="0" w:firstColumn="0" w:lastColumn="0" w:oddVBand="0" w:evenVBand="0" w:oddHBand="0" w:evenHBand="0" w:firstRowFirstColumn="0" w:firstRowLastColumn="0" w:lastRowFirstColumn="0" w:lastRowLastColumn="0"/>
             </w:pPr>
             <w:r>
               <w:t>Code the formula and implement a method to display results</w:t>
@@ -1804,7 +1803,7 @@
           </w:tcPr>
           <w:p>
             <w:pPr>
-              <w:cnfStyle w:val="000000000000"/>
+              <w:cnfStyle w:val="000000000000" w:firstRow="0" w:lastRow="0" w:firstColumn="0" w:lastColumn="0" w:oddVBand="0" w:evenVBand="0" w:oddHBand="0" w:evenHBand="0" w:firstRowFirstColumn="0" w:firstRowLastColumn="0" w:lastRowFirstColumn="0" w:lastRowLastColumn="0"/>
             </w:pPr>
             <w:r>
               <w:t>3</w:t>
@@ -1817,7 +1816,7 @@
           </w:tcPr>
           <w:p>
             <w:pPr>
-              <w:cnfStyle w:val="000000000000"/>
+              <w:cnfStyle w:val="000000000000" w:firstRow="0" w:lastRow="0" w:firstColumn="0" w:lastColumn="0" w:oddVBand="0" w:evenVBand="0" w:oddHBand="0" w:evenHBand="0" w:firstRowFirstColumn="0" w:firstRowLastColumn="0" w:lastRowFirstColumn="0" w:lastRowLastColumn="0"/>
             </w:pPr>
             <w:r>
               <w:t>5</w:t>
@@ -1827,11 +1826,11 @@
       </w:tr>
       <w:tr>
         <w:trPr>
-          <w:cnfStyle w:val="000000100000"/>
+          <w:cnfStyle w:val="000000100000" w:firstRow="0" w:lastRow="0" w:firstColumn="0" w:lastColumn="0" w:oddVBand="0" w:evenVBand="0" w:oddHBand="1" w:evenHBand="0" w:firstRowFirstColumn="0" w:firstRowLastColumn="0" w:lastRowFirstColumn="0" w:lastRowLastColumn="0"/>
         </w:trPr>
         <w:tc>
           <w:tcPr>
-            <w:cnfStyle w:val="001000000000"/>
+            <w:cnfStyle w:val="001000000000" w:firstRow="0" w:lastRow="0" w:firstColumn="1" w:lastColumn="0" w:oddVBand="0" w:evenVBand="0" w:oddHBand="0" w:evenHBand="0" w:firstRowFirstColumn="0" w:firstRowLastColumn="0" w:lastRowFirstColumn="0" w:lastRowLastColumn="0"/>
             <w:tcW w:w="903" w:type="dxa"/>
           </w:tcPr>
           <w:p/>
@@ -1842,7 +1841,7 @@
           </w:tcPr>
           <w:p>
             <w:pPr>
-              <w:cnfStyle w:val="000000100000"/>
+              <w:cnfStyle w:val="000000100000" w:firstRow="0" w:lastRow="0" w:firstColumn="0" w:lastColumn="0" w:oddVBand="0" w:evenVBand="0" w:oddHBand="1" w:evenHBand="0" w:firstRowFirstColumn="0" w:firstRowLastColumn="0" w:lastRowFirstColumn="0" w:lastRowLastColumn="0"/>
             </w:pPr>
           </w:p>
         </w:tc>
@@ -1852,7 +1851,7 @@
           </w:tcPr>
           <w:p>
             <w:pPr>
-              <w:cnfStyle w:val="000000100000"/>
+              <w:cnfStyle w:val="000000100000" w:firstRow="0" w:lastRow="0" w:firstColumn="0" w:lastColumn="0" w:oddVBand="0" w:evenVBand="0" w:oddHBand="1" w:evenHBand="0" w:firstRowFirstColumn="0" w:firstRowLastColumn="0" w:lastRowFirstColumn="0" w:lastRowLastColumn="0"/>
             </w:pPr>
           </w:p>
         </w:tc>
@@ -1862,7 +1861,7 @@
           </w:tcPr>
           <w:p>
             <w:pPr>
-              <w:cnfStyle w:val="000000100000"/>
+              <w:cnfStyle w:val="000000100000" w:firstRow="0" w:lastRow="0" w:firstColumn="0" w:lastColumn="0" w:oddVBand="0" w:evenVBand="0" w:oddHBand="1" w:evenHBand="0" w:firstRowFirstColumn="0" w:firstRowLastColumn="0" w:lastRowFirstColumn="0" w:lastRowLastColumn="0"/>
             </w:pPr>
           </w:p>
         </w:tc>
@@ -1870,7 +1869,7 @@
       <w:tr>
         <w:tc>
           <w:tcPr>
-            <w:cnfStyle w:val="001000000000"/>
+            <w:cnfStyle w:val="001000000000" w:firstRow="0" w:lastRow="0" w:firstColumn="1" w:lastColumn="0" w:oddVBand="0" w:evenVBand="0" w:oddHBand="0" w:evenHBand="0" w:firstRowFirstColumn="0" w:firstRowLastColumn="0" w:lastRowFirstColumn="0" w:lastRowLastColumn="0"/>
             <w:tcW w:w="903" w:type="dxa"/>
           </w:tcPr>
           <w:p/>
@@ -1884,7 +1883,7 @@
               <w:tabs>
                 <w:tab w:val="right" w:pos="6219"/>
               </w:tabs>
-              <w:cnfStyle w:val="000000000000"/>
+              <w:cnfStyle w:val="000000000000" w:firstRow="0" w:lastRow="0" w:firstColumn="0" w:lastColumn="0" w:oddVBand="0" w:evenVBand="0" w:oddHBand="0" w:evenHBand="0" w:firstRowFirstColumn="0" w:firstRowLastColumn="0" w:lastRowFirstColumn="0" w:lastRowLastColumn="0"/>
             </w:pPr>
             <w:r>
               <w:t xml:space="preserve">Story Points: </w:t>
@@ -1904,7 +1903,7 @@
           </w:tcPr>
           <w:p>
             <w:pPr>
-              <w:cnfStyle w:val="000000000000"/>
+              <w:cnfStyle w:val="000000000000" w:firstRow="0" w:lastRow="0" w:firstColumn="0" w:lastColumn="0" w:oddVBand="0" w:evenVBand="0" w:oddHBand="0" w:evenHBand="0" w:firstRowFirstColumn="0" w:firstRowLastColumn="0" w:lastRowFirstColumn="0" w:lastRowLastColumn="0"/>
             </w:pPr>
             <w:r>
               <w:t>6</w:t>
@@ -1917,7 +1916,7 @@
           </w:tcPr>
           <w:p>
             <w:pPr>
-              <w:cnfStyle w:val="000000000000"/>
+              <w:cnfStyle w:val="000000000000" w:firstRow="0" w:lastRow="0" w:firstColumn="0" w:lastColumn="0" w:oddVBand="0" w:evenVBand="0" w:oddHBand="0" w:evenHBand="0" w:firstRowFirstColumn="0" w:firstRowLastColumn="0" w:lastRowFirstColumn="0" w:lastRowLastColumn="0"/>
             </w:pPr>
             <w:r>
               <w:t>9</w:t>
@@ -1945,7 +1944,7 @@
       <w:tblPr>
         <w:tblStyle w:val="LightList-Accent4"/>
         <w:tblW w:w="0" w:type="auto"/>
-        <w:tblLook w:val="04A0"/>
+        <w:tblLook w:val="04A0" w:firstRow="1" w:lastRow="0" w:firstColumn="1" w:lastColumn="0" w:noHBand="0" w:noVBand="1"/>
       </w:tblPr>
       <w:tblGrid>
         <w:gridCol w:w="903"/>
@@ -1955,11 +1954,11 @@
       </w:tblGrid>
       <w:tr>
         <w:trPr>
-          <w:cnfStyle w:val="100000000000"/>
+          <w:cnfStyle w:val="100000000000" w:firstRow="1" w:lastRow="0" w:firstColumn="0" w:lastColumn="0" w:oddVBand="0" w:evenVBand="0" w:oddHBand="0" w:evenHBand="0" w:firstRowFirstColumn="0" w:firstRowLastColumn="0" w:lastRowFirstColumn="0" w:lastRowLastColumn="0"/>
         </w:trPr>
         <w:tc>
           <w:tcPr>
-            <w:cnfStyle w:val="001000000000"/>
+            <w:cnfStyle w:val="001000000000" w:firstRow="0" w:lastRow="0" w:firstColumn="1" w:lastColumn="0" w:oddVBand="0" w:evenVBand="0" w:oddHBand="0" w:evenHBand="0" w:firstRowFirstColumn="0" w:firstRowLastColumn="0" w:lastRowFirstColumn="0" w:lastRowLastColumn="0"/>
             <w:tcW w:w="903" w:type="dxa"/>
           </w:tcPr>
           <w:p>
@@ -1974,7 +1973,7 @@
           </w:tcPr>
           <w:p>
             <w:pPr>
-              <w:cnfStyle w:val="100000000000"/>
+              <w:cnfStyle w:val="100000000000" w:firstRow="1" w:lastRow="0" w:firstColumn="0" w:lastColumn="0" w:oddVBand="0" w:evenVBand="0" w:oddHBand="0" w:evenHBand="0" w:firstRowFirstColumn="0" w:firstRowLastColumn="0" w:lastRowFirstColumn="0" w:lastRowLastColumn="0"/>
             </w:pPr>
             <w:r>
               <w:t>Task Description</w:t>
@@ -1987,7 +1986,7 @@
           </w:tcPr>
           <w:p>
             <w:pPr>
-              <w:cnfStyle w:val="100000000000"/>
+              <w:cnfStyle w:val="100000000000" w:firstRow="1" w:lastRow="0" w:firstColumn="0" w:lastColumn="0" w:oddVBand="0" w:evenVBand="0" w:oddHBand="0" w:evenHBand="0" w:firstRowFirstColumn="0" w:firstRowLastColumn="0" w:lastRowFirstColumn="0" w:lastRowLastColumn="0"/>
             </w:pPr>
             <w:r>
               <w:t>Estimate</w:t>
@@ -2000,7 +1999,7 @@
           </w:tcPr>
           <w:p>
             <w:pPr>
-              <w:cnfStyle w:val="100000000000"/>
+              <w:cnfStyle w:val="100000000000" w:firstRow="1" w:lastRow="0" w:firstColumn="0" w:lastColumn="0" w:oddVBand="0" w:evenVBand="0" w:oddHBand="0" w:evenHBand="0" w:firstRowFirstColumn="0" w:firstRowLastColumn="0" w:lastRowFirstColumn="0" w:lastRowLastColumn="0"/>
             </w:pPr>
             <w:r>
               <w:t>Taken</w:t>
@@ -2010,11 +2009,11 @@
       </w:tr>
       <w:tr>
         <w:trPr>
-          <w:cnfStyle w:val="000000100000"/>
+          <w:cnfStyle w:val="000000100000" w:firstRow="0" w:lastRow="0" w:firstColumn="0" w:lastColumn="0" w:oddVBand="0" w:evenVBand="0" w:oddHBand="1" w:evenHBand="0" w:firstRowFirstColumn="0" w:firstRowLastColumn="0" w:lastRowFirstColumn="0" w:lastRowLastColumn="0"/>
         </w:trPr>
         <w:tc>
           <w:tcPr>
-            <w:cnfStyle w:val="001000000000"/>
+            <w:cnfStyle w:val="001000000000" w:firstRow="0" w:lastRow="0" w:firstColumn="1" w:lastColumn="0" w:oddVBand="0" w:evenVBand="0" w:oddHBand="0" w:evenHBand="0" w:firstRowFirstColumn="0" w:firstRowLastColumn="0" w:lastRowFirstColumn="0" w:lastRowLastColumn="0"/>
             <w:tcW w:w="903" w:type="dxa"/>
           </w:tcPr>
           <w:p>
@@ -2029,7 +2028,7 @@
           </w:tcPr>
           <w:p>
             <w:pPr>
-              <w:cnfStyle w:val="000000100000"/>
+              <w:cnfStyle w:val="000000100000" w:firstRow="0" w:lastRow="0" w:firstColumn="0" w:lastColumn="0" w:oddVBand="0" w:evenVBand="0" w:oddHBand="1" w:evenHBand="0" w:firstRowFirstColumn="0" w:firstRowLastColumn="0" w:lastRowFirstColumn="0" w:lastRowLastColumn="0"/>
             </w:pPr>
             <w:r>
               <w:t>Research and enable the ability to implement graphs into the client</w:t>
@@ -2042,7 +2041,7 @@
           </w:tcPr>
           <w:p>
             <w:pPr>
-              <w:cnfStyle w:val="000000100000"/>
+              <w:cnfStyle w:val="000000100000" w:firstRow="0" w:lastRow="0" w:firstColumn="0" w:lastColumn="0" w:oddVBand="0" w:evenVBand="0" w:oddHBand="1" w:evenHBand="0" w:firstRowFirstColumn="0" w:firstRowLastColumn="0" w:lastRowFirstColumn="0" w:lastRowLastColumn="0"/>
             </w:pPr>
             <w:r>
               <w:t>6</w:t>
@@ -2055,10 +2054,10 @@
           </w:tcPr>
           <w:p>
             <w:pPr>
-              <w:cnfStyle w:val="000000100000"/>
-            </w:pPr>
-            <w:r>
-              <w:t>0</w:t>
+              <w:cnfStyle w:val="000000100000" w:firstRow="0" w:lastRow="0" w:firstColumn="0" w:lastColumn="0" w:oddVBand="0" w:evenVBand="0" w:oddHBand="1" w:evenHBand="0" w:firstRowFirstColumn="0" w:firstRowLastColumn="0" w:lastRowFirstColumn="0" w:lastRowLastColumn="0"/>
+            </w:pPr>
+            <w:r>
+              <w:t>8</w:t>
             </w:r>
           </w:p>
         </w:tc>
@@ -2066,7 +2065,7 @@
       <w:tr>
         <w:tc>
           <w:tcPr>
-            <w:cnfStyle w:val="001000000000"/>
+            <w:cnfStyle w:val="001000000000" w:firstRow="0" w:lastRow="0" w:firstColumn="1" w:lastColumn="0" w:oddVBand="0" w:evenVBand="0" w:oddHBand="0" w:evenHBand="0" w:firstRowFirstColumn="0" w:firstRowLastColumn="0" w:lastRowFirstColumn="0" w:lastRowLastColumn="0"/>
             <w:tcW w:w="903" w:type="dxa"/>
           </w:tcPr>
           <w:p>
@@ -2081,7 +2080,7 @@
           </w:tcPr>
           <w:p>
             <w:pPr>
-              <w:cnfStyle w:val="000000000000"/>
+              <w:cnfStyle w:val="000000000000" w:firstRow="0" w:lastRow="0" w:firstColumn="0" w:lastColumn="0" w:oddVBand="0" w:evenVBand="0" w:oddHBand="0" w:evenHBand="0" w:firstRowFirstColumn="0" w:firstRowLastColumn="0" w:lastRowFirstColumn="0" w:lastRowLastColumn="0"/>
             </w:pPr>
             <w:r>
               <w:t xml:space="preserve">Implement </w:t>
@@ -2100,7 +2099,7 @@
           </w:tcPr>
           <w:p>
             <w:pPr>
-              <w:cnfStyle w:val="000000000000"/>
+              <w:cnfStyle w:val="000000000000" w:firstRow="0" w:lastRow="0" w:firstColumn="0" w:lastColumn="0" w:oddVBand="0" w:evenVBand="0" w:oddHBand="0" w:evenHBand="0" w:firstRowFirstColumn="0" w:firstRowLastColumn="0" w:lastRowFirstColumn="0" w:lastRowLastColumn="0"/>
             </w:pPr>
             <w:r>
               <w:t>6</w:t>
@@ -2113,21 +2112,21 @@
           </w:tcPr>
           <w:p>
             <w:pPr>
-              <w:cnfStyle w:val="000000000000"/>
-            </w:pPr>
-            <w:r>
-              <w:t>0</w:t>
+              <w:cnfStyle w:val="000000000000" w:firstRow="0" w:lastRow="0" w:firstColumn="0" w:lastColumn="0" w:oddVBand="0" w:evenVBand="0" w:oddHBand="0" w:evenHBand="0" w:firstRowFirstColumn="0" w:firstRowLastColumn="0" w:lastRowFirstColumn="0" w:lastRowLastColumn="0"/>
+            </w:pPr>
+            <w:r>
+              <w:t>4</w:t>
             </w:r>
           </w:p>
         </w:tc>
       </w:tr>
       <w:tr>
         <w:trPr>
-          <w:cnfStyle w:val="000000100000"/>
+          <w:cnfStyle w:val="000000100000" w:firstRow="0" w:lastRow="0" w:firstColumn="0" w:lastColumn="0" w:oddVBand="0" w:evenVBand="0" w:oddHBand="1" w:evenHBand="0" w:firstRowFirstColumn="0" w:firstRowLastColumn="0" w:lastRowFirstColumn="0" w:lastRowLastColumn="0"/>
         </w:trPr>
         <w:tc>
           <w:tcPr>
-            <w:cnfStyle w:val="001000000000"/>
+            <w:cnfStyle w:val="001000000000" w:firstRow="0" w:lastRow="0" w:firstColumn="1" w:lastColumn="0" w:oddVBand="0" w:evenVBand="0" w:oddHBand="0" w:evenHBand="0" w:firstRowFirstColumn="0" w:firstRowLastColumn="0" w:lastRowFirstColumn="0" w:lastRowLastColumn="0"/>
             <w:tcW w:w="903" w:type="dxa"/>
           </w:tcPr>
           <w:p/>
@@ -2138,7 +2137,7 @@
           </w:tcPr>
           <w:p>
             <w:pPr>
-              <w:cnfStyle w:val="000000100000"/>
+              <w:cnfStyle w:val="000000100000" w:firstRow="0" w:lastRow="0" w:firstColumn="0" w:lastColumn="0" w:oddVBand="0" w:evenVBand="0" w:oddHBand="1" w:evenHBand="0" w:firstRowFirstColumn="0" w:firstRowLastColumn="0" w:lastRowFirstColumn="0" w:lastRowLastColumn="0"/>
             </w:pPr>
           </w:p>
         </w:tc>
@@ -2148,7 +2147,7 @@
           </w:tcPr>
           <w:p>
             <w:pPr>
-              <w:cnfStyle w:val="000000100000"/>
+              <w:cnfStyle w:val="000000100000" w:firstRow="0" w:lastRow="0" w:firstColumn="0" w:lastColumn="0" w:oddVBand="0" w:evenVBand="0" w:oddHBand="1" w:evenHBand="0" w:firstRowFirstColumn="0" w:firstRowLastColumn="0" w:lastRowFirstColumn="0" w:lastRowLastColumn="0"/>
             </w:pPr>
           </w:p>
         </w:tc>
@@ -2158,7 +2157,7 @@
           </w:tcPr>
           <w:p>
             <w:pPr>
-              <w:cnfStyle w:val="000000100000"/>
+              <w:cnfStyle w:val="000000100000" w:firstRow="0" w:lastRow="0" w:firstColumn="0" w:lastColumn="0" w:oddVBand="0" w:evenVBand="0" w:oddHBand="1" w:evenHBand="0" w:firstRowFirstColumn="0" w:firstRowLastColumn="0" w:lastRowFirstColumn="0" w:lastRowLastColumn="0"/>
             </w:pPr>
           </w:p>
         </w:tc>
@@ -2166,7 +2165,7 @@
       <w:tr>
         <w:tc>
           <w:tcPr>
-            <w:cnfStyle w:val="001000000000"/>
+            <w:cnfStyle w:val="001000000000" w:firstRow="0" w:lastRow="0" w:firstColumn="1" w:lastColumn="0" w:oddVBand="0" w:evenVBand="0" w:oddHBand="0" w:evenHBand="0" w:firstRowFirstColumn="0" w:firstRowLastColumn="0" w:lastRowFirstColumn="0" w:lastRowLastColumn="0"/>
             <w:tcW w:w="903" w:type="dxa"/>
           </w:tcPr>
           <w:p/>
@@ -2180,7 +2179,7 @@
               <w:tabs>
                 <w:tab w:val="right" w:pos="6219"/>
               </w:tabs>
-              <w:cnfStyle w:val="000000000000"/>
+              <w:cnfStyle w:val="000000000000" w:firstRow="0" w:lastRow="0" w:firstColumn="0" w:lastColumn="0" w:oddVBand="0" w:evenVBand="0" w:oddHBand="0" w:evenHBand="0" w:firstRowFirstColumn="0" w:firstRowLastColumn="0" w:lastRowFirstColumn="0" w:lastRowLastColumn="0"/>
             </w:pPr>
             <w:r>
               <w:t xml:space="preserve">Story Points: </w:t>
@@ -2200,7 +2199,7 @@
           </w:tcPr>
           <w:p>
             <w:pPr>
-              <w:cnfStyle w:val="000000000000"/>
+              <w:cnfStyle w:val="000000000000" w:firstRow="0" w:lastRow="0" w:firstColumn="0" w:lastColumn="0" w:oddVBand="0" w:evenVBand="0" w:oddHBand="0" w:evenHBand="0" w:firstRowFirstColumn="0" w:firstRowLastColumn="0" w:lastRowFirstColumn="0" w:lastRowLastColumn="0"/>
             </w:pPr>
             <w:r>
               <w:t>1</w:t>
@@ -2216,10 +2215,10 @@
           </w:tcPr>
           <w:p>
             <w:pPr>
-              <w:cnfStyle w:val="000000000000"/>
-            </w:pPr>
-            <w:r>
-              <w:t>0</w:t>
+              <w:cnfStyle w:val="000000000000" w:firstRow="0" w:lastRow="0" w:firstColumn="0" w:lastColumn="0" w:oddVBand="0" w:evenVBand="0" w:oddHBand="0" w:evenHBand="0" w:firstRowFirstColumn="0" w:firstRowLastColumn="0" w:lastRowFirstColumn="0" w:lastRowLastColumn="0"/>
+            </w:pPr>
+            <w:r>
+              <w:t>12</w:t>
             </w:r>
           </w:p>
         </w:tc>
@@ -2257,7 +2256,6 @@
         </w:rPr>
       </w:pPr>
       <w:r>
-        <w:lastRenderedPageBreak/>
         <w:t>Iteration Plan</w:t>
       </w:r>
       <w:r>
@@ -2293,7 +2291,7 @@
         <w:rPr>
           <w:sz w:val="24"/>
         </w:rPr>
-        <w:t>Total Hours: 26</w:t>
+        <w:t>Total Hours: 29</w:t>
       </w:r>
       <w:r>
         <w:rPr>
@@ -2307,8 +2305,6 @@
         </w:rPr>
         <w:t>24</w:t>
       </w:r>
-      <w:bookmarkStart w:id="6" w:name="_GoBack"/>
-      <w:bookmarkEnd w:id="6"/>
       <w:r>
         <w:rPr>
           <w:sz w:val="24"/>
@@ -2345,13 +2341,6 @@
       <w:r>
         <w:tab/>
       </w:r>
-    </w:p>
-    <w:p>
-      <w:pPr>
-        <w:rPr>
-          <w:lang w:val="en-US"/>
-        </w:rPr>
-      </w:pPr>
     </w:p>
     <w:p>
       <w:pPr>
@@ -2362,9 +2351,9 @@
           <w:lang w:val="en-US"/>
         </w:rPr>
       </w:pPr>
-      <w:bookmarkStart w:id="7" w:name="_Toc332829268"/>
-      <w:bookmarkStart w:id="8" w:name="_Toc332923475"/>
-      <w:bookmarkStart w:id="9" w:name="_Toc332928859"/>
+      <w:bookmarkStart w:id="6" w:name="_Toc332829268"/>
+      <w:bookmarkStart w:id="7" w:name="_Toc332923475"/>
+      <w:bookmarkStart w:id="8" w:name="_Toc332928859"/>
       <w:r>
         <w:rPr>
           <w:lang w:val="en-US"/>
@@ -2374,9 +2363,9 @@
       <w:r>
         <w:t xml:space="preserve"> </w:t>
       </w:r>
+      <w:bookmarkEnd w:id="6"/>
       <w:bookmarkEnd w:id="7"/>
       <w:bookmarkEnd w:id="8"/>
-      <w:bookmarkEnd w:id="9"/>
       <w:r>
         <w:rPr>
           <w:lang w:val="en-US"/>
@@ -2405,7 +2394,7 @@
           <w:bottom w:val="single" w:sz="8" w:space="0" w:color="8064A2"/>
           <w:right w:val="single" w:sz="8" w:space="0" w:color="8064A2"/>
         </w:tblBorders>
-        <w:tblLook w:val="04A0"/>
+        <w:tblLook w:val="04A0" w:firstRow="1" w:lastRow="0" w:firstColumn="1" w:lastColumn="0" w:noHBand="0" w:noVBand="1"/>
       </w:tblPr>
       <w:tblGrid>
         <w:gridCol w:w="903"/>
@@ -2876,7 +2865,10 @@
               <w:spacing w:after="0" w:line="240" w:lineRule="auto"/>
             </w:pPr>
             <w:r>
-              <w:t>Story Points: 4</w:t>
+              <w:t xml:space="preserve">Story </w:t>
+            </w:r>
+            <w:r>
+              <w:t>Points: 8</w:t>
             </w:r>
             <w:r>
               <w:tab/>
@@ -2894,7 +2886,7 @@
               <w:spacing w:after="0" w:line="240" w:lineRule="auto"/>
             </w:pPr>
             <w:r>
-              <w:t>10</w:t>
+              <w:t>9</w:t>
             </w:r>
           </w:p>
         </w:tc>
@@ -2955,7 +2947,7 @@
           <w:bottom w:val="single" w:sz="8" w:space="0" w:color="8064A2"/>
           <w:right w:val="single" w:sz="8" w:space="0" w:color="8064A2"/>
         </w:tblBorders>
-        <w:tblLook w:val="04A0"/>
+        <w:tblLook w:val="04A0" w:firstRow="1" w:lastRow="0" w:firstColumn="1" w:lastColumn="0" w:noHBand="0" w:noVBand="1"/>
       </w:tblPr>
       <w:tblGrid>
         <w:gridCol w:w="903"/>
@@ -3103,7 +3095,13 @@
               <w:spacing w:after="0" w:line="240" w:lineRule="auto"/>
             </w:pPr>
             <w:r>
-              <w:t>Display results in a clear and concise summary.</w:t>
+              <w:t>Display</w:t>
+            </w:r>
+            <w:r>
+              <w:t xml:space="preserve"> results in a clear fashion</w:t>
+            </w:r>
+            <w:r>
+              <w:t>.</w:t>
             </w:r>
           </w:p>
         </w:tc>
@@ -3396,7 +3394,7 @@
           <w:bottom w:val="single" w:sz="8" w:space="0" w:color="8064A2"/>
           <w:right w:val="single" w:sz="8" w:space="0" w:color="8064A2"/>
         </w:tblBorders>
-        <w:tblLook w:val="04A0"/>
+        <w:tblLook w:val="04A0" w:firstRow="1" w:lastRow="0" w:firstColumn="1" w:lastColumn="0" w:noHBand="0" w:noVBand="1"/>
       </w:tblPr>
       <w:tblGrid>
         <w:gridCol w:w="903"/>
@@ -3815,148 +3813,103 @@
     <w:p>
       <w:pPr>
         <w:rPr>
+          <w:lang w:val="en-US"/>
+        </w:rPr>
+      </w:pPr>
+      <w:r>
+        <w:rPr>
           <w:b/>
-          <w:sz w:val="28"/>
-        </w:rPr>
-      </w:pPr>
-      <w:bookmarkStart w:id="10" w:name="_Toc332829266"/>
-      <w:bookmarkStart w:id="11" w:name="_Toc332923473"/>
-      <w:bookmarkStart w:id="12" w:name="_Toc332928857"/>
-      <w:r>
-        <w:br w:type="page"/>
-      </w:r>
-    </w:p>
-    <w:p>
-      <w:pPr>
-        <w:pStyle w:val="Heading1"/>
-        <w:rPr>
-          <w:lang w:val="en-US"/>
-        </w:rPr>
-      </w:pPr>
-      <w:r>
-        <w:lastRenderedPageBreak/>
-        <w:t xml:space="preserve">Iteration </w:t>
-      </w:r>
-      <w:bookmarkEnd w:id="10"/>
-      <w:bookmarkEnd w:id="11"/>
-      <w:bookmarkEnd w:id="12"/>
-      <w:r>
-        <w:rPr>
-          <w:lang w:val="en-US"/>
+          <w:sz w:val="24"/>
+        </w:rPr>
+        <w:t>Story ID:</w:t>
+      </w:r>
+      <w:r>
+        <w:rPr>
+          <w:b/>
+          <w:sz w:val="24"/>
+        </w:rPr>
+        <w:t xml:space="preserve"> </w:t>
+      </w:r>
+      <w:r>
+        <w:rPr>
+          <w:b/>
+          <w:sz w:val="24"/>
+        </w:rPr>
+        <w:t xml:space="preserve">30 </w:t>
+      </w:r>
+      <w:r>
+        <w:rPr>
+          <w:b/>
+          <w:sz w:val="24"/>
+          <w:szCs w:val="24"/>
+        </w:rPr>
+        <w:t>Calculation – Similar Setups</w:t>
+      </w:r>
+      <w:r>
+        <w:rPr>
+          <w:b/>
+        </w:rPr>
+        <w:t xml:space="preserve"> </w:t>
+      </w:r>
+      <w:r>
+        <w:rPr>
+          <w:b/>
+          <w:sz w:val="24"/>
+        </w:rPr>
+        <w:tab/>
+      </w:r>
+      <w:r>
+        <w:rPr>
+          <w:b/>
+          <w:sz w:val="24"/>
+        </w:rPr>
+        <w:tab/>
+      </w:r>
+      <w:r>
+        <w:rPr>
+          <w:b/>
+          <w:sz w:val="24"/>
+        </w:rPr>
+        <w:tab/>
+      </w:r>
+      <w:r>
+        <w:rPr>
+          <w:b/>
+          <w:sz w:val="24"/>
+        </w:rPr>
+        <w:tab/>
+      </w:r>
+      <w:r>
+        <w:rPr>
+          <w:b/>
+          <w:sz w:val="24"/>
+        </w:rPr>
+        <w:tab/>
+        <w:t xml:space="preserve">       </w:t>
+      </w:r>
+      <w:r>
+        <w:rPr>
+          <w:b/>
+          <w:sz w:val="24"/>
+        </w:rPr>
+        <w:t>Story Points</w:t>
+      </w:r>
+      <w:proofErr w:type="gramStart"/>
+      <w:r>
+        <w:rPr>
+          <w:b/>
+          <w:sz w:val="24"/>
+        </w:rPr>
+        <w:t>:</w:t>
+      </w:r>
+      <w:r>
+        <w:rPr>
+          <w:b/>
+          <w:sz w:val="24"/>
         </w:rPr>
         <w:t>4</w:t>
       </w:r>
-    </w:p>
-    <w:p>
-      <w:pPr>
-        <w:tabs>
-          <w:tab w:val="right" w:pos="9026"/>
-        </w:tabs>
-        <w:spacing w:after="0" w:line="240" w:lineRule="auto"/>
-        <w:rPr>
-          <w:sz w:val="24"/>
-        </w:rPr>
-      </w:pPr>
-      <w:r>
-        <w:rPr>
-          <w:sz w:val="24"/>
-        </w:rPr>
-        <w:t>Total Story Points</w:t>
-      </w:r>
-      <w:r>
-        <w:rPr>
-          <w:sz w:val="24"/>
-        </w:rPr>
-        <w:t>: 22</w:t>
-      </w:r>
-      <w:r>
-        <w:rPr>
-          <w:sz w:val="24"/>
-        </w:rPr>
-        <w:t xml:space="preserve">                                                                      </w:t>
-      </w:r>
-      <w:r>
-        <w:rPr>
-          <w:sz w:val="24"/>
-        </w:rPr>
-        <w:t>Total Hours: 19</w:t>
-      </w:r>
-      <w:r>
-        <w:rPr>
-          <w:sz w:val="24"/>
-        </w:rPr>
-        <w:t xml:space="preserve">                 -</w:t>
-      </w:r>
-      <w:r>
-        <w:rPr>
-          <w:sz w:val="24"/>
-        </w:rPr>
-        <w:tab/>
-        <w:t xml:space="preserve"> </w:t>
-      </w:r>
-    </w:p>
-    <w:p>
-      <w:pPr>
-        <w:pStyle w:val="Heading2"/>
-        <w:rPr>
-          <w:b w:val="0"/>
-        </w:rPr>
-      </w:pPr>
-      <w:r>
-        <w:rPr>
-          <w:b w:val="0"/>
-        </w:rPr>
-        <w:t xml:space="preserve">Current Velocity: </w:t>
-      </w:r>
-      <w:r>
-        <w:rPr>
-          <w:b w:val="0"/>
-        </w:rPr>
-        <w:t>-</w:t>
-      </w:r>
-      <w:r>
-        <w:rPr>
-          <w:b w:val="0"/>
-        </w:rPr>
-        <w:t>20</w:t>
-      </w:r>
-      <w:r>
-        <w:tab/>
-      </w:r>
-    </w:p>
-    <w:p>
-      <w:pPr>
-        <w:pStyle w:val="Heading2"/>
-        <w:spacing w:before="360"/>
-      </w:pPr>
-      <w:r>
-        <w:rPr>
-          <w:lang w:val="en-US"/>
-        </w:rPr>
-        <w:t>Sto</w:t>
-      </w:r>
-      <w:r>
-        <w:rPr>
-          <w:lang w:val="en-US"/>
-        </w:rPr>
-        <w:t xml:space="preserve">ry ID :12 </w:t>
-      </w:r>
-      <w:r>
-        <w:t>Auto detect user location</w:t>
-      </w:r>
-      <w:r>
-        <w:rPr>
-          <w:lang w:val="en-US"/>
-        </w:rPr>
-        <w:t xml:space="preserve"> </w:t>
-      </w:r>
-      <w:r>
-        <w:rPr>
-          <w:lang w:val="en-US"/>
-        </w:rPr>
-        <w:tab/>
-        <w:t>Story Points: 8</w:t>
-      </w:r>
+      <w:proofErr w:type="gramEnd"/>
     </w:p>
     <w:tbl>
       <w:tblPr>
@@ -3967,7 +3920,7 @@
           <w:bottom w:val="single" w:sz="8" w:space="0" w:color="8064A2"/>
           <w:right w:val="single" w:sz="8" w:space="0" w:color="8064A2"/>
         </w:tblBorders>
-        <w:tblLook w:val="04A0"/>
+        <w:tblLook w:val="04A0" w:firstRow="1" w:lastRow="0" w:firstColumn="1" w:lastColumn="0" w:noHBand="0" w:noVBand="1"/>
       </w:tblPr>
       <w:tblGrid>
         <w:gridCol w:w="903"/>
@@ -3990,6 +3943,9 @@
                 <w:color w:val="FFFFFF"/>
               </w:rPr>
             </w:pPr>
+            <w:bookmarkStart w:id="9" w:name="_Toc332829266"/>
+            <w:bookmarkStart w:id="10" w:name="_Toc332923473"/>
+            <w:bookmarkStart w:id="11" w:name="_Toc332928857"/>
             <w:r>
               <w:rPr>
                 <w:b/>
@@ -4097,7 +4053,7 @@
                 <w:b/>
                 <w:bCs/>
               </w:rPr>
-              <w:t>8</w:t>
+              <w:t>14</w:t>
             </w:r>
           </w:p>
         </w:tc>
@@ -4115,18 +4071,7 @@
               <w:spacing w:after="0" w:line="240" w:lineRule="auto"/>
             </w:pPr>
             <w:r>
-              <w:t xml:space="preserve">Implement </w:t>
-            </w:r>
-            <w:proofErr w:type="spellStart"/>
-            <w:r>
-              <w:t>google</w:t>
-            </w:r>
-            <w:proofErr w:type="spellEnd"/>
-            <w:r>
-              <w:t xml:space="preserve"> map</w:t>
-            </w:r>
-            <w:r>
-              <w:t xml:space="preserve"> </w:t>
+              <w:t xml:space="preserve">Code the feature of display average generation  of </w:t>
             </w:r>
           </w:p>
         </w:tc>
@@ -4184,13 +4129,6 @@
                 <w:bCs/>
               </w:rPr>
             </w:pPr>
-            <w:r>
-              <w:rPr>
-                <w:b/>
-                <w:bCs/>
-              </w:rPr>
-              <w:t>9</w:t>
-            </w:r>
           </w:p>
         </w:tc>
         <w:tc>
@@ -4207,7 +4145,7 @@
               <w:spacing w:after="0" w:line="240" w:lineRule="auto"/>
             </w:pPr>
             <w:r>
-              <w:t>Auto detect user’s location and show it on the map</w:t>
+              <w:t>Similar system in user’s location</w:t>
             </w:r>
           </w:p>
         </w:tc>
@@ -4224,9 +4162,6 @@
             <w:pPr>
               <w:spacing w:after="0" w:line="240" w:lineRule="auto"/>
             </w:pPr>
-            <w:r>
-              <w:t>3</w:t>
-            </w:r>
           </w:p>
         </w:tc>
         <w:tc>
@@ -4280,23 +4215,6 @@
             <w:pPr>
               <w:spacing w:after="0" w:line="240" w:lineRule="auto"/>
             </w:pPr>
-            <w:r>
-              <w:t>Auto populate data(irradiance,</w:t>
-            </w:r>
-            <w:r>
-              <w:t xml:space="preserve"> </w:t>
-            </w:r>
-            <w:r>
-              <w:t xml:space="preserve">feed in </w:t>
-            </w:r>
-            <w:proofErr w:type="spellStart"/>
-            <w:r>
-              <w:t>tarrif</w:t>
-            </w:r>
-            <w:proofErr w:type="spellEnd"/>
-            <w:r>
-              <w:t xml:space="preserve"> etc) based on location</w:t>
-            </w:r>
           </w:p>
         </w:tc>
         <w:tc>
@@ -4312,9 +4230,6 @@
             <w:pPr>
               <w:spacing w:after="0" w:line="240" w:lineRule="auto"/>
             </w:pPr>
-            <w:r>
-              <w:t>1</w:t>
-            </w:r>
           </w:p>
         </w:tc>
         <w:tc>
@@ -4381,7 +4296,7 @@
               <w:spacing w:after="0" w:line="240" w:lineRule="auto"/>
             </w:pPr>
             <w:r>
-              <w:t>8</w:t>
+              <w:t>4</w:t>
             </w:r>
           </w:p>
         </w:tc>
@@ -4400,6 +4315,116 @@
     </w:tbl>
     <w:p>
       <w:pPr>
+        <w:rPr>
+          <w:b/>
+          <w:sz w:val="28"/>
+        </w:rPr>
+      </w:pPr>
+    </w:p>
+    <w:p>
+      <w:pPr>
+        <w:rPr>
+          <w:b/>
+          <w:sz w:val="28"/>
+        </w:rPr>
+      </w:pPr>
+      <w:r>
+        <w:br w:type="page"/>
+      </w:r>
+    </w:p>
+    <w:p>
+      <w:pPr>
+        <w:pStyle w:val="Heading1"/>
+        <w:rPr>
+          <w:lang w:val="en-US"/>
+        </w:rPr>
+      </w:pPr>
+      <w:r>
+        <w:t xml:space="preserve">Iteration </w:t>
+      </w:r>
+      <w:bookmarkEnd w:id="9"/>
+      <w:bookmarkEnd w:id="10"/>
+      <w:bookmarkEnd w:id="11"/>
+      <w:r>
+        <w:rPr>
+          <w:lang w:val="en-US"/>
+        </w:rPr>
+        <w:t>4</w:t>
+      </w:r>
+    </w:p>
+    <w:p>
+      <w:pPr>
+        <w:tabs>
+          <w:tab w:val="right" w:pos="9026"/>
+        </w:tabs>
+        <w:spacing w:after="0" w:line="240" w:lineRule="auto"/>
+        <w:rPr>
+          <w:sz w:val="24"/>
+        </w:rPr>
+      </w:pPr>
+      <w:r>
+        <w:rPr>
+          <w:sz w:val="24"/>
+        </w:rPr>
+        <w:t>Total Story Points</w:t>
+      </w:r>
+      <w:r>
+        <w:rPr>
+          <w:sz w:val="24"/>
+        </w:rPr>
+        <w:t>: 22</w:t>
+      </w:r>
+      <w:r>
+        <w:rPr>
+          <w:sz w:val="24"/>
+        </w:rPr>
+        <w:t xml:space="preserve">                                                                      </w:t>
+      </w:r>
+      <w:r>
+        <w:rPr>
+          <w:sz w:val="24"/>
+        </w:rPr>
+        <w:t xml:space="preserve">Total Hours: 18    </w:t>
+      </w:r>
+      <w:r>
+        <w:rPr>
+          <w:sz w:val="24"/>
+        </w:rPr>
+        <w:t xml:space="preserve"> -</w:t>
+      </w:r>
+      <w:r>
+        <w:rPr>
+          <w:sz w:val="24"/>
+        </w:rPr>
+        <w:tab/>
+        <w:t xml:space="preserve"> </w:t>
+      </w:r>
+    </w:p>
+    <w:p>
+      <w:pPr>
+        <w:pStyle w:val="Heading2"/>
+        <w:rPr>
+          <w:b w:val="0"/>
+        </w:rPr>
+      </w:pPr>
+      <w:r>
+        <w:rPr>
+          <w:b w:val="0"/>
+        </w:rPr>
+        <w:t xml:space="preserve">Current Velocity: </w:t>
+      </w:r>
+      <w:r>
+        <w:rPr>
+          <w:b w:val="0"/>
+        </w:rPr>
+        <w:t>20</w:t>
+      </w:r>
+      <w:r>
+        <w:tab/>
+      </w:r>
+    </w:p>
+    <w:p>
+      <w:pPr>
         <w:pStyle w:val="Heading2"/>
         <w:spacing w:before="360"/>
         <w:rPr>
@@ -4411,7 +4436,21 @@
         <w:rPr>
           <w:lang w:val="en-US"/>
         </w:rPr>
-        <w:t>Story ID:10 Calculations/Database-optimal Package part2</w:t>
+        <w:t>Story ID</w:t>
+      </w:r>
+      <w:proofErr w:type="gramStart"/>
+      <w:r>
+        <w:rPr>
+          <w:lang w:val="en-US"/>
+        </w:rPr>
+        <w:t>:10</w:t>
+      </w:r>
+      <w:proofErr w:type="gramEnd"/>
+      <w:r>
+        <w:rPr>
+          <w:lang w:val="en-US"/>
+        </w:rPr>
+        <w:t xml:space="preserve"> Calculations/Database-optimal Package part2</w:t>
       </w:r>
       <w:r>
         <w:rPr>
@@ -4430,7 +4469,7 @@
           <w:bottom w:val="single" w:sz="8" w:space="0" w:color="8064A2"/>
           <w:right w:val="single" w:sz="8" w:space="0" w:color="8064A2"/>
         </w:tblBorders>
-        <w:tblLook w:val="04A0"/>
+        <w:tblLook w:val="04A0" w:firstRow="1" w:lastRow="0" w:firstColumn="1" w:lastColumn="0" w:noHBand="0" w:noVBand="1"/>
       </w:tblPr>
       <w:tblGrid>
         <w:gridCol w:w="903"/>
@@ -4560,7 +4599,7 @@
                 <w:b/>
                 <w:bCs/>
               </w:rPr>
-              <w:t>10</w:t>
+              <w:t>1</w:t>
             </w:r>
           </w:p>
         </w:tc>
@@ -4578,7 +4617,7 @@
               <w:spacing w:after="0" w:line="240" w:lineRule="auto"/>
             </w:pPr>
             <w:r>
-              <w:t>Research optimal degrees and directions in different locations</w:t>
+              <w:t>Research optimal degrees in different locations</w:t>
             </w:r>
           </w:p>
         </w:tc>
@@ -4636,6 +4675,13 @@
                 <w:bCs/>
               </w:rPr>
             </w:pPr>
+            <w:r>
+              <w:rPr>
+                <w:b/>
+                <w:bCs/>
+              </w:rPr>
+              <w:t>2</w:t>
+            </w:r>
           </w:p>
         </w:tc>
         <w:tc>
@@ -4652,7 +4698,13 @@
               <w:spacing w:after="0" w:line="240" w:lineRule="auto"/>
             </w:pPr>
             <w:r>
-              <w:t>Implement this function in the code</w:t>
+              <w:t xml:space="preserve">Implement this </w:t>
+            </w:r>
+            <w:r>
+              <w:t xml:space="preserve">optimal setup </w:t>
+            </w:r>
+            <w:r>
+              <w:t>function in the code</w:t>
             </w:r>
           </w:p>
         </w:tc>
@@ -4757,25 +4809,103 @@
     </w:tbl>
     <w:p>
       <w:pPr>
-        <w:pStyle w:val="Heading2"/>
-        <w:spacing w:before="360"/>
-        <w:rPr>
-          <w:b w:val="0"/>
+        <w:rPr>
+          <w:b/>
+          <w:sz w:val="24"/>
           <w:lang w:val="en-US"/>
         </w:rPr>
       </w:pPr>
-      <w:r>
-        <w:rPr>
+    </w:p>
+    <w:p>
+      <w:pPr>
+        <w:rPr>
+          <w:b/>
+          <w:sz w:val="24"/>
           <w:lang w:val="en-US"/>
         </w:rPr>
-        <w:t>Story ID: 13 App-Feature-Multiple clusters</w:t>
-      </w:r>
-      <w:r>
-        <w:rPr>
+      </w:pPr>
+      <w:r>
+        <w:rPr>
+          <w:b/>
+          <w:sz w:val="24"/>
           <w:lang w:val="en-US"/>
         </w:rPr>
+        <w:t>Story ID</w:t>
+      </w:r>
+      <w:proofErr w:type="gramStart"/>
+      <w:r>
+        <w:rPr>
+          <w:b/>
+          <w:sz w:val="24"/>
+          <w:lang w:val="en-US"/>
+        </w:rPr>
+        <w:t>:12</w:t>
+      </w:r>
+      <w:proofErr w:type="gramEnd"/>
+      <w:r>
+        <w:rPr>
+          <w:b/>
+          <w:sz w:val="24"/>
+          <w:lang w:val="en-US"/>
+        </w:rPr>
+        <w:t xml:space="preserve"> Solar rebates</w:t>
+      </w:r>
+      <w:r>
+        <w:rPr>
+          <w:b/>
+          <w:sz w:val="24"/>
+          <w:lang w:val="en-US"/>
+        </w:rPr>
         <w:tab/>
-        <w:t>Story Points: 2</w:t>
+      </w:r>
+      <w:r>
+        <w:rPr>
+          <w:b/>
+          <w:sz w:val="24"/>
+          <w:lang w:val="en-US"/>
+        </w:rPr>
+        <w:tab/>
+      </w:r>
+      <w:r>
+        <w:rPr>
+          <w:b/>
+          <w:sz w:val="24"/>
+          <w:lang w:val="en-US"/>
+        </w:rPr>
+        <w:tab/>
+      </w:r>
+      <w:r>
+        <w:rPr>
+          <w:b/>
+          <w:sz w:val="24"/>
+          <w:lang w:val="en-US"/>
+        </w:rPr>
+        <w:tab/>
+      </w:r>
+      <w:r>
+        <w:rPr>
+          <w:b/>
+          <w:sz w:val="24"/>
+          <w:lang w:val="en-US"/>
+        </w:rPr>
+        <w:tab/>
+      </w:r>
+      <w:r>
+        <w:rPr>
+          <w:b/>
+          <w:sz w:val="24"/>
+          <w:lang w:val="en-US"/>
+        </w:rPr>
+        <w:tab/>
+      </w:r>
+      <w:r>
+        <w:rPr>
+          <w:b/>
+          <w:sz w:val="24"/>
+          <w:lang w:val="en-US"/>
+        </w:rPr>
+        <w:tab/>
+        <w:t xml:space="preserve">    Story Points:2</w:t>
       </w:r>
     </w:p>
     <w:tbl>
@@ -4787,7 +4917,7 @@
           <w:bottom w:val="single" w:sz="8" w:space="0" w:color="8064A2"/>
           <w:right w:val="single" w:sz="8" w:space="0" w:color="8064A2"/>
         </w:tblBorders>
-        <w:tblLook w:val="04A0"/>
+        <w:tblLook w:val="04A0" w:firstRow="1" w:lastRow="0" w:firstColumn="1" w:lastColumn="0" w:noHBand="0" w:noVBand="1"/>
       </w:tblPr>
       <w:tblGrid>
         <w:gridCol w:w="903"/>
@@ -4917,7 +5047,7 @@
                 <w:b/>
                 <w:bCs/>
               </w:rPr>
-              <w:t>11</w:t>
+              <w:t>3</w:t>
             </w:r>
           </w:p>
         </w:tc>
@@ -4935,7 +5065,7 @@
               <w:spacing w:after="0" w:line="240" w:lineRule="auto"/>
             </w:pPr>
             <w:r>
-              <w:t xml:space="preserve"> Write code to implement this function</w:t>
+              <w:t>Research solar rebates in different cities</w:t>
             </w:r>
           </w:p>
         </w:tc>
@@ -4953,7 +5083,7 @@
               <w:spacing w:after="0" w:line="240" w:lineRule="auto"/>
             </w:pPr>
             <w:r>
-              <w:t>2</w:t>
+              <w:t>1</w:t>
             </w:r>
           </w:p>
         </w:tc>
@@ -4993,6 +5123,13 @@
                 <w:bCs/>
               </w:rPr>
             </w:pPr>
+            <w:r>
+              <w:rPr>
+                <w:b/>
+                <w:bCs/>
+              </w:rPr>
+              <w:t>4</w:t>
+            </w:r>
           </w:p>
         </w:tc>
         <w:tc>
@@ -5008,6 +5145,9 @@
             <w:pPr>
               <w:spacing w:after="0" w:line="240" w:lineRule="auto"/>
             </w:pPr>
+            <w:r>
+              <w:t xml:space="preserve"> Code the feature of displaying solar rebates for major cities</w:t>
+            </w:r>
           </w:p>
         </w:tc>
         <w:tc>
@@ -5023,6 +5163,9 @@
             <w:pPr>
               <w:spacing w:after="0" w:line="240" w:lineRule="auto"/>
             </w:pPr>
+            <w:r>
+              <w:t>1</w:t>
+            </w:r>
           </w:p>
         </w:tc>
         <w:tc>
@@ -5111,20 +5254,30 @@
         <w:pStyle w:val="Heading2"/>
         <w:spacing w:before="360"/>
         <w:rPr>
+          <w:lang w:val="en-US"/>
+        </w:rPr>
+      </w:pPr>
+    </w:p>
+    <w:p>
+      <w:pPr>
+        <w:pStyle w:val="Heading2"/>
+        <w:spacing w:before="360"/>
+        <w:rPr>
           <w:b w:val="0"/>
           <w:lang w:val="en-US"/>
         </w:rPr>
       </w:pPr>
       <w:r>
-        <w:t>Story ID: 12 Actual Generation</w:t>
-      </w:r>
-      <w:r>
+        <w:rPr>
+          <w:lang w:val="en-US"/>
+        </w:rPr>
+        <w:t>Story ID: 13 App-Feature-Multiple clusters</w:t>
+      </w:r>
+      <w:r>
+        <w:rPr>
+          <w:lang w:val="en-US"/>
+        </w:rPr>
         <w:tab/>
-      </w:r>
-      <w:r>
-        <w:rPr>
-          <w:lang w:val="en-US"/>
-        </w:rPr>
         <w:t>Story Points: 2</w:t>
       </w:r>
     </w:p>
@@ -5137,7 +5290,7 @@
           <w:bottom w:val="single" w:sz="8" w:space="0" w:color="8064A2"/>
           <w:right w:val="single" w:sz="8" w:space="0" w:color="8064A2"/>
         </w:tblBorders>
-        <w:tblLook w:val="04A0"/>
+        <w:tblLook w:val="04A0" w:firstRow="1" w:lastRow="0" w:firstColumn="1" w:lastColumn="0" w:noHBand="0" w:noVBand="1"/>
       </w:tblPr>
       <w:tblGrid>
         <w:gridCol w:w="903"/>
@@ -5267,122 +5420,44 @@
                 <w:b/>
                 <w:bCs/>
               </w:rPr>
-              <w:t>1</w:t>
-            </w:r>
-            <w:r>
-              <w:rPr>
-                <w:b/>
-                <w:bCs/>
-              </w:rPr>
+              <w:t>5</w:t>
+            </w:r>
+          </w:p>
+        </w:tc>
+        <w:tc>
+          <w:tcPr>
+            <w:tcW w:w="6435" w:type="dxa"/>
+            <w:tcBorders>
+              <w:top w:val="single" w:sz="8" w:space="0" w:color="8064A2"/>
+              <w:bottom w:val="single" w:sz="8" w:space="0" w:color="8064A2"/>
+            </w:tcBorders>
+            <w:shd w:val="clear" w:color="auto" w:fill="auto"/>
+          </w:tcPr>
+          <w:p>
+            <w:pPr>
+              <w:spacing w:after="0" w:line="240" w:lineRule="auto"/>
+            </w:pPr>
+            <w:r>
+              <w:t>Code the feature of multiple banks selection</w:t>
+            </w:r>
+          </w:p>
+        </w:tc>
+        <w:tc>
+          <w:tcPr>
+            <w:tcW w:w="1086" w:type="dxa"/>
+            <w:tcBorders>
+              <w:top w:val="single" w:sz="8" w:space="0" w:color="8064A2"/>
+              <w:bottom w:val="single" w:sz="8" w:space="0" w:color="8064A2"/>
+            </w:tcBorders>
+            <w:shd w:val="clear" w:color="auto" w:fill="auto"/>
+          </w:tcPr>
+          <w:p>
+            <w:pPr>
+              <w:spacing w:after="0" w:line="240" w:lineRule="auto"/>
+            </w:pPr>
+            <w:r>
               <w:t>2</w:t>
             </w:r>
-          </w:p>
-        </w:tc>
-        <w:tc>
-          <w:tcPr>
-            <w:tcW w:w="6435" w:type="dxa"/>
-            <w:tcBorders>
-              <w:top w:val="single" w:sz="8" w:space="0" w:color="8064A2"/>
-              <w:bottom w:val="single" w:sz="8" w:space="0" w:color="8064A2"/>
-            </w:tcBorders>
-            <w:shd w:val="clear" w:color="auto" w:fill="auto"/>
-          </w:tcPr>
-          <w:p>
-            <w:pPr>
-              <w:spacing w:after="0" w:line="240" w:lineRule="auto"/>
-            </w:pPr>
-            <w:r>
-              <w:t xml:space="preserve"> </w:t>
-            </w:r>
-            <w:r>
-              <w:t>Implement actual generation function</w:t>
-            </w:r>
-          </w:p>
-        </w:tc>
-        <w:tc>
-          <w:tcPr>
-            <w:tcW w:w="1086" w:type="dxa"/>
-            <w:tcBorders>
-              <w:top w:val="single" w:sz="8" w:space="0" w:color="8064A2"/>
-              <w:bottom w:val="single" w:sz="8" w:space="0" w:color="8064A2"/>
-            </w:tcBorders>
-            <w:shd w:val="clear" w:color="auto" w:fill="auto"/>
-          </w:tcPr>
-          <w:p>
-            <w:pPr>
-              <w:spacing w:after="0" w:line="240" w:lineRule="auto"/>
-            </w:pPr>
-            <w:r>
-              <w:t>3</w:t>
-            </w:r>
-          </w:p>
-        </w:tc>
-        <w:tc>
-          <w:tcPr>
-            <w:tcW w:w="768" w:type="dxa"/>
-            <w:tcBorders>
-              <w:top w:val="single" w:sz="8" w:space="0" w:color="8064A2"/>
-              <w:bottom w:val="single" w:sz="8" w:space="0" w:color="8064A2"/>
-              <w:right w:val="single" w:sz="8" w:space="0" w:color="8064A2"/>
-            </w:tcBorders>
-            <w:shd w:val="clear" w:color="auto" w:fill="auto"/>
-          </w:tcPr>
-          <w:p>
-            <w:pPr>
-              <w:spacing w:after="0" w:line="240" w:lineRule="auto"/>
-            </w:pPr>
-          </w:p>
-        </w:tc>
-      </w:tr>
-      <w:tr>
-        <w:tc>
-          <w:tcPr>
-            <w:tcW w:w="903" w:type="dxa"/>
-            <w:tcBorders>
-              <w:top w:val="single" w:sz="8" w:space="0" w:color="8064A2"/>
-              <w:left w:val="single" w:sz="8" w:space="0" w:color="8064A2"/>
-              <w:bottom w:val="single" w:sz="8" w:space="0" w:color="8064A2"/>
-            </w:tcBorders>
-            <w:shd w:val="clear" w:color="auto" w:fill="auto"/>
-          </w:tcPr>
-          <w:p>
-            <w:pPr>
-              <w:spacing w:after="0" w:line="240" w:lineRule="auto"/>
-              <w:rPr>
-                <w:b/>
-                <w:bCs/>
-              </w:rPr>
-            </w:pPr>
-          </w:p>
-        </w:tc>
-        <w:tc>
-          <w:tcPr>
-            <w:tcW w:w="6435" w:type="dxa"/>
-            <w:tcBorders>
-              <w:top w:val="single" w:sz="8" w:space="0" w:color="8064A2"/>
-              <w:bottom w:val="single" w:sz="8" w:space="0" w:color="8064A2"/>
-            </w:tcBorders>
-            <w:shd w:val="clear" w:color="auto" w:fill="auto"/>
-          </w:tcPr>
-          <w:p>
-            <w:pPr>
-              <w:spacing w:after="0" w:line="240" w:lineRule="auto"/>
-            </w:pPr>
-          </w:p>
-        </w:tc>
-        <w:tc>
-          <w:tcPr>
-            <w:tcW w:w="1086" w:type="dxa"/>
-            <w:tcBorders>
-              <w:top w:val="single" w:sz="8" w:space="0" w:color="8064A2"/>
-              <w:bottom w:val="single" w:sz="8" w:space="0" w:color="8064A2"/>
-            </w:tcBorders>
-            <w:shd w:val="clear" w:color="auto" w:fill="auto"/>
-          </w:tcPr>
-          <w:p>
-            <w:pPr>
-              <w:spacing w:after="0" w:line="240" w:lineRule="auto"/>
-            </w:pPr>
           </w:p>
         </w:tc>
         <w:tc>
@@ -5431,7 +5506,10 @@
               <w:spacing w:after="0" w:line="240" w:lineRule="auto"/>
             </w:pPr>
             <w:r>
-              <w:t>Story Points: 1</w:t>
+              <w:t xml:space="preserve">Story </w:t>
+            </w:r>
+            <w:r>
+              <w:t>Points: 2</w:t>
             </w:r>
             <w:r>
               <w:tab/>
@@ -5449,7 +5527,7 @@
               <w:spacing w:after="0" w:line="240" w:lineRule="auto"/>
             </w:pPr>
             <w:r>
-              <w:t>3</w:t>
+              <w:t>2</w:t>
             </w:r>
           </w:p>
         </w:tc>
@@ -5477,12 +5555,40 @@
           <w:sz w:val="24"/>
         </w:rPr>
       </w:pPr>
-      <w:r>
+    </w:p>
+    <w:p>
+      <w:pPr>
+        <w:tabs>
+          <w:tab w:val="right" w:pos="9026"/>
+        </w:tabs>
+        <w:spacing w:before="240" w:after="120" w:line="240" w:lineRule="auto"/>
         <w:rPr>
           <w:b/>
           <w:sz w:val="24"/>
         </w:rPr>
-        <w:t>Story ID:9 Calculations-Return of Investment</w:t>
+      </w:pPr>
+      <w:r>
+        <w:rPr>
+          <w:b/>
+          <w:sz w:val="24"/>
+        </w:rPr>
+        <w:t>Story ID</w:t>
+      </w:r>
+      <w:proofErr w:type="gramStart"/>
+      <w:r>
+        <w:rPr>
+          <w:b/>
+          <w:sz w:val="24"/>
+        </w:rPr>
+        <w:t>:9</w:t>
+      </w:r>
+      <w:proofErr w:type="gramEnd"/>
+      <w:r>
+        <w:rPr>
+          <w:b/>
+          <w:sz w:val="24"/>
+        </w:rPr>
+        <w:t xml:space="preserve"> Calculations-Return of Investment</w:t>
       </w:r>
       <w:r>
         <w:rPr>
@@ -5509,7 +5615,7 @@
           <w:bottom w:val="single" w:sz="8" w:space="0" w:color="8064A2"/>
           <w:right w:val="single" w:sz="8" w:space="0" w:color="8064A2"/>
         </w:tblBorders>
-        <w:tblLook w:val="04A0"/>
+        <w:tblLook w:val="04A0" w:firstRow="1" w:lastRow="0" w:firstColumn="1" w:lastColumn="0" w:noHBand="0" w:noVBand="1"/>
       </w:tblPr>
       <w:tblGrid>
         <w:gridCol w:w="903"/>
@@ -5664,7 +5770,7 @@
               <w:spacing w:after="0" w:line="240" w:lineRule="auto"/>
             </w:pPr>
             <w:r>
-              <w:t>Implement this comparison function</w:t>
+              <w:t>Code ROI feature for solar system and bank savings</w:t>
             </w:r>
           </w:p>
         </w:tc>
@@ -5684,74 +5790,6 @@
             <w:r>
               <w:t>2</w:t>
             </w:r>
-          </w:p>
-        </w:tc>
-        <w:tc>
-          <w:tcPr>
-            <w:tcW w:w="768" w:type="dxa"/>
-            <w:tcBorders>
-              <w:top w:val="single" w:sz="8" w:space="0" w:color="8064A2"/>
-              <w:bottom w:val="single" w:sz="8" w:space="0" w:color="8064A2"/>
-              <w:right w:val="single" w:sz="8" w:space="0" w:color="8064A2"/>
-            </w:tcBorders>
-            <w:shd w:val="clear" w:color="auto" w:fill="auto"/>
-          </w:tcPr>
-          <w:p>
-            <w:pPr>
-              <w:spacing w:after="0" w:line="240" w:lineRule="auto"/>
-            </w:pPr>
-          </w:p>
-        </w:tc>
-      </w:tr>
-      <w:tr>
-        <w:tc>
-          <w:tcPr>
-            <w:tcW w:w="903" w:type="dxa"/>
-            <w:tcBorders>
-              <w:top w:val="single" w:sz="8" w:space="0" w:color="8064A2"/>
-              <w:left w:val="single" w:sz="8" w:space="0" w:color="8064A2"/>
-              <w:bottom w:val="single" w:sz="8" w:space="0" w:color="8064A2"/>
-            </w:tcBorders>
-            <w:shd w:val="clear" w:color="auto" w:fill="auto"/>
-          </w:tcPr>
-          <w:p>
-            <w:pPr>
-              <w:spacing w:after="0" w:line="240" w:lineRule="auto"/>
-              <w:rPr>
-                <w:b/>
-                <w:bCs/>
-              </w:rPr>
-            </w:pPr>
-          </w:p>
-        </w:tc>
-        <w:tc>
-          <w:tcPr>
-            <w:tcW w:w="6435" w:type="dxa"/>
-            <w:tcBorders>
-              <w:top w:val="single" w:sz="8" w:space="0" w:color="8064A2"/>
-              <w:bottom w:val="single" w:sz="8" w:space="0" w:color="8064A2"/>
-            </w:tcBorders>
-            <w:shd w:val="clear" w:color="auto" w:fill="auto"/>
-          </w:tcPr>
-          <w:p>
-            <w:pPr>
-              <w:spacing w:after="0" w:line="240" w:lineRule="auto"/>
-            </w:pPr>
-          </w:p>
-        </w:tc>
-        <w:tc>
-          <w:tcPr>
-            <w:tcW w:w="1086" w:type="dxa"/>
-            <w:tcBorders>
-              <w:top w:val="single" w:sz="8" w:space="0" w:color="8064A2"/>
-              <w:bottom w:val="single" w:sz="8" w:space="0" w:color="8064A2"/>
-            </w:tcBorders>
-            <w:shd w:val="clear" w:color="auto" w:fill="auto"/>
-          </w:tcPr>
-          <w:p>
-            <w:pPr>
-              <w:spacing w:after="0" w:line="240" w:lineRule="auto"/>
-            </w:pPr>
           </w:p>
         </w:tc>
         <w:tc>
@@ -5800,7 +5838,7 @@
               <w:spacing w:after="0" w:line="240" w:lineRule="auto"/>
             </w:pPr>
             <w:r>
-              <w:t>Story Points: 1</w:t>
+              <w:t>Story Points: 2</w:t>
             </w:r>
             <w:r>
               <w:tab/>
@@ -5842,58 +5880,71 @@
         </w:tabs>
         <w:spacing w:before="240" w:after="120"/>
         <w:rPr>
-          <w:b/>
+          <w:lang w:val="en-US"/>
         </w:rPr>
       </w:pPr>
-      <w:r>
+    </w:p>
+    <w:p>
+      <w:pPr>
+        <w:tabs>
+          <w:tab w:val="right" w:pos="9026"/>
+        </w:tabs>
+        <w:spacing w:before="240" w:after="120"/>
         <w:rPr>
           <w:b/>
           <w:sz w:val="24"/>
-        </w:rPr>
-        <w:t>Story ID:</w:t>
-      </w:r>
+          <w:lang w:val="en-US"/>
+        </w:rPr>
+      </w:pPr>
       <w:r>
         <w:rPr>
           <w:b/>
           <w:sz w:val="24"/>
-        </w:rPr>
-        <w:t xml:space="preserve">30 </w:t>
-      </w:r>
+          <w:lang w:val="en-US"/>
+        </w:rPr>
+        <w:t xml:space="preserve">Story </w:t>
+      </w:r>
+      <w:proofErr w:type="gramStart"/>
       <w:r>
         <w:rPr>
           <w:b/>
           <w:sz w:val="24"/>
-          <w:szCs w:val="24"/>
-        </w:rPr>
-        <w:t>Calculation – Similar Setups</w:t>
-      </w:r>
-      <w:r>
-        <w:rPr>
-          <w:b/>
-        </w:rPr>
-        <w:t xml:space="preserve"> </w:t>
-      </w:r>
+          <w:lang w:val="en-US"/>
+        </w:rPr>
+        <w:t>ID :12</w:t>
+      </w:r>
+      <w:proofErr w:type="gramEnd"/>
       <w:r>
         <w:rPr>
           <w:b/>
           <w:sz w:val="24"/>
-        </w:rPr>
-        <w:tab/>
-        <w:t>Story Points:</w:t>
+          <w:lang w:val="en-US"/>
+        </w:rPr>
+        <w:t xml:space="preserve"> </w:t>
       </w:r>
       <w:r>
         <w:rPr>
           <w:b/>
           <w:sz w:val="24"/>
         </w:rPr>
-        <w:t>8</w:t>
+        <w:t>Auto detect user location</w:t>
       </w:r>
       <w:r>
         <w:rPr>
           <w:b/>
           <w:sz w:val="24"/>
+          <w:lang w:val="en-US"/>
+        </w:rPr>
+        <w:t xml:space="preserve"> </w:t>
+      </w:r>
+      <w:r>
+        <w:rPr>
+          <w:b/>
+          <w:sz w:val="24"/>
+          <w:lang w:val="en-US"/>
         </w:rPr>
         <w:tab/>
+        <w:t>Story Points: 8</w:t>
       </w:r>
     </w:p>
     <w:tbl>
@@ -5905,7 +5956,7 @@
           <w:bottom w:val="single" w:sz="8" w:space="0" w:color="8064A2"/>
           <w:right w:val="single" w:sz="8" w:space="0" w:color="8064A2"/>
         </w:tblBorders>
-        <w:tblLook w:val="04A0"/>
+        <w:tblLook w:val="04A0" w:firstRow="1" w:lastRow="0" w:firstColumn="1" w:lastColumn="0" w:noHBand="0" w:noVBand="1"/>
       </w:tblPr>
       <w:tblGrid>
         <w:gridCol w:w="903"/>
@@ -6015,79 +6066,64 @@
         <w:tc>
           <w:tcPr>
             <w:tcW w:w="903" w:type="dxa"/>
-            <w:tcBorders>
-              <w:top w:val="single" w:sz="8" w:space="0" w:color="8064A2"/>
-              <w:left w:val="single" w:sz="8" w:space="0" w:color="8064A2"/>
-              <w:bottom w:val="single" w:sz="8" w:space="0" w:color="8064A2"/>
-            </w:tcBorders>
-            <w:shd w:val="clear" w:color="auto" w:fill="auto"/>
-          </w:tcPr>
-          <w:p>
-            <w:pPr>
-              <w:spacing w:after="0" w:line="240" w:lineRule="auto"/>
-              <w:rPr>
-                <w:b/>
-                <w:bCs/>
-              </w:rPr>
-            </w:pPr>
-            <w:r>
-              <w:rPr>
-                <w:b/>
-                <w:bCs/>
-              </w:rPr>
-              <w:t>14</w:t>
-            </w:r>
+            <w:shd w:val="clear" w:color="auto" w:fill="8064A2"/>
+          </w:tcPr>
+          <w:p>
+            <w:pPr>
+              <w:spacing w:after="0" w:line="240" w:lineRule="auto"/>
+              <w:rPr>
+                <w:b/>
+                <w:bCs/>
+                <w:color w:val="FFFFFF"/>
+              </w:rPr>
+            </w:pPr>
           </w:p>
         </w:tc>
         <w:tc>
           <w:tcPr>
             <w:tcW w:w="6435" w:type="dxa"/>
-            <w:tcBorders>
-              <w:top w:val="single" w:sz="8" w:space="0" w:color="8064A2"/>
-              <w:bottom w:val="single" w:sz="8" w:space="0" w:color="8064A2"/>
-            </w:tcBorders>
-            <w:shd w:val="clear" w:color="auto" w:fill="auto"/>
-          </w:tcPr>
-          <w:p>
-            <w:pPr>
-              <w:spacing w:after="0" w:line="240" w:lineRule="auto"/>
-            </w:pPr>
-            <w:r>
-              <w:t>Display results +/- the area average</w:t>
-            </w:r>
+            <w:shd w:val="clear" w:color="auto" w:fill="8064A2"/>
+          </w:tcPr>
+          <w:p>
+            <w:pPr>
+              <w:spacing w:after="0" w:line="240" w:lineRule="auto"/>
+              <w:rPr>
+                <w:b/>
+                <w:bCs/>
+                <w:color w:val="FFFFFF"/>
+              </w:rPr>
+            </w:pPr>
           </w:p>
         </w:tc>
         <w:tc>
           <w:tcPr>
             <w:tcW w:w="1086" w:type="dxa"/>
-            <w:tcBorders>
-              <w:top w:val="single" w:sz="8" w:space="0" w:color="8064A2"/>
-              <w:bottom w:val="single" w:sz="8" w:space="0" w:color="8064A2"/>
-            </w:tcBorders>
-            <w:shd w:val="clear" w:color="auto" w:fill="auto"/>
-          </w:tcPr>
-          <w:p>
-            <w:pPr>
-              <w:spacing w:after="0" w:line="240" w:lineRule="auto"/>
-            </w:pPr>
-            <w:r>
-              <w:t>4</w:t>
-            </w:r>
+            <w:shd w:val="clear" w:color="auto" w:fill="8064A2"/>
+          </w:tcPr>
+          <w:p>
+            <w:pPr>
+              <w:spacing w:after="0" w:line="240" w:lineRule="auto"/>
+              <w:rPr>
+                <w:b/>
+                <w:bCs/>
+                <w:color w:val="FFFFFF"/>
+              </w:rPr>
+            </w:pPr>
           </w:p>
         </w:tc>
         <w:tc>
           <w:tcPr>
             <w:tcW w:w="768" w:type="dxa"/>
-            <w:tcBorders>
-              <w:top w:val="single" w:sz="8" w:space="0" w:color="8064A2"/>
-              <w:bottom w:val="single" w:sz="8" w:space="0" w:color="8064A2"/>
-              <w:right w:val="single" w:sz="8" w:space="0" w:color="8064A2"/>
-            </w:tcBorders>
-            <w:shd w:val="clear" w:color="auto" w:fill="auto"/>
-          </w:tcPr>
-          <w:p>
-            <w:pPr>
-              <w:spacing w:after="0" w:line="240" w:lineRule="auto"/>
+            <w:shd w:val="clear" w:color="auto" w:fill="8064A2"/>
+          </w:tcPr>
+          <w:p>
+            <w:pPr>
+              <w:spacing w:after="0" w:line="240" w:lineRule="auto"/>
+              <w:rPr>
+                <w:b/>
+                <w:bCs/>
+                <w:color w:val="FFFFFF"/>
+              </w:rPr>
             </w:pPr>
           </w:p>
         </w:tc>
@@ -6111,6 +6147,13 @@
                 <w:bCs/>
               </w:rPr>
             </w:pPr>
+            <w:r>
+              <w:rPr>
+                <w:b/>
+                <w:bCs/>
+              </w:rPr>
+              <w:t>8</w:t>
+            </w:r>
           </w:p>
         </w:tc>
         <w:tc>
@@ -6127,7 +6170,15 @@
               <w:spacing w:after="0" w:line="240" w:lineRule="auto"/>
             </w:pPr>
             <w:r>
-              <w:t>Acquire and connect to a foreign source</w:t>
+              <w:t xml:space="preserve">Implement </w:t>
+            </w:r>
+            <w:proofErr w:type="spellStart"/>
+            <w:r>
+              <w:t>google</w:t>
+            </w:r>
+            <w:proofErr w:type="spellEnd"/>
+            <w:r>
+              <w:t xml:space="preserve"> map </w:t>
             </w:r>
           </w:p>
         </w:tc>
@@ -6185,6 +6236,13 @@
                 <w:bCs/>
               </w:rPr>
             </w:pPr>
+            <w:r>
+              <w:rPr>
+                <w:b/>
+                <w:bCs/>
+              </w:rPr>
+              <w:t>9</w:t>
+            </w:r>
           </w:p>
         </w:tc>
         <w:tc>
@@ -6200,6 +6258,9 @@
             <w:pPr>
               <w:spacing w:after="0" w:line="240" w:lineRule="auto"/>
             </w:pPr>
+            <w:r>
+              <w:t>Auto detect user’s location and show it on the map</w:t>
+            </w:r>
           </w:p>
         </w:tc>
         <w:tc>
@@ -6215,6 +6276,99 @@
             <w:pPr>
               <w:spacing w:after="0" w:line="240" w:lineRule="auto"/>
             </w:pPr>
+            <w:r>
+              <w:t>3</w:t>
+            </w:r>
+          </w:p>
+        </w:tc>
+        <w:tc>
+          <w:tcPr>
+            <w:tcW w:w="768" w:type="dxa"/>
+            <w:tcBorders>
+              <w:top w:val="single" w:sz="8" w:space="0" w:color="8064A2"/>
+              <w:bottom w:val="single" w:sz="8" w:space="0" w:color="8064A2"/>
+              <w:right w:val="single" w:sz="8" w:space="0" w:color="8064A2"/>
+            </w:tcBorders>
+            <w:shd w:val="clear" w:color="auto" w:fill="auto"/>
+          </w:tcPr>
+          <w:p>
+            <w:pPr>
+              <w:spacing w:after="0" w:line="240" w:lineRule="auto"/>
+            </w:pPr>
+          </w:p>
+        </w:tc>
+      </w:tr>
+      <w:tr>
+        <w:tc>
+          <w:tcPr>
+            <w:tcW w:w="903" w:type="dxa"/>
+            <w:tcBorders>
+              <w:top w:val="single" w:sz="8" w:space="0" w:color="8064A2"/>
+              <w:left w:val="single" w:sz="8" w:space="0" w:color="8064A2"/>
+              <w:bottom w:val="single" w:sz="8" w:space="0" w:color="8064A2"/>
+            </w:tcBorders>
+            <w:shd w:val="clear" w:color="auto" w:fill="auto"/>
+          </w:tcPr>
+          <w:p>
+            <w:pPr>
+              <w:spacing w:after="0" w:line="240" w:lineRule="auto"/>
+              <w:rPr>
+                <w:b/>
+                <w:bCs/>
+              </w:rPr>
+            </w:pPr>
+          </w:p>
+        </w:tc>
+        <w:tc>
+          <w:tcPr>
+            <w:tcW w:w="6435" w:type="dxa"/>
+            <w:tcBorders>
+              <w:top w:val="single" w:sz="8" w:space="0" w:color="8064A2"/>
+              <w:bottom w:val="single" w:sz="8" w:space="0" w:color="8064A2"/>
+            </w:tcBorders>
+            <w:shd w:val="clear" w:color="auto" w:fill="auto"/>
+          </w:tcPr>
+          <w:p>
+            <w:pPr>
+              <w:spacing w:after="0" w:line="240" w:lineRule="auto"/>
+            </w:pPr>
+            <w:r>
+              <w:t xml:space="preserve">Auto populate data(irradiance, feed in </w:t>
+            </w:r>
+            <w:proofErr w:type="spellStart"/>
+            <w:r>
+              <w:t>tarrif</w:t>
+            </w:r>
+            <w:proofErr w:type="spellEnd"/>
+            <w:r>
+              <w:t xml:space="preserve"> </w:t>
+            </w:r>
+            <w:proofErr w:type="spellStart"/>
+            <w:r>
+              <w:t>etc</w:t>
+            </w:r>
+            <w:proofErr w:type="spellEnd"/>
+            <w:r>
+              <w:t>) based on location</w:t>
+            </w:r>
+          </w:p>
+        </w:tc>
+        <w:tc>
+          <w:tcPr>
+            <w:tcW w:w="1086" w:type="dxa"/>
+            <w:tcBorders>
+              <w:top w:val="single" w:sz="8" w:space="0" w:color="8064A2"/>
+              <w:bottom w:val="single" w:sz="8" w:space="0" w:color="8064A2"/>
+            </w:tcBorders>
+            <w:shd w:val="clear" w:color="auto" w:fill="auto"/>
+          </w:tcPr>
+          <w:p>
+            <w:pPr>
+              <w:spacing w:after="0" w:line="240" w:lineRule="auto"/>
+            </w:pPr>
+            <w:r>
+              <w:t>1</w:t>
+            </w:r>
           </w:p>
         </w:tc>
         <w:tc>
@@ -6310,7 +6464,7 @@
       </w:pPr>
     </w:p>
     <w:sectPr>
-      <w:footerReference w:type="default" r:id="rId7"/>
+      <w:footerReference w:type="default" r:id="rId8"/>
       <w:pgSz w:w="11906" w:h="16838"/>
       <w:pgMar w:top="1440" w:right="1440" w:bottom="1440" w:left="1440" w:header="708" w:footer="708" w:gutter="0"/>
       <w:pgNumType w:start="1"/>
@@ -6322,7 +6476,7 @@
 </file>
 
 <file path=word/endnotes.xml><?xml version="1.0" encoding="utf-8"?>
-<w:endnotes xmlns:ve="http://schemas.openxmlformats.org/markup-compatibility/2006" xmlns:o="urn:schemas-microsoft-com:office:office" xmlns:r="http://schemas.openxmlformats.org/officeDocument/2006/relationships" xmlns:m="http://schemas.openxmlformats.org/officeDocument/2006/math" xmlns:v="urn:schemas-microsoft-com:vml" xmlns:wp="http://schemas.openxmlformats.org/drawingml/2006/wordprocessingDrawing" xmlns:w10="urn:schemas-microsoft-com:office:word" xmlns:w="http://schemas.openxmlformats.org/wordprocessingml/2006/main" xmlns:wne="http://schemas.microsoft.com/office/word/2006/wordml">
+<w:endnotes xmlns:wpc="http://schemas.microsoft.com/office/word/2010/wordprocessingCanvas" xmlns:mc="http://schemas.openxmlformats.org/markup-compatibility/2006" xmlns:o="urn:schemas-microsoft-com:office:office" xmlns:r="http://schemas.openxmlformats.org/officeDocument/2006/relationships" xmlns:m="http://schemas.openxmlformats.org/officeDocument/2006/math" xmlns:v="urn:schemas-microsoft-com:vml" xmlns:wp14="http://schemas.microsoft.com/office/word/2010/wordprocessingDrawing" xmlns:wp="http://schemas.openxmlformats.org/drawingml/2006/wordprocessingDrawing" xmlns:w10="urn:schemas-microsoft-com:office:word" xmlns:w="http://schemas.openxmlformats.org/wordprocessingml/2006/main" xmlns:w14="http://schemas.microsoft.com/office/word/2010/wordml" xmlns:wpg="http://schemas.microsoft.com/office/word/2010/wordprocessingGroup" xmlns:wpi="http://schemas.microsoft.com/office/word/2010/wordprocessingInk" xmlns:wne="http://schemas.microsoft.com/office/word/2006/wordml" xmlns:wps="http://schemas.microsoft.com/office/word/2010/wordprocessingShape" mc:Ignorable="w14 wp14">
   <w:endnote w:type="separator" w:id="-1">
     <w:p>
       <w:pPr>
@@ -6347,7 +6501,7 @@
 </file>
 
 <file path=word/footer1.xml><?xml version="1.0" encoding="utf-8"?>
-<w:ftr xmlns:ve="http://schemas.openxmlformats.org/markup-compatibility/2006" xmlns:o="urn:schemas-microsoft-com:office:office" xmlns:r="http://schemas.openxmlformats.org/officeDocument/2006/relationships" xmlns:m="http://schemas.openxmlformats.org/officeDocument/2006/math" xmlns:v="urn:schemas-microsoft-com:vml" xmlns:wp="http://schemas.openxmlformats.org/drawingml/2006/wordprocessingDrawing" xmlns:w10="urn:schemas-microsoft-com:office:word" xmlns:w="http://schemas.openxmlformats.org/wordprocessingml/2006/main" xmlns:wne="http://schemas.microsoft.com/office/word/2006/wordml">
+<w:ftr xmlns:wpc="http://schemas.microsoft.com/office/word/2010/wordprocessingCanvas" xmlns:mc="http://schemas.openxmlformats.org/markup-compatibility/2006" xmlns:o="urn:schemas-microsoft-com:office:office" xmlns:r="http://schemas.openxmlformats.org/officeDocument/2006/relationships" xmlns:m="http://schemas.openxmlformats.org/officeDocument/2006/math" xmlns:v="urn:schemas-microsoft-com:vml" xmlns:wp14="http://schemas.microsoft.com/office/word/2010/wordprocessingDrawing" xmlns:wp="http://schemas.openxmlformats.org/drawingml/2006/wordprocessingDrawing" xmlns:w10="urn:schemas-microsoft-com:office:word" xmlns:w="http://schemas.openxmlformats.org/wordprocessingml/2006/main" xmlns:w14="http://schemas.microsoft.com/office/word/2010/wordml" xmlns:wpg="http://schemas.microsoft.com/office/word/2010/wordprocessingGroup" xmlns:wpi="http://schemas.microsoft.com/office/word/2010/wordprocessingInk" xmlns:wne="http://schemas.microsoft.com/office/word/2006/wordml" xmlns:wps="http://schemas.microsoft.com/office/word/2010/wordprocessingShape" mc:Ignorable="w14 wp14">
   <w:sdt>
     <w:sdtPr>
       <w:id w:val="15487110"/>
@@ -6356,6 +6510,7 @@
         <w:docPartUnique/>
       </w:docPartObj>
     </w:sdtPr>
+    <w:sdtEndPr/>
     <w:sdtContent>
       <w:p>
         <w:pPr>
@@ -6395,7 +6550,7 @@
 </file>
 
 <file path=word/footnotes.xml><?xml version="1.0" encoding="utf-8"?>
-<w:footnotes xmlns:ve="http://schemas.openxmlformats.org/markup-compatibility/2006" xmlns:o="urn:schemas-microsoft-com:office:office" xmlns:r="http://schemas.openxmlformats.org/officeDocument/2006/relationships" xmlns:m="http://schemas.openxmlformats.org/officeDocument/2006/math" xmlns:v="urn:schemas-microsoft-com:vml" xmlns:wp="http://schemas.openxmlformats.org/drawingml/2006/wordprocessingDrawing" xmlns:w10="urn:schemas-microsoft-com:office:word" xmlns:w="http://schemas.openxmlformats.org/wordprocessingml/2006/main" xmlns:wne="http://schemas.microsoft.com/office/word/2006/wordml">
+<w:footnotes xmlns:wpc="http://schemas.microsoft.com/office/word/2010/wordprocessingCanvas" xmlns:mc="http://schemas.openxmlformats.org/markup-compatibility/2006" xmlns:o="urn:schemas-microsoft-com:office:office" xmlns:r="http://schemas.openxmlformats.org/officeDocument/2006/relationships" xmlns:m="http://schemas.openxmlformats.org/officeDocument/2006/math" xmlns:v="urn:schemas-microsoft-com:vml" xmlns:wp14="http://schemas.microsoft.com/office/word/2010/wordprocessingDrawing" xmlns:wp="http://schemas.openxmlformats.org/drawingml/2006/wordprocessingDrawing" xmlns:w10="urn:schemas-microsoft-com:office:word" xmlns:w="http://schemas.openxmlformats.org/wordprocessingml/2006/main" xmlns:w14="http://schemas.microsoft.com/office/word/2010/wordml" xmlns:wpg="http://schemas.microsoft.com/office/word/2010/wordprocessingGroup" xmlns:wpi="http://schemas.microsoft.com/office/word/2010/wordprocessingInk" xmlns:wne="http://schemas.microsoft.com/office/word/2006/wordml" xmlns:wps="http://schemas.microsoft.com/office/word/2010/wordprocessingShape" mc:Ignorable="w14 wp14">
   <w:footnote w:type="separator" w:id="-1">
     <w:p>
       <w:pPr>
@@ -6420,7 +6575,7 @@
 </file>
 
 <file path=word/styles.xml><?xml version="1.0" encoding="utf-8"?>
-<w:styles xmlns:r="http://schemas.openxmlformats.org/officeDocument/2006/relationships" xmlns:w="http://schemas.openxmlformats.org/wordprocessingml/2006/main">
+<w:styles xmlns:mc="http://schemas.openxmlformats.org/markup-compatibility/2006" xmlns:r="http://schemas.openxmlformats.org/officeDocument/2006/relationships" xmlns:w="http://schemas.openxmlformats.org/wordprocessingml/2006/main" xmlns:w14="http://schemas.microsoft.com/office/word/2010/wordml" mc:Ignorable="w14">
   <w:docDefaults>
     <w:rPrDefault>
       <w:rPr>
@@ -6649,6 +6804,7 @@
   <w:style w:type="character" w:default="1" w:styleId="DefaultParagraphFont">
     <w:name w:val="Default Paragraph Font"/>
     <w:uiPriority w:val="1"/>
+    <w:semiHidden/>
     <w:unhideWhenUsed/>
   </w:style>
   <w:style w:type="table" w:default="1" w:styleId="TableNormal">
@@ -6656,7 +6812,6 @@
     <w:uiPriority w:val="99"/>
     <w:semiHidden/>
     <w:unhideWhenUsed/>
-    <w:qFormat/>
     <w:tblPr>
       <w:tblInd w:w="0" w:type="dxa"/>
       <w:tblCellMar>
@@ -7348,6 +7503,7 @@
   <w:style w:type="character" w:default="1" w:styleId="DefaultParagraphFont">
     <w:name w:val="Default Paragraph Font"/>
     <w:uiPriority w:val="1"/>
+    <w:semiHidden/>
     <w:unhideWhenUsed/>
   </w:style>
   <w:style w:type="table" w:default="1" w:styleId="TableNormal">
@@ -8105,7 +8261,7 @@
 </file>
 
 <file path=customXml/itemProps1.xml><?xml version="1.0" encoding="utf-8"?>
-<ds:datastoreItem xmlns:ds="http://schemas.openxmlformats.org/officeDocument/2006/customXml" ds:itemID="{3B59861A-183E-4C16-B227-F2DFD36A20FF}">
+<ds:datastoreItem xmlns:ds="http://schemas.openxmlformats.org/officeDocument/2006/customXml" ds:itemID="{46F2549E-E678-476A-9BA7-03003FDAF896}">
   <ds:schemaRefs>
     <ds:schemaRef ds:uri="http://schemas.openxmlformats.org/officeDocument/2006/bibliography"/>
   </ds:schemaRefs>

</xml_diff>

<commit_message>
Re-added Felix's Datatables and minor documentation
I don't know how they disappeared but here they are again.
</commit_message>
<xml_diff>
--- a/com.blackout.solarpanelcalculator/docs/Iteration Plans v4.docx
+++ b/com.blackout.solarpanelcalculator/docs/Iteration Plans v4.docx
@@ -1,6 +1,6 @@
 
 <file path=word/document.xml><?xml version="1.0" encoding="utf-8"?>
-<w:document xmlns:wpc="http://schemas.microsoft.com/office/word/2010/wordprocessingCanvas" xmlns:mc="http://schemas.openxmlformats.org/markup-compatibility/2006" xmlns:o="urn:schemas-microsoft-com:office:office" xmlns:r="http://schemas.openxmlformats.org/officeDocument/2006/relationships" xmlns:m="http://schemas.openxmlformats.org/officeDocument/2006/math" xmlns:v="urn:schemas-microsoft-com:vml" xmlns:wp14="http://schemas.microsoft.com/office/word/2010/wordprocessingDrawing" xmlns:wp="http://schemas.openxmlformats.org/drawingml/2006/wordprocessingDrawing" xmlns:w10="urn:schemas-microsoft-com:office:word" xmlns:w="http://schemas.openxmlformats.org/wordprocessingml/2006/main" xmlns:w14="http://schemas.microsoft.com/office/word/2010/wordml" xmlns:wpg="http://schemas.microsoft.com/office/word/2010/wordprocessingGroup" xmlns:wpi="http://schemas.microsoft.com/office/word/2010/wordprocessingInk" xmlns:wne="http://schemas.microsoft.com/office/word/2006/wordml" xmlns:wps="http://schemas.microsoft.com/office/word/2010/wordprocessingShape" mc:Ignorable="w14 wp14">
+<w:document xmlns:ve="http://schemas.openxmlformats.org/markup-compatibility/2006" xmlns:o="urn:schemas-microsoft-com:office:office" xmlns:r="http://schemas.openxmlformats.org/officeDocument/2006/relationships" xmlns:m="http://schemas.openxmlformats.org/officeDocument/2006/math" xmlns:v="urn:schemas-microsoft-com:vml" xmlns:wp="http://schemas.openxmlformats.org/drawingml/2006/wordprocessingDrawing" xmlns:w10="urn:schemas-microsoft-com:office:word" xmlns:w="http://schemas.openxmlformats.org/wordprocessingml/2006/main" xmlns:wne="http://schemas.microsoft.com/office/word/2006/wordml">
   <w:body>
     <w:p>
       <w:pPr>
@@ -148,7 +148,7 @@
       <w:tblPr>
         <w:tblStyle w:val="LightList-Accent4"/>
         <w:tblW w:w="0" w:type="auto"/>
-        <w:tblLook w:val="04A0" w:firstRow="1" w:lastRow="0" w:firstColumn="1" w:lastColumn="0" w:noHBand="0" w:noVBand="1"/>
+        <w:tblLook w:val="04A0"/>
       </w:tblPr>
       <w:tblGrid>
         <w:gridCol w:w="903"/>
@@ -158,11 +158,11 @@
       </w:tblGrid>
       <w:tr>
         <w:trPr>
-          <w:cnfStyle w:val="100000000000" w:firstRow="1" w:lastRow="0" w:firstColumn="0" w:lastColumn="0" w:oddVBand="0" w:evenVBand="0" w:oddHBand="0" w:evenHBand="0" w:firstRowFirstColumn="0" w:firstRowLastColumn="0" w:lastRowFirstColumn="0" w:lastRowLastColumn="0"/>
+          <w:cnfStyle w:val="100000000000"/>
         </w:trPr>
         <w:tc>
           <w:tcPr>
-            <w:cnfStyle w:val="001000000000" w:firstRow="0" w:lastRow="0" w:firstColumn="1" w:lastColumn="0" w:oddVBand="0" w:evenVBand="0" w:oddHBand="0" w:evenHBand="0" w:firstRowFirstColumn="0" w:firstRowLastColumn="0" w:lastRowFirstColumn="0" w:lastRowLastColumn="0"/>
+            <w:cnfStyle w:val="001000000000"/>
             <w:tcW w:w="903" w:type="dxa"/>
           </w:tcPr>
           <w:p>
@@ -177,7 +177,7 @@
           </w:tcPr>
           <w:p>
             <w:pPr>
-              <w:cnfStyle w:val="100000000000" w:firstRow="1" w:lastRow="0" w:firstColumn="0" w:lastColumn="0" w:oddVBand="0" w:evenVBand="0" w:oddHBand="0" w:evenHBand="0" w:firstRowFirstColumn="0" w:firstRowLastColumn="0" w:lastRowFirstColumn="0" w:lastRowLastColumn="0"/>
+              <w:cnfStyle w:val="100000000000"/>
             </w:pPr>
             <w:r>
               <w:t>Task Description</w:t>
@@ -190,7 +190,7 @@
           </w:tcPr>
           <w:p>
             <w:pPr>
-              <w:cnfStyle w:val="100000000000" w:firstRow="1" w:lastRow="0" w:firstColumn="0" w:lastColumn="0" w:oddVBand="0" w:evenVBand="0" w:oddHBand="0" w:evenHBand="0" w:firstRowFirstColumn="0" w:firstRowLastColumn="0" w:lastRowFirstColumn="0" w:lastRowLastColumn="0"/>
+              <w:cnfStyle w:val="100000000000"/>
             </w:pPr>
             <w:r>
               <w:t>Estimate</w:t>
@@ -203,7 +203,7 @@
           </w:tcPr>
           <w:p>
             <w:pPr>
-              <w:cnfStyle w:val="100000000000" w:firstRow="1" w:lastRow="0" w:firstColumn="0" w:lastColumn="0" w:oddVBand="0" w:evenVBand="0" w:oddHBand="0" w:evenHBand="0" w:firstRowFirstColumn="0" w:firstRowLastColumn="0" w:lastRowFirstColumn="0" w:lastRowLastColumn="0"/>
+              <w:cnfStyle w:val="100000000000"/>
             </w:pPr>
             <w:r>
               <w:t>Taken</w:t>
@@ -213,11 +213,11 @@
       </w:tr>
       <w:tr>
         <w:trPr>
-          <w:cnfStyle w:val="000000100000" w:firstRow="0" w:lastRow="0" w:firstColumn="0" w:lastColumn="0" w:oddVBand="0" w:evenVBand="0" w:oddHBand="1" w:evenHBand="0" w:firstRowFirstColumn="0" w:firstRowLastColumn="0" w:lastRowFirstColumn="0" w:lastRowLastColumn="0"/>
+          <w:cnfStyle w:val="000000100000"/>
         </w:trPr>
         <w:tc>
           <w:tcPr>
-            <w:cnfStyle w:val="001000000000" w:firstRow="0" w:lastRow="0" w:firstColumn="1" w:lastColumn="0" w:oddVBand="0" w:evenVBand="0" w:oddHBand="0" w:evenHBand="0" w:firstRowFirstColumn="0" w:firstRowLastColumn="0" w:lastRowFirstColumn="0" w:lastRowLastColumn="0"/>
+            <w:cnfStyle w:val="001000000000"/>
             <w:tcW w:w="903" w:type="dxa"/>
           </w:tcPr>
           <w:p>
@@ -232,7 +232,7 @@
           </w:tcPr>
           <w:p>
             <w:pPr>
-              <w:cnfStyle w:val="000000100000" w:firstRow="0" w:lastRow="0" w:firstColumn="0" w:lastColumn="0" w:oddVBand="0" w:evenVBand="0" w:oddHBand="1" w:evenHBand="0" w:firstRowFirstColumn="0" w:firstRowLastColumn="0" w:lastRowFirstColumn="0" w:lastRowLastColumn="0"/>
+              <w:cnfStyle w:val="000000100000"/>
             </w:pPr>
             <w:r>
               <w:t xml:space="preserve">Background research and develop business logic for </w:t>
@@ -251,7 +251,7 @@
           </w:tcPr>
           <w:p>
             <w:pPr>
-              <w:cnfStyle w:val="000000100000" w:firstRow="0" w:lastRow="0" w:firstColumn="0" w:lastColumn="0" w:oddVBand="0" w:evenVBand="0" w:oddHBand="1" w:evenHBand="0" w:firstRowFirstColumn="0" w:firstRowLastColumn="0" w:lastRowFirstColumn="0" w:lastRowLastColumn="0"/>
+              <w:cnfStyle w:val="000000100000"/>
             </w:pPr>
             <w:r>
               <w:t>5</w:t>
@@ -264,7 +264,7 @@
           </w:tcPr>
           <w:p>
             <w:pPr>
-              <w:cnfStyle w:val="000000100000" w:firstRow="0" w:lastRow="0" w:firstColumn="0" w:lastColumn="0" w:oddVBand="0" w:evenVBand="0" w:oddHBand="1" w:evenHBand="0" w:firstRowFirstColumn="0" w:firstRowLastColumn="0" w:lastRowFirstColumn="0" w:lastRowLastColumn="0"/>
+              <w:cnfStyle w:val="000000100000"/>
             </w:pPr>
             <w:r>
               <w:t>6</w:t>
@@ -275,7 +275,7 @@
       <w:tr>
         <w:tc>
           <w:tcPr>
-            <w:cnfStyle w:val="001000000000" w:firstRow="0" w:lastRow="0" w:firstColumn="1" w:lastColumn="0" w:oddVBand="0" w:evenVBand="0" w:oddHBand="0" w:evenHBand="0" w:firstRowFirstColumn="0" w:firstRowLastColumn="0" w:lastRowFirstColumn="0" w:lastRowLastColumn="0"/>
+            <w:cnfStyle w:val="001000000000"/>
             <w:tcW w:w="903" w:type="dxa"/>
           </w:tcPr>
           <w:p>
@@ -290,7 +290,7 @@
           </w:tcPr>
           <w:p>
             <w:pPr>
-              <w:cnfStyle w:val="000000000000" w:firstRow="0" w:lastRow="0" w:firstColumn="0" w:lastColumn="0" w:oddVBand="0" w:evenVBand="0" w:oddHBand="0" w:evenHBand="0" w:firstRowFirstColumn="0" w:firstRowLastColumn="0" w:lastRowFirstColumn="0" w:lastRowLastColumn="0"/>
+              <w:cnfStyle w:val="000000000000"/>
             </w:pPr>
             <w:r>
               <w:t>Create a simple class and fill it with methods that represent the formula required to achieve the most simple useful calculation:</w:t>
@@ -298,7 +298,7 @@
           </w:p>
           <w:p>
             <w:pPr>
-              <w:cnfStyle w:val="000000000000" w:firstRow="0" w:lastRow="0" w:firstColumn="0" w:lastColumn="0" w:oddVBand="0" w:evenVBand="0" w:oddHBand="0" w:evenHBand="0" w:firstRowFirstColumn="0" w:firstRowLastColumn="0" w:lastRowFirstColumn="0" w:lastRowLastColumn="0"/>
+              <w:cnfStyle w:val="000000000000"/>
             </w:pPr>
             <w:r>
               <w:t>Upon 3 inputs, return 1 output</w:t>
@@ -306,7 +306,7 @@
           </w:p>
           <w:p>
             <w:pPr>
-              <w:cnfStyle w:val="000000000000" w:firstRow="0" w:lastRow="0" w:firstColumn="0" w:lastColumn="0" w:oddVBand="0" w:evenVBand="0" w:oddHBand="0" w:evenHBand="0" w:firstRowFirstColumn="0" w:firstRowLastColumn="0" w:lastRowFirstColumn="0" w:lastRowLastColumn="0"/>
+              <w:cnfStyle w:val="000000000000"/>
             </w:pPr>
           </w:p>
         </w:tc>
@@ -316,7 +316,7 @@
           </w:tcPr>
           <w:p>
             <w:pPr>
-              <w:cnfStyle w:val="000000000000" w:firstRow="0" w:lastRow="0" w:firstColumn="0" w:lastColumn="0" w:oddVBand="0" w:evenVBand="0" w:oddHBand="0" w:evenHBand="0" w:firstRowFirstColumn="0" w:firstRowLastColumn="0" w:lastRowFirstColumn="0" w:lastRowLastColumn="0"/>
+              <w:cnfStyle w:val="000000000000"/>
             </w:pPr>
             <w:r>
               <w:t>6</w:t>
@@ -329,7 +329,7 @@
           </w:tcPr>
           <w:p>
             <w:pPr>
-              <w:cnfStyle w:val="000000000000" w:firstRow="0" w:lastRow="0" w:firstColumn="0" w:lastColumn="0" w:oddVBand="0" w:evenVBand="0" w:oddHBand="0" w:evenHBand="0" w:firstRowFirstColumn="0" w:firstRowLastColumn="0" w:lastRowFirstColumn="0" w:lastRowLastColumn="0"/>
+              <w:cnfStyle w:val="000000000000"/>
             </w:pPr>
             <w:r>
               <w:t>7</w:t>
@@ -339,11 +339,11 @@
       </w:tr>
       <w:tr>
         <w:trPr>
-          <w:cnfStyle w:val="000000100000" w:firstRow="0" w:lastRow="0" w:firstColumn="0" w:lastColumn="0" w:oddVBand="0" w:evenVBand="0" w:oddHBand="1" w:evenHBand="0" w:firstRowFirstColumn="0" w:firstRowLastColumn="0" w:lastRowFirstColumn="0" w:lastRowLastColumn="0"/>
+          <w:cnfStyle w:val="000000100000"/>
         </w:trPr>
         <w:tc>
           <w:tcPr>
-            <w:cnfStyle w:val="001000000000" w:firstRow="0" w:lastRow="0" w:firstColumn="1" w:lastColumn="0" w:oddVBand="0" w:evenVBand="0" w:oddHBand="0" w:evenHBand="0" w:firstRowFirstColumn="0" w:firstRowLastColumn="0" w:lastRowFirstColumn="0" w:lastRowLastColumn="0"/>
+            <w:cnfStyle w:val="001000000000"/>
             <w:tcW w:w="903" w:type="dxa"/>
           </w:tcPr>
           <w:p>
@@ -358,7 +358,7 @@
           </w:tcPr>
           <w:p>
             <w:pPr>
-              <w:cnfStyle w:val="000000100000" w:firstRow="0" w:lastRow="0" w:firstColumn="0" w:lastColumn="0" w:oddVBand="0" w:evenVBand="0" w:oddHBand="1" w:evenHBand="0" w:firstRowFirstColumn="0" w:firstRowLastColumn="0" w:lastRowFirstColumn="0" w:lastRowLastColumn="0"/>
+              <w:cnfStyle w:val="000000100000"/>
             </w:pPr>
             <w:r>
               <w:t>Create a method for displaying data</w:t>
@@ -371,7 +371,7 @@
           </w:tcPr>
           <w:p>
             <w:pPr>
-              <w:cnfStyle w:val="000000100000" w:firstRow="0" w:lastRow="0" w:firstColumn="0" w:lastColumn="0" w:oddVBand="0" w:evenVBand="0" w:oddHBand="1" w:evenHBand="0" w:firstRowFirstColumn="0" w:firstRowLastColumn="0" w:lastRowFirstColumn="0" w:lastRowLastColumn="0"/>
+              <w:cnfStyle w:val="000000100000"/>
             </w:pPr>
             <w:r>
               <w:t>1</w:t>
@@ -384,7 +384,7 @@
           </w:tcPr>
           <w:p>
             <w:pPr>
-              <w:cnfStyle w:val="000000100000" w:firstRow="0" w:lastRow="0" w:firstColumn="0" w:lastColumn="0" w:oddVBand="0" w:evenVBand="0" w:oddHBand="1" w:evenHBand="0" w:firstRowFirstColumn="0" w:firstRowLastColumn="0" w:lastRowFirstColumn="0" w:lastRowLastColumn="0"/>
+              <w:cnfStyle w:val="000000100000"/>
             </w:pPr>
             <w:r>
               <w:t>1</w:t>
@@ -395,7 +395,7 @@
       <w:tr>
         <w:tc>
           <w:tcPr>
-            <w:cnfStyle w:val="001000000000" w:firstRow="0" w:lastRow="0" w:firstColumn="1" w:lastColumn="0" w:oddVBand="0" w:evenVBand="0" w:oddHBand="0" w:evenHBand="0" w:firstRowFirstColumn="0" w:firstRowLastColumn="0" w:lastRowFirstColumn="0" w:lastRowLastColumn="0"/>
+            <w:cnfStyle w:val="001000000000"/>
             <w:tcW w:w="903" w:type="dxa"/>
           </w:tcPr>
           <w:p>
@@ -410,7 +410,7 @@
           </w:tcPr>
           <w:p>
             <w:pPr>
-              <w:cnfStyle w:val="000000000000" w:firstRow="0" w:lastRow="0" w:firstColumn="0" w:lastColumn="0" w:oddVBand="0" w:evenVBand="0" w:oddHBand="0" w:evenHBand="0" w:firstRowFirstColumn="0" w:firstRowLastColumn="0" w:lastRowFirstColumn="0" w:lastRowLastColumn="0"/>
+              <w:cnfStyle w:val="000000000000"/>
             </w:pPr>
             <w:r>
               <w:t>Basic user interface design and implementation</w:t>
@@ -423,7 +423,7 @@
           </w:tcPr>
           <w:p>
             <w:pPr>
-              <w:cnfStyle w:val="000000000000" w:firstRow="0" w:lastRow="0" w:firstColumn="0" w:lastColumn="0" w:oddVBand="0" w:evenVBand="0" w:oddHBand="0" w:evenHBand="0" w:firstRowFirstColumn="0" w:firstRowLastColumn="0" w:lastRowFirstColumn="0" w:lastRowLastColumn="0"/>
+              <w:cnfStyle w:val="000000000000"/>
             </w:pPr>
             <w:r>
               <w:t>5</w:t>
@@ -436,7 +436,7 @@
           </w:tcPr>
           <w:p>
             <w:pPr>
-              <w:cnfStyle w:val="000000000000" w:firstRow="0" w:lastRow="0" w:firstColumn="0" w:lastColumn="0" w:oddVBand="0" w:evenVBand="0" w:oddHBand="0" w:evenHBand="0" w:firstRowFirstColumn="0" w:firstRowLastColumn="0" w:lastRowFirstColumn="0" w:lastRowLastColumn="0"/>
+              <w:cnfStyle w:val="000000000000"/>
             </w:pPr>
             <w:r>
               <w:t>7</w:t>
@@ -446,11 +446,11 @@
       </w:tr>
       <w:tr>
         <w:trPr>
-          <w:cnfStyle w:val="000000100000" w:firstRow="0" w:lastRow="0" w:firstColumn="0" w:lastColumn="0" w:oddVBand="0" w:evenVBand="0" w:oddHBand="1" w:evenHBand="0" w:firstRowFirstColumn="0" w:firstRowLastColumn="0" w:lastRowFirstColumn="0" w:lastRowLastColumn="0"/>
+          <w:cnfStyle w:val="000000100000"/>
         </w:trPr>
         <w:tc>
           <w:tcPr>
-            <w:cnfStyle w:val="001000000000" w:firstRow="0" w:lastRow="0" w:firstColumn="1" w:lastColumn="0" w:oddVBand="0" w:evenVBand="0" w:oddHBand="0" w:evenHBand="0" w:firstRowFirstColumn="0" w:firstRowLastColumn="0" w:lastRowFirstColumn="0" w:lastRowLastColumn="0"/>
+            <w:cnfStyle w:val="001000000000"/>
             <w:tcW w:w="903" w:type="dxa"/>
           </w:tcPr>
           <w:p/>
@@ -461,7 +461,7 @@
           </w:tcPr>
           <w:p>
             <w:pPr>
-              <w:cnfStyle w:val="000000100000" w:firstRow="0" w:lastRow="0" w:firstColumn="0" w:lastColumn="0" w:oddVBand="0" w:evenVBand="0" w:oddHBand="1" w:evenHBand="0" w:firstRowFirstColumn="0" w:firstRowLastColumn="0" w:lastRowFirstColumn="0" w:lastRowLastColumn="0"/>
+              <w:cnfStyle w:val="000000100000"/>
             </w:pPr>
           </w:p>
         </w:tc>
@@ -471,7 +471,7 @@
           </w:tcPr>
           <w:p>
             <w:pPr>
-              <w:cnfStyle w:val="000000100000" w:firstRow="0" w:lastRow="0" w:firstColumn="0" w:lastColumn="0" w:oddVBand="0" w:evenVBand="0" w:oddHBand="1" w:evenHBand="0" w:firstRowFirstColumn="0" w:firstRowLastColumn="0" w:lastRowFirstColumn="0" w:lastRowLastColumn="0"/>
+              <w:cnfStyle w:val="000000100000"/>
             </w:pPr>
           </w:p>
         </w:tc>
@@ -481,7 +481,7 @@
           </w:tcPr>
           <w:p>
             <w:pPr>
-              <w:cnfStyle w:val="000000100000" w:firstRow="0" w:lastRow="0" w:firstColumn="0" w:lastColumn="0" w:oddVBand="0" w:evenVBand="0" w:oddHBand="1" w:evenHBand="0" w:firstRowFirstColumn="0" w:firstRowLastColumn="0" w:lastRowFirstColumn="0" w:lastRowLastColumn="0"/>
+              <w:cnfStyle w:val="000000100000"/>
             </w:pPr>
           </w:p>
         </w:tc>
@@ -489,7 +489,7 @@
       <w:tr>
         <w:tc>
           <w:tcPr>
-            <w:cnfStyle w:val="001000000000" w:firstRow="0" w:lastRow="0" w:firstColumn="1" w:lastColumn="0" w:oddVBand="0" w:evenVBand="0" w:oddHBand="0" w:evenHBand="0" w:firstRowFirstColumn="0" w:firstRowLastColumn="0" w:lastRowFirstColumn="0" w:lastRowLastColumn="0"/>
+            <w:cnfStyle w:val="001000000000"/>
             <w:tcW w:w="903" w:type="dxa"/>
           </w:tcPr>
           <w:p/>
@@ -503,7 +503,7 @@
               <w:tabs>
                 <w:tab w:val="right" w:pos="6219"/>
               </w:tabs>
-              <w:cnfStyle w:val="000000000000" w:firstRow="0" w:lastRow="0" w:firstColumn="0" w:lastColumn="0" w:oddVBand="0" w:evenVBand="0" w:oddHBand="0" w:evenHBand="0" w:firstRowFirstColumn="0" w:firstRowLastColumn="0" w:lastRowFirstColumn="0" w:lastRowLastColumn="0"/>
+              <w:cnfStyle w:val="000000000000"/>
             </w:pPr>
             <w:r>
               <w:t>Story Points: 8</w:t>
@@ -520,7 +520,7 @@
           </w:tcPr>
           <w:p>
             <w:pPr>
-              <w:cnfStyle w:val="000000000000" w:firstRow="0" w:lastRow="0" w:firstColumn="0" w:lastColumn="0" w:oddVBand="0" w:evenVBand="0" w:oddHBand="0" w:evenHBand="0" w:firstRowFirstColumn="0" w:firstRowLastColumn="0" w:lastRowFirstColumn="0" w:lastRowLastColumn="0"/>
+              <w:cnfStyle w:val="000000000000"/>
             </w:pPr>
             <w:r>
               <w:t>17</w:t>
@@ -533,7 +533,7 @@
           </w:tcPr>
           <w:p>
             <w:pPr>
-              <w:cnfStyle w:val="000000000000" w:firstRow="0" w:lastRow="0" w:firstColumn="0" w:lastColumn="0" w:oddVBand="0" w:evenVBand="0" w:oddHBand="0" w:evenHBand="0" w:firstRowFirstColumn="0" w:firstRowLastColumn="0" w:lastRowFirstColumn="0" w:lastRowLastColumn="0"/>
+              <w:cnfStyle w:val="000000000000"/>
             </w:pPr>
             <w:r>
               <w:t>21</w:t>
@@ -572,7 +572,7 @@
       <w:tblPr>
         <w:tblStyle w:val="LightList-Accent4"/>
         <w:tblW w:w="0" w:type="auto"/>
-        <w:tblLook w:val="04A0" w:firstRow="1" w:lastRow="0" w:firstColumn="1" w:lastColumn="0" w:noHBand="0" w:noVBand="1"/>
+        <w:tblLook w:val="04A0"/>
       </w:tblPr>
       <w:tblGrid>
         <w:gridCol w:w="903"/>
@@ -582,11 +582,11 @@
       </w:tblGrid>
       <w:tr>
         <w:trPr>
-          <w:cnfStyle w:val="100000000000" w:firstRow="1" w:lastRow="0" w:firstColumn="0" w:lastColumn="0" w:oddVBand="0" w:evenVBand="0" w:oddHBand="0" w:evenHBand="0" w:firstRowFirstColumn="0" w:firstRowLastColumn="0" w:lastRowFirstColumn="0" w:lastRowLastColumn="0"/>
+          <w:cnfStyle w:val="100000000000"/>
         </w:trPr>
         <w:tc>
           <w:tcPr>
-            <w:cnfStyle w:val="001000000000" w:firstRow="0" w:lastRow="0" w:firstColumn="1" w:lastColumn="0" w:oddVBand="0" w:evenVBand="0" w:oddHBand="0" w:evenHBand="0" w:firstRowFirstColumn="0" w:firstRowLastColumn="0" w:lastRowFirstColumn="0" w:lastRowLastColumn="0"/>
+            <w:cnfStyle w:val="001000000000"/>
             <w:tcW w:w="903" w:type="dxa"/>
           </w:tcPr>
           <w:p>
@@ -601,7 +601,7 @@
           </w:tcPr>
           <w:p>
             <w:pPr>
-              <w:cnfStyle w:val="100000000000" w:firstRow="1" w:lastRow="0" w:firstColumn="0" w:lastColumn="0" w:oddVBand="0" w:evenVBand="0" w:oddHBand="0" w:evenHBand="0" w:firstRowFirstColumn="0" w:firstRowLastColumn="0" w:lastRowFirstColumn="0" w:lastRowLastColumn="0"/>
+              <w:cnfStyle w:val="100000000000"/>
             </w:pPr>
             <w:r>
               <w:t>Task Description</w:t>
@@ -614,7 +614,7 @@
           </w:tcPr>
           <w:p>
             <w:pPr>
-              <w:cnfStyle w:val="100000000000" w:firstRow="1" w:lastRow="0" w:firstColumn="0" w:lastColumn="0" w:oddVBand="0" w:evenVBand="0" w:oddHBand="0" w:evenHBand="0" w:firstRowFirstColumn="0" w:firstRowLastColumn="0" w:lastRowFirstColumn="0" w:lastRowLastColumn="0"/>
+              <w:cnfStyle w:val="100000000000"/>
             </w:pPr>
             <w:r>
               <w:t>Estimate</w:t>
@@ -627,7 +627,7 @@
           </w:tcPr>
           <w:p>
             <w:pPr>
-              <w:cnfStyle w:val="100000000000" w:firstRow="1" w:lastRow="0" w:firstColumn="0" w:lastColumn="0" w:oddVBand="0" w:evenVBand="0" w:oddHBand="0" w:evenHBand="0" w:firstRowFirstColumn="0" w:firstRowLastColumn="0" w:lastRowFirstColumn="0" w:lastRowLastColumn="0"/>
+              <w:cnfStyle w:val="100000000000"/>
             </w:pPr>
             <w:r>
               <w:t>Taken</w:t>
@@ -637,11 +637,11 @@
       </w:tr>
       <w:tr>
         <w:trPr>
-          <w:cnfStyle w:val="000000100000" w:firstRow="0" w:lastRow="0" w:firstColumn="0" w:lastColumn="0" w:oddVBand="0" w:evenVBand="0" w:oddHBand="1" w:evenHBand="0" w:firstRowFirstColumn="0" w:firstRowLastColumn="0" w:lastRowFirstColumn="0" w:lastRowLastColumn="0"/>
+          <w:cnfStyle w:val="000000100000"/>
         </w:trPr>
         <w:tc>
           <w:tcPr>
-            <w:cnfStyle w:val="001000000000" w:firstRow="0" w:lastRow="0" w:firstColumn="1" w:lastColumn="0" w:oddVBand="0" w:evenVBand="0" w:oddHBand="0" w:evenHBand="0" w:firstRowFirstColumn="0" w:firstRowLastColumn="0" w:lastRowFirstColumn="0" w:lastRowLastColumn="0"/>
+            <w:cnfStyle w:val="001000000000"/>
             <w:tcW w:w="903" w:type="dxa"/>
           </w:tcPr>
           <w:p>
@@ -656,7 +656,7 @@
           </w:tcPr>
           <w:p>
             <w:pPr>
-              <w:cnfStyle w:val="000000100000" w:firstRow="0" w:lastRow="0" w:firstColumn="0" w:lastColumn="0" w:oddVBand="0" w:evenVBand="0" w:oddHBand="1" w:evenHBand="0" w:firstRowFirstColumn="0" w:firstRowLastColumn="0" w:lastRowFirstColumn="0" w:lastRowLastColumn="0"/>
+              <w:cnfStyle w:val="000000100000"/>
             </w:pPr>
             <w:r>
               <w:t>Research the formula for monthly generation</w:t>
@@ -669,7 +669,7 @@
           </w:tcPr>
           <w:p>
             <w:pPr>
-              <w:cnfStyle w:val="000000100000" w:firstRow="0" w:lastRow="0" w:firstColumn="0" w:lastColumn="0" w:oddVBand="0" w:evenVBand="0" w:oddHBand="1" w:evenHBand="0" w:firstRowFirstColumn="0" w:firstRowLastColumn="0" w:lastRowFirstColumn="0" w:lastRowLastColumn="0"/>
+              <w:cnfStyle w:val="000000100000"/>
             </w:pPr>
             <w:r>
               <w:t>3</w:t>
@@ -682,7 +682,7 @@
           </w:tcPr>
           <w:p>
             <w:pPr>
-              <w:cnfStyle w:val="000000100000" w:firstRow="0" w:lastRow="0" w:firstColumn="0" w:lastColumn="0" w:oddVBand="0" w:evenVBand="0" w:oddHBand="1" w:evenHBand="0" w:firstRowFirstColumn="0" w:firstRowLastColumn="0" w:lastRowFirstColumn="0" w:lastRowLastColumn="0"/>
+              <w:cnfStyle w:val="000000100000"/>
             </w:pPr>
             <w:r>
               <w:t>3</w:t>
@@ -693,7 +693,7 @@
       <w:tr>
         <w:tc>
           <w:tcPr>
-            <w:cnfStyle w:val="001000000000" w:firstRow="0" w:lastRow="0" w:firstColumn="1" w:lastColumn="0" w:oddVBand="0" w:evenVBand="0" w:oddHBand="0" w:evenHBand="0" w:firstRowFirstColumn="0" w:firstRowLastColumn="0" w:lastRowFirstColumn="0" w:lastRowLastColumn="0"/>
+            <w:cnfStyle w:val="001000000000"/>
             <w:tcW w:w="903" w:type="dxa"/>
           </w:tcPr>
           <w:p>
@@ -708,7 +708,7 @@
           </w:tcPr>
           <w:p>
             <w:pPr>
-              <w:cnfStyle w:val="000000000000" w:firstRow="0" w:lastRow="0" w:firstColumn="0" w:lastColumn="0" w:oddVBand="0" w:evenVBand="0" w:oddHBand="0" w:evenHBand="0" w:firstRowFirstColumn="0" w:firstRowLastColumn="0" w:lastRowFirstColumn="0" w:lastRowLastColumn="0"/>
+              <w:cnfStyle w:val="000000000000"/>
             </w:pPr>
             <w:r>
               <w:t>Code monthly generation</w:t>
@@ -721,7 +721,7 @@
           </w:tcPr>
           <w:p>
             <w:pPr>
-              <w:cnfStyle w:val="000000000000" w:firstRow="0" w:lastRow="0" w:firstColumn="0" w:lastColumn="0" w:oddVBand="0" w:evenVBand="0" w:oddHBand="0" w:evenHBand="0" w:firstRowFirstColumn="0" w:firstRowLastColumn="0" w:lastRowFirstColumn="0" w:lastRowLastColumn="0"/>
+              <w:cnfStyle w:val="000000000000"/>
             </w:pPr>
             <w:r>
               <w:t>4</w:t>
@@ -734,7 +734,7 @@
           </w:tcPr>
           <w:p>
             <w:pPr>
-              <w:cnfStyle w:val="000000000000" w:firstRow="0" w:lastRow="0" w:firstColumn="0" w:lastColumn="0" w:oddVBand="0" w:evenVBand="0" w:oddHBand="0" w:evenHBand="0" w:firstRowFirstColumn="0" w:firstRowLastColumn="0" w:lastRowFirstColumn="0" w:lastRowLastColumn="0"/>
+              <w:cnfStyle w:val="000000000000"/>
             </w:pPr>
             <w:r>
               <w:t>4</w:t>
@@ -744,11 +744,11 @@
       </w:tr>
       <w:tr>
         <w:trPr>
-          <w:cnfStyle w:val="000000100000" w:firstRow="0" w:lastRow="0" w:firstColumn="0" w:lastColumn="0" w:oddVBand="0" w:evenVBand="0" w:oddHBand="1" w:evenHBand="0" w:firstRowFirstColumn="0" w:firstRowLastColumn="0" w:lastRowFirstColumn="0" w:lastRowLastColumn="0"/>
+          <w:cnfStyle w:val="000000100000"/>
         </w:trPr>
         <w:tc>
           <w:tcPr>
-            <w:cnfStyle w:val="001000000000" w:firstRow="0" w:lastRow="0" w:firstColumn="1" w:lastColumn="0" w:oddVBand="0" w:evenVBand="0" w:oddHBand="0" w:evenHBand="0" w:firstRowFirstColumn="0" w:firstRowLastColumn="0" w:lastRowFirstColumn="0" w:lastRowLastColumn="0"/>
+            <w:cnfStyle w:val="001000000000"/>
             <w:tcW w:w="903" w:type="dxa"/>
           </w:tcPr>
           <w:p>
@@ -763,7 +763,7 @@
           </w:tcPr>
           <w:p>
             <w:pPr>
-              <w:cnfStyle w:val="000000100000" w:firstRow="0" w:lastRow="0" w:firstColumn="0" w:lastColumn="0" w:oddVBand="0" w:evenVBand="0" w:oddHBand="1" w:evenHBand="0" w:firstRowFirstColumn="0" w:firstRowLastColumn="0" w:lastRowFirstColumn="0" w:lastRowLastColumn="0"/>
+              <w:cnfStyle w:val="000000100000"/>
             </w:pPr>
             <w:r>
               <w:t>Display monthly generation in charts</w:t>
@@ -776,7 +776,7 @@
           </w:tcPr>
           <w:p>
             <w:pPr>
-              <w:cnfStyle w:val="000000100000" w:firstRow="0" w:lastRow="0" w:firstColumn="0" w:lastColumn="0" w:oddVBand="0" w:evenVBand="0" w:oddHBand="1" w:evenHBand="0" w:firstRowFirstColumn="0" w:firstRowLastColumn="0" w:lastRowFirstColumn="0" w:lastRowLastColumn="0"/>
+              <w:cnfStyle w:val="000000100000"/>
             </w:pPr>
             <w:r>
               <w:t>3</w:t>
@@ -789,7 +789,7 @@
           </w:tcPr>
           <w:p>
             <w:pPr>
-              <w:cnfStyle w:val="000000100000" w:firstRow="0" w:lastRow="0" w:firstColumn="0" w:lastColumn="0" w:oddVBand="0" w:evenVBand="0" w:oddHBand="1" w:evenHBand="0" w:firstRowFirstColumn="0" w:firstRowLastColumn="0" w:lastRowFirstColumn="0" w:lastRowLastColumn="0"/>
+              <w:cnfStyle w:val="000000100000"/>
             </w:pPr>
             <w:r>
               <w:t>2</w:t>
@@ -800,7 +800,7 @@
       <w:tr>
         <w:tc>
           <w:tcPr>
-            <w:cnfStyle w:val="001000000000" w:firstRow="0" w:lastRow="0" w:firstColumn="1" w:lastColumn="0" w:oddVBand="0" w:evenVBand="0" w:oddHBand="0" w:evenHBand="0" w:firstRowFirstColumn="0" w:firstRowLastColumn="0" w:lastRowFirstColumn="0" w:lastRowLastColumn="0"/>
+            <w:cnfStyle w:val="001000000000"/>
             <w:tcW w:w="903" w:type="dxa"/>
           </w:tcPr>
           <w:p/>
@@ -811,7 +811,7 @@
           </w:tcPr>
           <w:p>
             <w:pPr>
-              <w:cnfStyle w:val="000000000000" w:firstRow="0" w:lastRow="0" w:firstColumn="0" w:lastColumn="0" w:oddVBand="0" w:evenVBand="0" w:oddHBand="0" w:evenHBand="0" w:firstRowFirstColumn="0" w:firstRowLastColumn="0" w:lastRowFirstColumn="0" w:lastRowLastColumn="0"/>
+              <w:cnfStyle w:val="000000000000"/>
             </w:pPr>
           </w:p>
         </w:tc>
@@ -821,7 +821,7 @@
           </w:tcPr>
           <w:p>
             <w:pPr>
-              <w:cnfStyle w:val="000000000000" w:firstRow="0" w:lastRow="0" w:firstColumn="0" w:lastColumn="0" w:oddVBand="0" w:evenVBand="0" w:oddHBand="0" w:evenHBand="0" w:firstRowFirstColumn="0" w:firstRowLastColumn="0" w:lastRowFirstColumn="0" w:lastRowLastColumn="0"/>
+              <w:cnfStyle w:val="000000000000"/>
             </w:pPr>
           </w:p>
         </w:tc>
@@ -831,18 +831,18 @@
           </w:tcPr>
           <w:p>
             <w:pPr>
-              <w:cnfStyle w:val="000000000000" w:firstRow="0" w:lastRow="0" w:firstColumn="0" w:lastColumn="0" w:oddVBand="0" w:evenVBand="0" w:oddHBand="0" w:evenHBand="0" w:firstRowFirstColumn="0" w:firstRowLastColumn="0" w:lastRowFirstColumn="0" w:lastRowLastColumn="0"/>
+              <w:cnfStyle w:val="000000000000"/>
             </w:pPr>
           </w:p>
         </w:tc>
       </w:tr>
       <w:tr>
         <w:trPr>
-          <w:cnfStyle w:val="000000100000" w:firstRow="0" w:lastRow="0" w:firstColumn="0" w:lastColumn="0" w:oddVBand="0" w:evenVBand="0" w:oddHBand="1" w:evenHBand="0" w:firstRowFirstColumn="0" w:firstRowLastColumn="0" w:lastRowFirstColumn="0" w:lastRowLastColumn="0"/>
+          <w:cnfStyle w:val="000000100000"/>
         </w:trPr>
         <w:tc>
           <w:tcPr>
-            <w:cnfStyle w:val="001000000000" w:firstRow="0" w:lastRow="0" w:firstColumn="1" w:lastColumn="0" w:oddVBand="0" w:evenVBand="0" w:oddHBand="0" w:evenHBand="0" w:firstRowFirstColumn="0" w:firstRowLastColumn="0" w:lastRowFirstColumn="0" w:lastRowLastColumn="0"/>
+            <w:cnfStyle w:val="001000000000"/>
             <w:tcW w:w="903" w:type="dxa"/>
           </w:tcPr>
           <w:p/>
@@ -856,7 +856,7 @@
               <w:tabs>
                 <w:tab w:val="right" w:pos="6219"/>
               </w:tabs>
-              <w:cnfStyle w:val="000000100000" w:firstRow="0" w:lastRow="0" w:firstColumn="0" w:lastColumn="0" w:oddVBand="0" w:evenVBand="0" w:oddHBand="1" w:evenHBand="0" w:firstRowFirstColumn="0" w:firstRowLastColumn="0" w:lastRowFirstColumn="0" w:lastRowLastColumn="0"/>
+              <w:cnfStyle w:val="000000100000"/>
             </w:pPr>
             <w:r>
               <w:t xml:space="preserve">Story Points: </w:t>
@@ -879,7 +879,7 @@
           </w:tcPr>
           <w:p>
             <w:pPr>
-              <w:cnfStyle w:val="000000100000" w:firstRow="0" w:lastRow="0" w:firstColumn="0" w:lastColumn="0" w:oddVBand="0" w:evenVBand="0" w:oddHBand="1" w:evenHBand="0" w:firstRowFirstColumn="0" w:firstRowLastColumn="0" w:lastRowFirstColumn="0" w:lastRowLastColumn="0"/>
+              <w:cnfStyle w:val="000000100000"/>
             </w:pPr>
             <w:r>
               <w:t>10</w:t>
@@ -892,7 +892,7 @@
           </w:tcPr>
           <w:p>
             <w:pPr>
-              <w:cnfStyle w:val="000000100000" w:firstRow="0" w:lastRow="0" w:firstColumn="0" w:lastColumn="0" w:oddVBand="0" w:evenVBand="0" w:oddHBand="1" w:evenHBand="0" w:firstRowFirstColumn="0" w:firstRowLastColumn="0" w:lastRowFirstColumn="0" w:lastRowLastColumn="0"/>
+              <w:cnfStyle w:val="000000100000"/>
             </w:pPr>
             <w:r>
               <w:t>9</w:t>
@@ -925,6 +925,7 @@
         <w:spacing w:before="360"/>
       </w:pPr>
       <w:r>
+        <w:lastRenderedPageBreak/>
         <w:t>Iteration 2</w:t>
       </w:r>
     </w:p>
@@ -1010,7 +1011,7 @@
       <w:tblPr>
         <w:tblStyle w:val="LightList-Accent4"/>
         <w:tblW w:w="0" w:type="auto"/>
-        <w:tblLook w:val="04A0" w:firstRow="1" w:lastRow="0" w:firstColumn="1" w:lastColumn="0" w:noHBand="0" w:noVBand="1"/>
+        <w:tblLook w:val="04A0"/>
       </w:tblPr>
       <w:tblGrid>
         <w:gridCol w:w="903"/>
@@ -1020,11 +1021,11 @@
       </w:tblGrid>
       <w:tr>
         <w:trPr>
-          <w:cnfStyle w:val="100000000000" w:firstRow="1" w:lastRow="0" w:firstColumn="0" w:lastColumn="0" w:oddVBand="0" w:evenVBand="0" w:oddHBand="0" w:evenHBand="0" w:firstRowFirstColumn="0" w:firstRowLastColumn="0" w:lastRowFirstColumn="0" w:lastRowLastColumn="0"/>
+          <w:cnfStyle w:val="100000000000"/>
         </w:trPr>
         <w:tc>
           <w:tcPr>
-            <w:cnfStyle w:val="001000000000" w:firstRow="0" w:lastRow="0" w:firstColumn="1" w:lastColumn="0" w:oddVBand="0" w:evenVBand="0" w:oddHBand="0" w:evenHBand="0" w:firstRowFirstColumn="0" w:firstRowLastColumn="0" w:lastRowFirstColumn="0" w:lastRowLastColumn="0"/>
+            <w:cnfStyle w:val="001000000000"/>
             <w:tcW w:w="903" w:type="dxa"/>
           </w:tcPr>
           <w:p>
@@ -1039,7 +1040,7 @@
           </w:tcPr>
           <w:p>
             <w:pPr>
-              <w:cnfStyle w:val="100000000000" w:firstRow="1" w:lastRow="0" w:firstColumn="0" w:lastColumn="0" w:oddVBand="0" w:evenVBand="0" w:oddHBand="0" w:evenHBand="0" w:firstRowFirstColumn="0" w:firstRowLastColumn="0" w:lastRowFirstColumn="0" w:lastRowLastColumn="0"/>
+              <w:cnfStyle w:val="100000000000"/>
             </w:pPr>
             <w:r>
               <w:t>Task Description</w:t>
@@ -1052,7 +1053,7 @@
           </w:tcPr>
           <w:p>
             <w:pPr>
-              <w:cnfStyle w:val="100000000000" w:firstRow="1" w:lastRow="0" w:firstColumn="0" w:lastColumn="0" w:oddVBand="0" w:evenVBand="0" w:oddHBand="0" w:evenHBand="0" w:firstRowFirstColumn="0" w:firstRowLastColumn="0" w:lastRowFirstColumn="0" w:lastRowLastColumn="0"/>
+              <w:cnfStyle w:val="100000000000"/>
             </w:pPr>
             <w:r>
               <w:t>Estimate</w:t>
@@ -1065,7 +1066,7 @@
           </w:tcPr>
           <w:p>
             <w:pPr>
-              <w:cnfStyle w:val="100000000000" w:firstRow="1" w:lastRow="0" w:firstColumn="0" w:lastColumn="0" w:oddVBand="0" w:evenVBand="0" w:oddHBand="0" w:evenHBand="0" w:firstRowFirstColumn="0" w:firstRowLastColumn="0" w:lastRowFirstColumn="0" w:lastRowLastColumn="0"/>
+              <w:cnfStyle w:val="100000000000"/>
             </w:pPr>
             <w:r>
               <w:t>Taken</w:t>
@@ -1075,11 +1076,11 @@
       </w:tr>
       <w:tr>
         <w:trPr>
-          <w:cnfStyle w:val="000000100000" w:firstRow="0" w:lastRow="0" w:firstColumn="0" w:lastColumn="0" w:oddVBand="0" w:evenVBand="0" w:oddHBand="1" w:evenHBand="0" w:firstRowFirstColumn="0" w:firstRowLastColumn="0" w:lastRowFirstColumn="0" w:lastRowLastColumn="0"/>
+          <w:cnfStyle w:val="000000100000"/>
         </w:trPr>
         <w:tc>
           <w:tcPr>
-            <w:cnfStyle w:val="001000000000" w:firstRow="0" w:lastRow="0" w:firstColumn="1" w:lastColumn="0" w:oddVBand="0" w:evenVBand="0" w:oddHBand="0" w:evenHBand="0" w:firstRowFirstColumn="0" w:firstRowLastColumn="0" w:lastRowFirstColumn="0" w:lastRowLastColumn="0"/>
+            <w:cnfStyle w:val="001000000000"/>
             <w:tcW w:w="903" w:type="dxa"/>
           </w:tcPr>
           <w:p>
@@ -1094,7 +1095,7 @@
           </w:tcPr>
           <w:p>
             <w:pPr>
-              <w:cnfStyle w:val="000000100000" w:firstRow="0" w:lastRow="0" w:firstColumn="0" w:lastColumn="0" w:oddVBand="0" w:evenVBand="0" w:oddHBand="1" w:evenHBand="0" w:firstRowFirstColumn="0" w:firstRowLastColumn="0" w:lastRowFirstColumn="0" w:lastRowLastColumn="0"/>
+              <w:cnfStyle w:val="000000100000"/>
             </w:pPr>
             <w:r>
               <w:t xml:space="preserve">Research to  gather feed-in tariffs in different states and store the </w:t>
@@ -1102,7 +1103,7 @@
           </w:p>
           <w:p>
             <w:pPr>
-              <w:cnfStyle w:val="000000100000" w:firstRow="0" w:lastRow="0" w:firstColumn="0" w:lastColumn="0" w:oddVBand="0" w:evenVBand="0" w:oddHBand="1" w:evenHBand="0" w:firstRowFirstColumn="0" w:firstRowLastColumn="0" w:lastRowFirstColumn="0" w:lastRowLastColumn="0"/>
+              <w:cnfStyle w:val="000000100000"/>
             </w:pPr>
             <w:r>
               <w:t xml:space="preserve">Data in Google data store </w:t>
@@ -1115,7 +1116,7 @@
           </w:tcPr>
           <w:p>
             <w:pPr>
-              <w:cnfStyle w:val="000000100000" w:firstRow="0" w:lastRow="0" w:firstColumn="0" w:lastColumn="0" w:oddVBand="0" w:evenVBand="0" w:oddHBand="1" w:evenHBand="0" w:firstRowFirstColumn="0" w:firstRowLastColumn="0" w:lastRowFirstColumn="0" w:lastRowLastColumn="0"/>
+              <w:cnfStyle w:val="000000100000"/>
             </w:pPr>
             <w:r>
               <w:t>5</w:t>
@@ -1128,7 +1129,7 @@
           </w:tcPr>
           <w:p>
             <w:pPr>
-              <w:cnfStyle w:val="000000100000" w:firstRow="0" w:lastRow="0" w:firstColumn="0" w:lastColumn="0" w:oddVBand="0" w:evenVBand="0" w:oddHBand="1" w:evenHBand="0" w:firstRowFirstColumn="0" w:firstRowLastColumn="0" w:lastRowFirstColumn="0" w:lastRowLastColumn="0"/>
+              <w:cnfStyle w:val="000000100000"/>
             </w:pPr>
             <w:r>
               <w:t>10</w:t>
@@ -1139,7 +1140,7 @@
       <w:tr>
         <w:tc>
           <w:tcPr>
-            <w:cnfStyle w:val="001000000000" w:firstRow="0" w:lastRow="0" w:firstColumn="1" w:lastColumn="0" w:oddVBand="0" w:evenVBand="0" w:oddHBand="0" w:evenHBand="0" w:firstRowFirstColumn="0" w:firstRowLastColumn="0" w:lastRowFirstColumn="0" w:lastRowLastColumn="0"/>
+            <w:cnfStyle w:val="001000000000"/>
             <w:tcW w:w="903" w:type="dxa"/>
           </w:tcPr>
           <w:p>
@@ -1154,7 +1155,7 @@
           </w:tcPr>
           <w:p>
             <w:pPr>
-              <w:cnfStyle w:val="000000000000" w:firstRow="0" w:lastRow="0" w:firstColumn="0" w:lastColumn="0" w:oddVBand="0" w:evenVBand="0" w:oddHBand="0" w:evenHBand="0" w:firstRowFirstColumn="0" w:firstRowLastColumn="0" w:lastRowFirstColumn="0" w:lastRowLastColumn="0"/>
+              <w:cnfStyle w:val="000000000000"/>
             </w:pPr>
             <w:r>
               <w:t>Design a class that calculates energy generated based on given values (average sunlight per day and Australian state)</w:t>
@@ -1167,7 +1168,7 @@
           </w:tcPr>
           <w:p>
             <w:pPr>
-              <w:cnfStyle w:val="000000000000" w:firstRow="0" w:lastRow="0" w:firstColumn="0" w:lastColumn="0" w:oddVBand="0" w:evenVBand="0" w:oddHBand="0" w:evenHBand="0" w:firstRowFirstColumn="0" w:firstRowLastColumn="0" w:lastRowFirstColumn="0" w:lastRowLastColumn="0"/>
+              <w:cnfStyle w:val="000000000000"/>
             </w:pPr>
             <w:r>
               <w:t>4</w:t>
@@ -1180,7 +1181,7 @@
           </w:tcPr>
           <w:p>
             <w:pPr>
-              <w:cnfStyle w:val="000000000000" w:firstRow="0" w:lastRow="0" w:firstColumn="0" w:lastColumn="0" w:oddVBand="0" w:evenVBand="0" w:oddHBand="0" w:evenHBand="0" w:firstRowFirstColumn="0" w:firstRowLastColumn="0" w:lastRowFirstColumn="0" w:lastRowLastColumn="0"/>
+              <w:cnfStyle w:val="000000000000"/>
             </w:pPr>
             <w:r>
               <w:t>4</w:t>
@@ -1190,11 +1191,11 @@
       </w:tr>
       <w:tr>
         <w:trPr>
-          <w:cnfStyle w:val="000000100000" w:firstRow="0" w:lastRow="0" w:firstColumn="0" w:lastColumn="0" w:oddVBand="0" w:evenVBand="0" w:oddHBand="1" w:evenHBand="0" w:firstRowFirstColumn="0" w:firstRowLastColumn="0" w:lastRowFirstColumn="0" w:lastRowLastColumn="0"/>
+          <w:cnfStyle w:val="000000100000"/>
         </w:trPr>
         <w:tc>
           <w:tcPr>
-            <w:cnfStyle w:val="001000000000" w:firstRow="0" w:lastRow="0" w:firstColumn="1" w:lastColumn="0" w:oddVBand="0" w:evenVBand="0" w:oddHBand="0" w:evenHBand="0" w:firstRowFirstColumn="0" w:firstRowLastColumn="0" w:lastRowFirstColumn="0" w:lastRowLastColumn="0"/>
+            <w:cnfStyle w:val="001000000000"/>
             <w:tcW w:w="903" w:type="dxa"/>
           </w:tcPr>
           <w:p>
@@ -1215,7 +1216,7 @@
           </w:tcPr>
           <w:p>
             <w:pPr>
-              <w:cnfStyle w:val="000000100000" w:firstRow="0" w:lastRow="0" w:firstColumn="0" w:lastColumn="0" w:oddVBand="0" w:evenVBand="0" w:oddHBand="1" w:evenHBand="0" w:firstRowFirstColumn="0" w:firstRowLastColumn="0" w:lastRowFirstColumn="0" w:lastRowLastColumn="0"/>
+              <w:cnfStyle w:val="000000100000"/>
             </w:pPr>
             <w:r>
               <w:t>Implement the ability to calculate energy generation with minimal user input.</w:t>
@@ -1228,7 +1229,7 @@
           </w:tcPr>
           <w:p>
             <w:pPr>
-              <w:cnfStyle w:val="000000100000" w:firstRow="0" w:lastRow="0" w:firstColumn="0" w:lastColumn="0" w:oddVBand="0" w:evenVBand="0" w:oddHBand="1" w:evenHBand="0" w:firstRowFirstColumn="0" w:firstRowLastColumn="0" w:lastRowFirstColumn="0" w:lastRowLastColumn="0"/>
+              <w:cnfStyle w:val="000000100000"/>
             </w:pPr>
             <w:r>
               <w:t>1</w:t>
@@ -1241,7 +1242,7 @@
           </w:tcPr>
           <w:p>
             <w:pPr>
-              <w:cnfStyle w:val="000000100000" w:firstRow="0" w:lastRow="0" w:firstColumn="0" w:lastColumn="0" w:oddVBand="0" w:evenVBand="0" w:oddHBand="1" w:evenHBand="0" w:firstRowFirstColumn="0" w:firstRowLastColumn="0" w:lastRowFirstColumn="0" w:lastRowLastColumn="0"/>
+              <w:cnfStyle w:val="000000100000"/>
             </w:pPr>
             <w:r>
               <w:t>0</w:t>
@@ -1252,7 +1253,7 @@
       <w:tr>
         <w:tc>
           <w:tcPr>
-            <w:cnfStyle w:val="001000000000" w:firstRow="0" w:lastRow="0" w:firstColumn="1" w:lastColumn="0" w:oddVBand="0" w:evenVBand="0" w:oddHBand="0" w:evenHBand="0" w:firstRowFirstColumn="0" w:firstRowLastColumn="0" w:lastRowFirstColumn="0" w:lastRowLastColumn="0"/>
+            <w:cnfStyle w:val="001000000000"/>
             <w:tcW w:w="903" w:type="dxa"/>
           </w:tcPr>
           <w:p/>
@@ -1263,7 +1264,7 @@
           </w:tcPr>
           <w:p>
             <w:pPr>
-              <w:cnfStyle w:val="000000000000" w:firstRow="0" w:lastRow="0" w:firstColumn="0" w:lastColumn="0" w:oddVBand="0" w:evenVBand="0" w:oddHBand="0" w:evenHBand="0" w:firstRowFirstColumn="0" w:firstRowLastColumn="0" w:lastRowFirstColumn="0" w:lastRowLastColumn="0"/>
+              <w:cnfStyle w:val="000000000000"/>
             </w:pPr>
           </w:p>
         </w:tc>
@@ -1273,7 +1274,7 @@
           </w:tcPr>
           <w:p>
             <w:pPr>
-              <w:cnfStyle w:val="000000000000" w:firstRow="0" w:lastRow="0" w:firstColumn="0" w:lastColumn="0" w:oddVBand="0" w:evenVBand="0" w:oddHBand="0" w:evenHBand="0" w:firstRowFirstColumn="0" w:firstRowLastColumn="0" w:lastRowFirstColumn="0" w:lastRowLastColumn="0"/>
+              <w:cnfStyle w:val="000000000000"/>
             </w:pPr>
           </w:p>
         </w:tc>
@@ -1283,18 +1284,18 @@
           </w:tcPr>
           <w:p>
             <w:pPr>
-              <w:cnfStyle w:val="000000000000" w:firstRow="0" w:lastRow="0" w:firstColumn="0" w:lastColumn="0" w:oddVBand="0" w:evenVBand="0" w:oddHBand="0" w:evenHBand="0" w:firstRowFirstColumn="0" w:firstRowLastColumn="0" w:lastRowFirstColumn="0" w:lastRowLastColumn="0"/>
+              <w:cnfStyle w:val="000000000000"/>
             </w:pPr>
           </w:p>
         </w:tc>
       </w:tr>
       <w:tr>
         <w:trPr>
-          <w:cnfStyle w:val="000000100000" w:firstRow="0" w:lastRow="0" w:firstColumn="0" w:lastColumn="0" w:oddVBand="0" w:evenVBand="0" w:oddHBand="1" w:evenHBand="0" w:firstRowFirstColumn="0" w:firstRowLastColumn="0" w:lastRowFirstColumn="0" w:lastRowLastColumn="0"/>
+          <w:cnfStyle w:val="000000100000"/>
         </w:trPr>
         <w:tc>
           <w:tcPr>
-            <w:cnfStyle w:val="001000000000" w:firstRow="0" w:lastRow="0" w:firstColumn="1" w:lastColumn="0" w:oddVBand="0" w:evenVBand="0" w:oddHBand="0" w:evenHBand="0" w:firstRowFirstColumn="0" w:firstRowLastColumn="0" w:lastRowFirstColumn="0" w:lastRowLastColumn="0"/>
+            <w:cnfStyle w:val="001000000000"/>
             <w:tcW w:w="903" w:type="dxa"/>
           </w:tcPr>
           <w:p/>
@@ -1308,7 +1309,7 @@
               <w:tabs>
                 <w:tab w:val="right" w:pos="6219"/>
               </w:tabs>
-              <w:cnfStyle w:val="000000100000" w:firstRow="0" w:lastRow="0" w:firstColumn="0" w:lastColumn="0" w:oddVBand="0" w:evenVBand="0" w:oddHBand="1" w:evenHBand="0" w:firstRowFirstColumn="0" w:firstRowLastColumn="0" w:lastRowFirstColumn="0" w:lastRowLastColumn="0"/>
+              <w:cnfStyle w:val="000000100000"/>
             </w:pPr>
             <w:r>
               <w:t xml:space="preserve">Story Points: </w:t>
@@ -1328,7 +1329,7 @@
           </w:tcPr>
           <w:p>
             <w:pPr>
-              <w:cnfStyle w:val="000000100000" w:firstRow="0" w:lastRow="0" w:firstColumn="0" w:lastColumn="0" w:oddVBand="0" w:evenVBand="0" w:oddHBand="1" w:evenHBand="0" w:firstRowFirstColumn="0" w:firstRowLastColumn="0" w:lastRowFirstColumn="0" w:lastRowLastColumn="0"/>
+              <w:cnfStyle w:val="000000100000"/>
             </w:pPr>
             <w:r>
               <w:t>10</w:t>
@@ -1341,7 +1342,7 @@
           </w:tcPr>
           <w:p>
             <w:pPr>
-              <w:cnfStyle w:val="000000100000" w:firstRow="0" w:lastRow="0" w:firstColumn="0" w:lastColumn="0" w:oddVBand="0" w:evenVBand="0" w:oddHBand="1" w:evenHBand="0" w:firstRowFirstColumn="0" w:firstRowLastColumn="0" w:lastRowFirstColumn="0" w:lastRowLastColumn="0"/>
+              <w:cnfStyle w:val="000000100000"/>
             </w:pPr>
             <w:r>
               <w:t>14</w:t>
@@ -1370,7 +1371,7 @@
       <w:tblPr>
         <w:tblStyle w:val="LightList-Accent4"/>
         <w:tblW w:w="0" w:type="auto"/>
-        <w:tblLook w:val="04A0" w:firstRow="1" w:lastRow="0" w:firstColumn="1" w:lastColumn="0" w:noHBand="0" w:noVBand="1"/>
+        <w:tblLook w:val="04A0"/>
       </w:tblPr>
       <w:tblGrid>
         <w:gridCol w:w="903"/>
@@ -1380,11 +1381,11 @@
       </w:tblGrid>
       <w:tr>
         <w:trPr>
-          <w:cnfStyle w:val="100000000000" w:firstRow="1" w:lastRow="0" w:firstColumn="0" w:lastColumn="0" w:oddVBand="0" w:evenVBand="0" w:oddHBand="0" w:evenHBand="0" w:firstRowFirstColumn="0" w:firstRowLastColumn="0" w:lastRowFirstColumn="0" w:lastRowLastColumn="0"/>
+          <w:cnfStyle w:val="100000000000"/>
         </w:trPr>
         <w:tc>
           <w:tcPr>
-            <w:cnfStyle w:val="001000000000" w:firstRow="0" w:lastRow="0" w:firstColumn="1" w:lastColumn="0" w:oddVBand="0" w:evenVBand="0" w:oddHBand="0" w:evenHBand="0" w:firstRowFirstColumn="0" w:firstRowLastColumn="0" w:lastRowFirstColumn="0" w:lastRowLastColumn="0"/>
+            <w:cnfStyle w:val="001000000000"/>
             <w:tcW w:w="903" w:type="dxa"/>
           </w:tcPr>
           <w:p>
@@ -1399,7 +1400,7 @@
           </w:tcPr>
           <w:p>
             <w:pPr>
-              <w:cnfStyle w:val="100000000000" w:firstRow="1" w:lastRow="0" w:firstColumn="0" w:lastColumn="0" w:oddVBand="0" w:evenVBand="0" w:oddHBand="0" w:evenHBand="0" w:firstRowFirstColumn="0" w:firstRowLastColumn="0" w:lastRowFirstColumn="0" w:lastRowLastColumn="0"/>
+              <w:cnfStyle w:val="100000000000"/>
             </w:pPr>
             <w:r>
               <w:t>Task Description</w:t>
@@ -1412,7 +1413,7 @@
           </w:tcPr>
           <w:p>
             <w:pPr>
-              <w:cnfStyle w:val="100000000000" w:firstRow="1" w:lastRow="0" w:firstColumn="0" w:lastColumn="0" w:oddVBand="0" w:evenVBand="0" w:oddHBand="0" w:evenHBand="0" w:firstRowFirstColumn="0" w:firstRowLastColumn="0" w:lastRowFirstColumn="0" w:lastRowLastColumn="0"/>
+              <w:cnfStyle w:val="100000000000"/>
             </w:pPr>
             <w:r>
               <w:t>Estimate</w:t>
@@ -1425,7 +1426,7 @@
           </w:tcPr>
           <w:p>
             <w:pPr>
-              <w:cnfStyle w:val="100000000000" w:firstRow="1" w:lastRow="0" w:firstColumn="0" w:lastColumn="0" w:oddVBand="0" w:evenVBand="0" w:oddHBand="0" w:evenHBand="0" w:firstRowFirstColumn="0" w:firstRowLastColumn="0" w:lastRowFirstColumn="0" w:lastRowLastColumn="0"/>
+              <w:cnfStyle w:val="100000000000"/>
             </w:pPr>
             <w:r>
               <w:t>Taken</w:t>
@@ -1435,11 +1436,11 @@
       </w:tr>
       <w:tr>
         <w:trPr>
-          <w:cnfStyle w:val="000000100000" w:firstRow="0" w:lastRow="0" w:firstColumn="0" w:lastColumn="0" w:oddVBand="0" w:evenVBand="0" w:oddHBand="1" w:evenHBand="0" w:firstRowFirstColumn="0" w:firstRowLastColumn="0" w:lastRowFirstColumn="0" w:lastRowLastColumn="0"/>
+          <w:cnfStyle w:val="000000100000"/>
         </w:trPr>
         <w:tc>
           <w:tcPr>
-            <w:cnfStyle w:val="001000000000" w:firstRow="0" w:lastRow="0" w:firstColumn="1" w:lastColumn="0" w:oddVBand="0" w:evenVBand="0" w:oddHBand="0" w:evenHBand="0" w:firstRowFirstColumn="0" w:firstRowLastColumn="0" w:lastRowFirstColumn="0" w:lastRowLastColumn="0"/>
+            <w:cnfStyle w:val="001000000000"/>
             <w:tcW w:w="903" w:type="dxa"/>
           </w:tcPr>
           <w:p>
@@ -1454,7 +1455,7 @@
           </w:tcPr>
           <w:p>
             <w:pPr>
-              <w:cnfStyle w:val="000000100000" w:firstRow="0" w:lastRow="0" w:firstColumn="0" w:lastColumn="0" w:oddVBand="0" w:evenVBand="0" w:oddHBand="1" w:evenHBand="0" w:firstRowFirstColumn="0" w:firstRowLastColumn="0" w:lastRowFirstColumn="0" w:lastRowLastColumn="0"/>
+              <w:cnfStyle w:val="000000100000"/>
             </w:pPr>
             <w:r>
               <w:t>Research and implement different brands of solar panels for the user to choose from</w:t>
@@ -1467,7 +1468,7 @@
           </w:tcPr>
           <w:p>
             <w:pPr>
-              <w:cnfStyle w:val="000000100000" w:firstRow="0" w:lastRow="0" w:firstColumn="0" w:lastColumn="0" w:oddVBand="0" w:evenVBand="0" w:oddHBand="1" w:evenHBand="0" w:firstRowFirstColumn="0" w:firstRowLastColumn="0" w:lastRowFirstColumn="0" w:lastRowLastColumn="0"/>
+              <w:cnfStyle w:val="000000100000"/>
             </w:pPr>
             <w:r>
               <w:t>2</w:t>
@@ -1480,7 +1481,7 @@
           </w:tcPr>
           <w:p>
             <w:pPr>
-              <w:cnfStyle w:val="000000100000" w:firstRow="0" w:lastRow="0" w:firstColumn="0" w:lastColumn="0" w:oddVBand="0" w:evenVBand="0" w:oddHBand="1" w:evenHBand="0" w:firstRowFirstColumn="0" w:firstRowLastColumn="0" w:lastRowFirstColumn="0" w:lastRowLastColumn="0"/>
+              <w:cnfStyle w:val="000000100000"/>
             </w:pPr>
             <w:r>
               <w:t>2</w:t>
@@ -1491,7 +1492,7 @@
       <w:tr>
         <w:tc>
           <w:tcPr>
-            <w:cnfStyle w:val="001000000000" w:firstRow="0" w:lastRow="0" w:firstColumn="1" w:lastColumn="0" w:oddVBand="0" w:evenVBand="0" w:oddHBand="0" w:evenHBand="0" w:firstRowFirstColumn="0" w:firstRowLastColumn="0" w:lastRowFirstColumn="0" w:lastRowLastColumn="0"/>
+            <w:cnfStyle w:val="001000000000"/>
             <w:tcW w:w="903" w:type="dxa"/>
           </w:tcPr>
           <w:p>
@@ -1506,7 +1507,7 @@
           </w:tcPr>
           <w:p>
             <w:pPr>
-              <w:cnfStyle w:val="000000000000" w:firstRow="0" w:lastRow="0" w:firstColumn="0" w:lastColumn="0" w:oddVBand="0" w:evenVBand="0" w:oddHBand="0" w:evenHBand="0" w:firstRowFirstColumn="0" w:firstRowLastColumn="0" w:lastRowFirstColumn="0" w:lastRowLastColumn="0"/>
+              <w:cnfStyle w:val="000000000000"/>
             </w:pPr>
             <w:r>
               <w:t>Implement the changes into the solar generation</w:t>
@@ -1519,7 +1520,7 @@
           </w:tcPr>
           <w:p>
             <w:pPr>
-              <w:cnfStyle w:val="000000000000" w:firstRow="0" w:lastRow="0" w:firstColumn="0" w:lastColumn="0" w:oddVBand="0" w:evenVBand="0" w:oddHBand="0" w:evenHBand="0" w:firstRowFirstColumn="0" w:firstRowLastColumn="0" w:lastRowFirstColumn="0" w:lastRowLastColumn="0"/>
+              <w:cnfStyle w:val="000000000000"/>
             </w:pPr>
             <w:r>
               <w:t>1</w:t>
@@ -1532,7 +1533,7 @@
           </w:tcPr>
           <w:p>
             <w:pPr>
-              <w:cnfStyle w:val="000000000000" w:firstRow="0" w:lastRow="0" w:firstColumn="0" w:lastColumn="0" w:oddVBand="0" w:evenVBand="0" w:oddHBand="0" w:evenHBand="0" w:firstRowFirstColumn="0" w:firstRowLastColumn="0" w:lastRowFirstColumn="0" w:lastRowLastColumn="0"/>
+              <w:cnfStyle w:val="000000000000"/>
             </w:pPr>
             <w:r>
               <w:t>1</w:t>
@@ -1542,11 +1543,11 @@
       </w:tr>
       <w:tr>
         <w:trPr>
-          <w:cnfStyle w:val="000000100000" w:firstRow="0" w:lastRow="0" w:firstColumn="0" w:lastColumn="0" w:oddVBand="0" w:evenVBand="0" w:oddHBand="1" w:evenHBand="0" w:firstRowFirstColumn="0" w:firstRowLastColumn="0" w:lastRowFirstColumn="0" w:lastRowLastColumn="0"/>
+          <w:cnfStyle w:val="000000100000"/>
         </w:trPr>
         <w:tc>
           <w:tcPr>
-            <w:cnfStyle w:val="001000000000" w:firstRow="0" w:lastRow="0" w:firstColumn="1" w:lastColumn="0" w:oddVBand="0" w:evenVBand="0" w:oddHBand="0" w:evenHBand="0" w:firstRowFirstColumn="0" w:firstRowLastColumn="0" w:lastRowFirstColumn="0" w:lastRowLastColumn="0"/>
+            <w:cnfStyle w:val="001000000000"/>
             <w:tcW w:w="903" w:type="dxa"/>
           </w:tcPr>
           <w:p/>
@@ -1557,7 +1558,7 @@
           </w:tcPr>
           <w:p>
             <w:pPr>
-              <w:cnfStyle w:val="000000100000" w:firstRow="0" w:lastRow="0" w:firstColumn="0" w:lastColumn="0" w:oddVBand="0" w:evenVBand="0" w:oddHBand="1" w:evenHBand="0" w:firstRowFirstColumn="0" w:firstRowLastColumn="0" w:lastRowFirstColumn="0" w:lastRowLastColumn="0"/>
+              <w:cnfStyle w:val="000000100000"/>
             </w:pPr>
           </w:p>
         </w:tc>
@@ -1567,7 +1568,7 @@
           </w:tcPr>
           <w:p>
             <w:pPr>
-              <w:cnfStyle w:val="000000100000" w:firstRow="0" w:lastRow="0" w:firstColumn="0" w:lastColumn="0" w:oddVBand="0" w:evenVBand="0" w:oddHBand="1" w:evenHBand="0" w:firstRowFirstColumn="0" w:firstRowLastColumn="0" w:lastRowFirstColumn="0" w:lastRowLastColumn="0"/>
+              <w:cnfStyle w:val="000000100000"/>
             </w:pPr>
           </w:p>
         </w:tc>
@@ -1577,7 +1578,7 @@
           </w:tcPr>
           <w:p>
             <w:pPr>
-              <w:cnfStyle w:val="000000100000" w:firstRow="0" w:lastRow="0" w:firstColumn="0" w:lastColumn="0" w:oddVBand="0" w:evenVBand="0" w:oddHBand="1" w:evenHBand="0" w:firstRowFirstColumn="0" w:firstRowLastColumn="0" w:lastRowFirstColumn="0" w:lastRowLastColumn="0"/>
+              <w:cnfStyle w:val="000000100000"/>
             </w:pPr>
           </w:p>
         </w:tc>
@@ -1585,7 +1586,7 @@
       <w:tr>
         <w:tc>
           <w:tcPr>
-            <w:cnfStyle w:val="001000000000" w:firstRow="0" w:lastRow="0" w:firstColumn="1" w:lastColumn="0" w:oddVBand="0" w:evenVBand="0" w:oddHBand="0" w:evenHBand="0" w:firstRowFirstColumn="0" w:firstRowLastColumn="0" w:lastRowFirstColumn="0" w:lastRowLastColumn="0"/>
+            <w:cnfStyle w:val="001000000000"/>
             <w:tcW w:w="903" w:type="dxa"/>
           </w:tcPr>
           <w:p/>
@@ -1599,7 +1600,7 @@
               <w:tabs>
                 <w:tab w:val="right" w:pos="6219"/>
               </w:tabs>
-              <w:cnfStyle w:val="000000000000" w:firstRow="0" w:lastRow="0" w:firstColumn="0" w:lastColumn="0" w:oddVBand="0" w:evenVBand="0" w:oddHBand="0" w:evenHBand="0" w:firstRowFirstColumn="0" w:firstRowLastColumn="0" w:lastRowFirstColumn="0" w:lastRowLastColumn="0"/>
+              <w:cnfStyle w:val="000000000000"/>
             </w:pPr>
             <w:r>
               <w:t xml:space="preserve">Story Points: </w:t>
@@ -1619,7 +1620,7 @@
           </w:tcPr>
           <w:p>
             <w:pPr>
-              <w:cnfStyle w:val="000000000000" w:firstRow="0" w:lastRow="0" w:firstColumn="0" w:lastColumn="0" w:oddVBand="0" w:evenVBand="0" w:oddHBand="0" w:evenHBand="0" w:firstRowFirstColumn="0" w:firstRowLastColumn="0" w:lastRowFirstColumn="0" w:lastRowLastColumn="0"/>
+              <w:cnfStyle w:val="000000000000"/>
             </w:pPr>
             <w:r>
               <w:t>3</w:t>
@@ -1632,7 +1633,7 @@
           </w:tcPr>
           <w:p>
             <w:pPr>
-              <w:cnfStyle w:val="000000000000" w:firstRow="0" w:lastRow="0" w:firstColumn="0" w:lastColumn="0" w:oddVBand="0" w:evenVBand="0" w:oddHBand="0" w:evenHBand="0" w:firstRowFirstColumn="0" w:firstRowLastColumn="0" w:lastRowFirstColumn="0" w:lastRowLastColumn="0"/>
+              <w:cnfStyle w:val="000000000000"/>
             </w:pPr>
             <w:r>
               <w:t>3</w:t>
@@ -1654,7 +1655,7 @@
       <w:tblPr>
         <w:tblStyle w:val="LightList-Accent4"/>
         <w:tblW w:w="0" w:type="auto"/>
-        <w:tblLook w:val="04A0" w:firstRow="1" w:lastRow="0" w:firstColumn="1" w:lastColumn="0" w:noHBand="0" w:noVBand="1"/>
+        <w:tblLook w:val="04A0"/>
       </w:tblPr>
       <w:tblGrid>
         <w:gridCol w:w="903"/>
@@ -1664,11 +1665,11 @@
       </w:tblGrid>
       <w:tr>
         <w:trPr>
-          <w:cnfStyle w:val="100000000000" w:firstRow="1" w:lastRow="0" w:firstColumn="0" w:lastColumn="0" w:oddVBand="0" w:evenVBand="0" w:oddHBand="0" w:evenHBand="0" w:firstRowFirstColumn="0" w:firstRowLastColumn="0" w:lastRowFirstColumn="0" w:lastRowLastColumn="0"/>
+          <w:cnfStyle w:val="100000000000"/>
         </w:trPr>
         <w:tc>
           <w:tcPr>
-            <w:cnfStyle w:val="001000000000" w:firstRow="0" w:lastRow="0" w:firstColumn="1" w:lastColumn="0" w:oddVBand="0" w:evenVBand="0" w:oddHBand="0" w:evenHBand="0" w:firstRowFirstColumn="0" w:firstRowLastColumn="0" w:lastRowFirstColumn="0" w:lastRowLastColumn="0"/>
+            <w:cnfStyle w:val="001000000000"/>
             <w:tcW w:w="903" w:type="dxa"/>
           </w:tcPr>
           <w:p>
@@ -1683,7 +1684,7 @@
           </w:tcPr>
           <w:p>
             <w:pPr>
-              <w:cnfStyle w:val="100000000000" w:firstRow="1" w:lastRow="0" w:firstColumn="0" w:lastColumn="0" w:oddVBand="0" w:evenVBand="0" w:oddHBand="0" w:evenHBand="0" w:firstRowFirstColumn="0" w:firstRowLastColumn="0" w:lastRowFirstColumn="0" w:lastRowLastColumn="0"/>
+              <w:cnfStyle w:val="100000000000"/>
             </w:pPr>
             <w:r>
               <w:t>Task Description</w:t>
@@ -1696,7 +1697,7 @@
           </w:tcPr>
           <w:p>
             <w:pPr>
-              <w:cnfStyle w:val="100000000000" w:firstRow="1" w:lastRow="0" w:firstColumn="0" w:lastColumn="0" w:oddVBand="0" w:evenVBand="0" w:oddHBand="0" w:evenHBand="0" w:firstRowFirstColumn="0" w:firstRowLastColumn="0" w:lastRowFirstColumn="0" w:lastRowLastColumn="0"/>
+              <w:cnfStyle w:val="100000000000"/>
             </w:pPr>
             <w:r>
               <w:t>Estimate</w:t>
@@ -1709,7 +1710,7 @@
           </w:tcPr>
           <w:p>
             <w:pPr>
-              <w:cnfStyle w:val="100000000000" w:firstRow="1" w:lastRow="0" w:firstColumn="0" w:lastColumn="0" w:oddVBand="0" w:evenVBand="0" w:oddHBand="0" w:evenHBand="0" w:firstRowFirstColumn="0" w:firstRowLastColumn="0" w:lastRowFirstColumn="0" w:lastRowLastColumn="0"/>
+              <w:cnfStyle w:val="100000000000"/>
             </w:pPr>
             <w:r>
               <w:t>Taken</w:t>
@@ -1719,11 +1720,11 @@
       </w:tr>
       <w:tr>
         <w:trPr>
-          <w:cnfStyle w:val="000000100000" w:firstRow="0" w:lastRow="0" w:firstColumn="0" w:lastColumn="0" w:oddVBand="0" w:evenVBand="0" w:oddHBand="1" w:evenHBand="0" w:firstRowFirstColumn="0" w:firstRowLastColumn="0" w:lastRowFirstColumn="0" w:lastRowLastColumn="0"/>
+          <w:cnfStyle w:val="000000100000"/>
         </w:trPr>
         <w:tc>
           <w:tcPr>
-            <w:cnfStyle w:val="001000000000" w:firstRow="0" w:lastRow="0" w:firstColumn="1" w:lastColumn="0" w:oddVBand="0" w:evenVBand="0" w:oddHBand="0" w:evenHBand="0" w:firstRowFirstColumn="0" w:firstRowLastColumn="0" w:lastRowFirstColumn="0" w:lastRowLastColumn="0"/>
+            <w:cnfStyle w:val="001000000000"/>
             <w:tcW w:w="903" w:type="dxa"/>
           </w:tcPr>
           <w:p>
@@ -1738,7 +1739,7 @@
           </w:tcPr>
           <w:p>
             <w:pPr>
-              <w:cnfStyle w:val="000000100000" w:firstRow="0" w:lastRow="0" w:firstColumn="0" w:lastColumn="0" w:oddVBand="0" w:evenVBand="0" w:oddHBand="1" w:evenHBand="0" w:firstRowFirstColumn="0" w:firstRowLastColumn="0" w:lastRowFirstColumn="0" w:lastRowLastColumn="0"/>
+              <w:cnfStyle w:val="000000100000"/>
             </w:pPr>
             <w:r>
               <w:t>Research and develop a formula to calculate savings</w:t>
@@ -1751,7 +1752,7 @@
           </w:tcPr>
           <w:p>
             <w:pPr>
-              <w:cnfStyle w:val="000000100000" w:firstRow="0" w:lastRow="0" w:firstColumn="0" w:lastColumn="0" w:oddVBand="0" w:evenVBand="0" w:oddHBand="1" w:evenHBand="0" w:firstRowFirstColumn="0" w:firstRowLastColumn="0" w:lastRowFirstColumn="0" w:lastRowLastColumn="0"/>
+              <w:cnfStyle w:val="000000100000"/>
             </w:pPr>
             <w:r>
               <w:t>3</w:t>
@@ -1764,7 +1765,7 @@
           </w:tcPr>
           <w:p>
             <w:pPr>
-              <w:cnfStyle w:val="000000100000" w:firstRow="0" w:lastRow="0" w:firstColumn="0" w:lastColumn="0" w:oddVBand="0" w:evenVBand="0" w:oddHBand="1" w:evenHBand="0" w:firstRowFirstColumn="0" w:firstRowLastColumn="0" w:lastRowFirstColumn="0" w:lastRowLastColumn="0"/>
+              <w:cnfStyle w:val="000000100000"/>
             </w:pPr>
             <w:r>
               <w:t>4</w:t>
@@ -1775,7 +1776,7 @@
       <w:tr>
         <w:tc>
           <w:tcPr>
-            <w:cnfStyle w:val="001000000000" w:firstRow="0" w:lastRow="0" w:firstColumn="1" w:lastColumn="0" w:oddVBand="0" w:evenVBand="0" w:oddHBand="0" w:evenHBand="0" w:firstRowFirstColumn="0" w:firstRowLastColumn="0" w:lastRowFirstColumn="0" w:lastRowLastColumn="0"/>
+            <w:cnfStyle w:val="001000000000"/>
             <w:tcW w:w="903" w:type="dxa"/>
           </w:tcPr>
           <w:p>
@@ -1790,7 +1791,7 @@
           </w:tcPr>
           <w:p>
             <w:pPr>
-              <w:cnfStyle w:val="000000000000" w:firstRow="0" w:lastRow="0" w:firstColumn="0" w:lastColumn="0" w:oddVBand="0" w:evenVBand="0" w:oddHBand="0" w:evenHBand="0" w:firstRowFirstColumn="0" w:firstRowLastColumn="0" w:lastRowFirstColumn="0" w:lastRowLastColumn="0"/>
+              <w:cnfStyle w:val="000000000000"/>
             </w:pPr>
             <w:r>
               <w:t>Code the formula and implement a method to display results</w:t>
@@ -1803,7 +1804,7 @@
           </w:tcPr>
           <w:p>
             <w:pPr>
-              <w:cnfStyle w:val="000000000000" w:firstRow="0" w:lastRow="0" w:firstColumn="0" w:lastColumn="0" w:oddVBand="0" w:evenVBand="0" w:oddHBand="0" w:evenHBand="0" w:firstRowFirstColumn="0" w:firstRowLastColumn="0" w:lastRowFirstColumn="0" w:lastRowLastColumn="0"/>
+              <w:cnfStyle w:val="000000000000"/>
             </w:pPr>
             <w:r>
               <w:t>3</w:t>
@@ -1816,7 +1817,7 @@
           </w:tcPr>
           <w:p>
             <w:pPr>
-              <w:cnfStyle w:val="000000000000" w:firstRow="0" w:lastRow="0" w:firstColumn="0" w:lastColumn="0" w:oddVBand="0" w:evenVBand="0" w:oddHBand="0" w:evenHBand="0" w:firstRowFirstColumn="0" w:firstRowLastColumn="0" w:lastRowFirstColumn="0" w:lastRowLastColumn="0"/>
+              <w:cnfStyle w:val="000000000000"/>
             </w:pPr>
             <w:r>
               <w:t>5</w:t>
@@ -1826,11 +1827,11 @@
       </w:tr>
       <w:tr>
         <w:trPr>
-          <w:cnfStyle w:val="000000100000" w:firstRow="0" w:lastRow="0" w:firstColumn="0" w:lastColumn="0" w:oddVBand="0" w:evenVBand="0" w:oddHBand="1" w:evenHBand="0" w:firstRowFirstColumn="0" w:firstRowLastColumn="0" w:lastRowFirstColumn="0" w:lastRowLastColumn="0"/>
+          <w:cnfStyle w:val="000000100000"/>
         </w:trPr>
         <w:tc>
           <w:tcPr>
-            <w:cnfStyle w:val="001000000000" w:firstRow="0" w:lastRow="0" w:firstColumn="1" w:lastColumn="0" w:oddVBand="0" w:evenVBand="0" w:oddHBand="0" w:evenHBand="0" w:firstRowFirstColumn="0" w:firstRowLastColumn="0" w:lastRowFirstColumn="0" w:lastRowLastColumn="0"/>
+            <w:cnfStyle w:val="001000000000"/>
             <w:tcW w:w="903" w:type="dxa"/>
           </w:tcPr>
           <w:p/>
@@ -1841,7 +1842,7 @@
           </w:tcPr>
           <w:p>
             <w:pPr>
-              <w:cnfStyle w:val="000000100000" w:firstRow="0" w:lastRow="0" w:firstColumn="0" w:lastColumn="0" w:oddVBand="0" w:evenVBand="0" w:oddHBand="1" w:evenHBand="0" w:firstRowFirstColumn="0" w:firstRowLastColumn="0" w:lastRowFirstColumn="0" w:lastRowLastColumn="0"/>
+              <w:cnfStyle w:val="000000100000"/>
             </w:pPr>
           </w:p>
         </w:tc>
@@ -1851,7 +1852,7 @@
           </w:tcPr>
           <w:p>
             <w:pPr>
-              <w:cnfStyle w:val="000000100000" w:firstRow="0" w:lastRow="0" w:firstColumn="0" w:lastColumn="0" w:oddVBand="0" w:evenVBand="0" w:oddHBand="1" w:evenHBand="0" w:firstRowFirstColumn="0" w:firstRowLastColumn="0" w:lastRowFirstColumn="0" w:lastRowLastColumn="0"/>
+              <w:cnfStyle w:val="000000100000"/>
             </w:pPr>
           </w:p>
         </w:tc>
@@ -1861,7 +1862,7 @@
           </w:tcPr>
           <w:p>
             <w:pPr>
-              <w:cnfStyle w:val="000000100000" w:firstRow="0" w:lastRow="0" w:firstColumn="0" w:lastColumn="0" w:oddVBand="0" w:evenVBand="0" w:oddHBand="1" w:evenHBand="0" w:firstRowFirstColumn="0" w:firstRowLastColumn="0" w:lastRowFirstColumn="0" w:lastRowLastColumn="0"/>
+              <w:cnfStyle w:val="000000100000"/>
             </w:pPr>
           </w:p>
         </w:tc>
@@ -1869,7 +1870,7 @@
       <w:tr>
         <w:tc>
           <w:tcPr>
-            <w:cnfStyle w:val="001000000000" w:firstRow="0" w:lastRow="0" w:firstColumn="1" w:lastColumn="0" w:oddVBand="0" w:evenVBand="0" w:oddHBand="0" w:evenHBand="0" w:firstRowFirstColumn="0" w:firstRowLastColumn="0" w:lastRowFirstColumn="0" w:lastRowLastColumn="0"/>
+            <w:cnfStyle w:val="001000000000"/>
             <w:tcW w:w="903" w:type="dxa"/>
           </w:tcPr>
           <w:p/>
@@ -1883,7 +1884,7 @@
               <w:tabs>
                 <w:tab w:val="right" w:pos="6219"/>
               </w:tabs>
-              <w:cnfStyle w:val="000000000000" w:firstRow="0" w:lastRow="0" w:firstColumn="0" w:lastColumn="0" w:oddVBand="0" w:evenVBand="0" w:oddHBand="0" w:evenHBand="0" w:firstRowFirstColumn="0" w:firstRowLastColumn="0" w:lastRowFirstColumn="0" w:lastRowLastColumn="0"/>
+              <w:cnfStyle w:val="000000000000"/>
             </w:pPr>
             <w:r>
               <w:t xml:space="preserve">Story Points: </w:t>
@@ -1903,7 +1904,7 @@
           </w:tcPr>
           <w:p>
             <w:pPr>
-              <w:cnfStyle w:val="000000000000" w:firstRow="0" w:lastRow="0" w:firstColumn="0" w:lastColumn="0" w:oddVBand="0" w:evenVBand="0" w:oddHBand="0" w:evenHBand="0" w:firstRowFirstColumn="0" w:firstRowLastColumn="0" w:lastRowFirstColumn="0" w:lastRowLastColumn="0"/>
+              <w:cnfStyle w:val="000000000000"/>
             </w:pPr>
             <w:r>
               <w:t>6</w:t>
@@ -1916,7 +1917,7 @@
           </w:tcPr>
           <w:p>
             <w:pPr>
-              <w:cnfStyle w:val="000000000000" w:firstRow="0" w:lastRow="0" w:firstColumn="0" w:lastColumn="0" w:oddVBand="0" w:evenVBand="0" w:oddHBand="0" w:evenHBand="0" w:firstRowFirstColumn="0" w:firstRowLastColumn="0" w:lastRowFirstColumn="0" w:lastRowLastColumn="0"/>
+              <w:cnfStyle w:val="000000000000"/>
             </w:pPr>
             <w:r>
               <w:t>9</w:t>
@@ -1944,7 +1945,7 @@
       <w:tblPr>
         <w:tblStyle w:val="LightList-Accent4"/>
         <w:tblW w:w="0" w:type="auto"/>
-        <w:tblLook w:val="04A0" w:firstRow="1" w:lastRow="0" w:firstColumn="1" w:lastColumn="0" w:noHBand="0" w:noVBand="1"/>
+        <w:tblLook w:val="04A0"/>
       </w:tblPr>
       <w:tblGrid>
         <w:gridCol w:w="903"/>
@@ -1954,11 +1955,11 @@
       </w:tblGrid>
       <w:tr>
         <w:trPr>
-          <w:cnfStyle w:val="100000000000" w:firstRow="1" w:lastRow="0" w:firstColumn="0" w:lastColumn="0" w:oddVBand="0" w:evenVBand="0" w:oddHBand="0" w:evenHBand="0" w:firstRowFirstColumn="0" w:firstRowLastColumn="0" w:lastRowFirstColumn="0" w:lastRowLastColumn="0"/>
+          <w:cnfStyle w:val="100000000000"/>
         </w:trPr>
         <w:tc>
           <w:tcPr>
-            <w:cnfStyle w:val="001000000000" w:firstRow="0" w:lastRow="0" w:firstColumn="1" w:lastColumn="0" w:oddVBand="0" w:evenVBand="0" w:oddHBand="0" w:evenHBand="0" w:firstRowFirstColumn="0" w:firstRowLastColumn="0" w:lastRowFirstColumn="0" w:lastRowLastColumn="0"/>
+            <w:cnfStyle w:val="001000000000"/>
             <w:tcW w:w="903" w:type="dxa"/>
           </w:tcPr>
           <w:p>
@@ -1973,7 +1974,7 @@
           </w:tcPr>
           <w:p>
             <w:pPr>
-              <w:cnfStyle w:val="100000000000" w:firstRow="1" w:lastRow="0" w:firstColumn="0" w:lastColumn="0" w:oddVBand="0" w:evenVBand="0" w:oddHBand="0" w:evenHBand="0" w:firstRowFirstColumn="0" w:firstRowLastColumn="0" w:lastRowFirstColumn="0" w:lastRowLastColumn="0"/>
+              <w:cnfStyle w:val="100000000000"/>
             </w:pPr>
             <w:r>
               <w:t>Task Description</w:t>
@@ -1986,7 +1987,7 @@
           </w:tcPr>
           <w:p>
             <w:pPr>
-              <w:cnfStyle w:val="100000000000" w:firstRow="1" w:lastRow="0" w:firstColumn="0" w:lastColumn="0" w:oddVBand="0" w:evenVBand="0" w:oddHBand="0" w:evenHBand="0" w:firstRowFirstColumn="0" w:firstRowLastColumn="0" w:lastRowFirstColumn="0" w:lastRowLastColumn="0"/>
+              <w:cnfStyle w:val="100000000000"/>
             </w:pPr>
             <w:r>
               <w:t>Estimate</w:t>
@@ -1999,7 +2000,7 @@
           </w:tcPr>
           <w:p>
             <w:pPr>
-              <w:cnfStyle w:val="100000000000" w:firstRow="1" w:lastRow="0" w:firstColumn="0" w:lastColumn="0" w:oddVBand="0" w:evenVBand="0" w:oddHBand="0" w:evenHBand="0" w:firstRowFirstColumn="0" w:firstRowLastColumn="0" w:lastRowFirstColumn="0" w:lastRowLastColumn="0"/>
+              <w:cnfStyle w:val="100000000000"/>
             </w:pPr>
             <w:r>
               <w:t>Taken</w:t>
@@ -2009,11 +2010,11 @@
       </w:tr>
       <w:tr>
         <w:trPr>
-          <w:cnfStyle w:val="000000100000" w:firstRow="0" w:lastRow="0" w:firstColumn="0" w:lastColumn="0" w:oddVBand="0" w:evenVBand="0" w:oddHBand="1" w:evenHBand="0" w:firstRowFirstColumn="0" w:firstRowLastColumn="0" w:lastRowFirstColumn="0" w:lastRowLastColumn="0"/>
+          <w:cnfStyle w:val="000000100000"/>
         </w:trPr>
         <w:tc>
           <w:tcPr>
-            <w:cnfStyle w:val="001000000000" w:firstRow="0" w:lastRow="0" w:firstColumn="1" w:lastColumn="0" w:oddVBand="0" w:evenVBand="0" w:oddHBand="0" w:evenHBand="0" w:firstRowFirstColumn="0" w:firstRowLastColumn="0" w:lastRowFirstColumn="0" w:lastRowLastColumn="0"/>
+            <w:cnfStyle w:val="001000000000"/>
             <w:tcW w:w="903" w:type="dxa"/>
           </w:tcPr>
           <w:p>
@@ -2028,7 +2029,7 @@
           </w:tcPr>
           <w:p>
             <w:pPr>
-              <w:cnfStyle w:val="000000100000" w:firstRow="0" w:lastRow="0" w:firstColumn="0" w:lastColumn="0" w:oddVBand="0" w:evenVBand="0" w:oddHBand="1" w:evenHBand="0" w:firstRowFirstColumn="0" w:firstRowLastColumn="0" w:lastRowFirstColumn="0" w:lastRowLastColumn="0"/>
+              <w:cnfStyle w:val="000000100000"/>
             </w:pPr>
             <w:r>
               <w:t>Research and enable the ability to implement graphs into the client</w:t>
@@ -2041,7 +2042,7 @@
           </w:tcPr>
           <w:p>
             <w:pPr>
-              <w:cnfStyle w:val="000000100000" w:firstRow="0" w:lastRow="0" w:firstColumn="0" w:lastColumn="0" w:oddVBand="0" w:evenVBand="0" w:oddHBand="1" w:evenHBand="0" w:firstRowFirstColumn="0" w:firstRowLastColumn="0" w:lastRowFirstColumn="0" w:lastRowLastColumn="0"/>
+              <w:cnfStyle w:val="000000100000"/>
             </w:pPr>
             <w:r>
               <w:t>6</w:t>
@@ -2054,7 +2055,7 @@
           </w:tcPr>
           <w:p>
             <w:pPr>
-              <w:cnfStyle w:val="000000100000" w:firstRow="0" w:lastRow="0" w:firstColumn="0" w:lastColumn="0" w:oddVBand="0" w:evenVBand="0" w:oddHBand="1" w:evenHBand="0" w:firstRowFirstColumn="0" w:firstRowLastColumn="0" w:lastRowFirstColumn="0" w:lastRowLastColumn="0"/>
+              <w:cnfStyle w:val="000000100000"/>
             </w:pPr>
             <w:r>
               <w:t>8</w:t>
@@ -2065,7 +2066,7 @@
       <w:tr>
         <w:tc>
           <w:tcPr>
-            <w:cnfStyle w:val="001000000000" w:firstRow="0" w:lastRow="0" w:firstColumn="1" w:lastColumn="0" w:oddVBand="0" w:evenVBand="0" w:oddHBand="0" w:evenHBand="0" w:firstRowFirstColumn="0" w:firstRowLastColumn="0" w:lastRowFirstColumn="0" w:lastRowLastColumn="0"/>
+            <w:cnfStyle w:val="001000000000"/>
             <w:tcW w:w="903" w:type="dxa"/>
           </w:tcPr>
           <w:p>
@@ -2080,7 +2081,7 @@
           </w:tcPr>
           <w:p>
             <w:pPr>
-              <w:cnfStyle w:val="000000000000" w:firstRow="0" w:lastRow="0" w:firstColumn="0" w:lastColumn="0" w:oddVBand="0" w:evenVBand="0" w:oddHBand="0" w:evenHBand="0" w:firstRowFirstColumn="0" w:firstRowLastColumn="0" w:lastRowFirstColumn="0" w:lastRowLastColumn="0"/>
+              <w:cnfStyle w:val="000000000000"/>
             </w:pPr>
             <w:r>
               <w:t xml:space="preserve">Implement </w:t>
@@ -2099,7 +2100,7 @@
           </w:tcPr>
           <w:p>
             <w:pPr>
-              <w:cnfStyle w:val="000000000000" w:firstRow="0" w:lastRow="0" w:firstColumn="0" w:lastColumn="0" w:oddVBand="0" w:evenVBand="0" w:oddHBand="0" w:evenHBand="0" w:firstRowFirstColumn="0" w:firstRowLastColumn="0" w:lastRowFirstColumn="0" w:lastRowLastColumn="0"/>
+              <w:cnfStyle w:val="000000000000"/>
             </w:pPr>
             <w:r>
               <w:t>6</w:t>
@@ -2112,7 +2113,7 @@
           </w:tcPr>
           <w:p>
             <w:pPr>
-              <w:cnfStyle w:val="000000000000" w:firstRow="0" w:lastRow="0" w:firstColumn="0" w:lastColumn="0" w:oddVBand="0" w:evenVBand="0" w:oddHBand="0" w:evenHBand="0" w:firstRowFirstColumn="0" w:firstRowLastColumn="0" w:lastRowFirstColumn="0" w:lastRowLastColumn="0"/>
+              <w:cnfStyle w:val="000000000000"/>
             </w:pPr>
             <w:r>
               <w:t>4</w:t>
@@ -2122,11 +2123,11 @@
       </w:tr>
       <w:tr>
         <w:trPr>
-          <w:cnfStyle w:val="000000100000" w:firstRow="0" w:lastRow="0" w:firstColumn="0" w:lastColumn="0" w:oddVBand="0" w:evenVBand="0" w:oddHBand="1" w:evenHBand="0" w:firstRowFirstColumn="0" w:firstRowLastColumn="0" w:lastRowFirstColumn="0" w:lastRowLastColumn="0"/>
+          <w:cnfStyle w:val="000000100000"/>
         </w:trPr>
         <w:tc>
           <w:tcPr>
-            <w:cnfStyle w:val="001000000000" w:firstRow="0" w:lastRow="0" w:firstColumn="1" w:lastColumn="0" w:oddVBand="0" w:evenVBand="0" w:oddHBand="0" w:evenHBand="0" w:firstRowFirstColumn="0" w:firstRowLastColumn="0" w:lastRowFirstColumn="0" w:lastRowLastColumn="0"/>
+            <w:cnfStyle w:val="001000000000"/>
             <w:tcW w:w="903" w:type="dxa"/>
           </w:tcPr>
           <w:p/>
@@ -2137,7 +2138,7 @@
           </w:tcPr>
           <w:p>
             <w:pPr>
-              <w:cnfStyle w:val="000000100000" w:firstRow="0" w:lastRow="0" w:firstColumn="0" w:lastColumn="0" w:oddVBand="0" w:evenVBand="0" w:oddHBand="1" w:evenHBand="0" w:firstRowFirstColumn="0" w:firstRowLastColumn="0" w:lastRowFirstColumn="0" w:lastRowLastColumn="0"/>
+              <w:cnfStyle w:val="000000100000"/>
             </w:pPr>
           </w:p>
         </w:tc>
@@ -2147,7 +2148,7 @@
           </w:tcPr>
           <w:p>
             <w:pPr>
-              <w:cnfStyle w:val="000000100000" w:firstRow="0" w:lastRow="0" w:firstColumn="0" w:lastColumn="0" w:oddVBand="0" w:evenVBand="0" w:oddHBand="1" w:evenHBand="0" w:firstRowFirstColumn="0" w:firstRowLastColumn="0" w:lastRowFirstColumn="0" w:lastRowLastColumn="0"/>
+              <w:cnfStyle w:val="000000100000"/>
             </w:pPr>
           </w:p>
         </w:tc>
@@ -2157,7 +2158,7 @@
           </w:tcPr>
           <w:p>
             <w:pPr>
-              <w:cnfStyle w:val="000000100000" w:firstRow="0" w:lastRow="0" w:firstColumn="0" w:lastColumn="0" w:oddVBand="0" w:evenVBand="0" w:oddHBand="1" w:evenHBand="0" w:firstRowFirstColumn="0" w:firstRowLastColumn="0" w:lastRowFirstColumn="0" w:lastRowLastColumn="0"/>
+              <w:cnfStyle w:val="000000100000"/>
             </w:pPr>
           </w:p>
         </w:tc>
@@ -2165,7 +2166,7 @@
       <w:tr>
         <w:tc>
           <w:tcPr>
-            <w:cnfStyle w:val="001000000000" w:firstRow="0" w:lastRow="0" w:firstColumn="1" w:lastColumn="0" w:oddVBand="0" w:evenVBand="0" w:oddHBand="0" w:evenHBand="0" w:firstRowFirstColumn="0" w:firstRowLastColumn="0" w:lastRowFirstColumn="0" w:lastRowLastColumn="0"/>
+            <w:cnfStyle w:val="001000000000"/>
             <w:tcW w:w="903" w:type="dxa"/>
           </w:tcPr>
           <w:p/>
@@ -2179,7 +2180,7 @@
               <w:tabs>
                 <w:tab w:val="right" w:pos="6219"/>
               </w:tabs>
-              <w:cnfStyle w:val="000000000000" w:firstRow="0" w:lastRow="0" w:firstColumn="0" w:lastColumn="0" w:oddVBand="0" w:evenVBand="0" w:oddHBand="0" w:evenHBand="0" w:firstRowFirstColumn="0" w:firstRowLastColumn="0" w:lastRowFirstColumn="0" w:lastRowLastColumn="0"/>
+              <w:cnfStyle w:val="000000000000"/>
             </w:pPr>
             <w:r>
               <w:t xml:space="preserve">Story Points: </w:t>
@@ -2199,7 +2200,7 @@
           </w:tcPr>
           <w:p>
             <w:pPr>
-              <w:cnfStyle w:val="000000000000" w:firstRow="0" w:lastRow="0" w:firstColumn="0" w:lastColumn="0" w:oddVBand="0" w:evenVBand="0" w:oddHBand="0" w:evenHBand="0" w:firstRowFirstColumn="0" w:firstRowLastColumn="0" w:lastRowFirstColumn="0" w:lastRowLastColumn="0"/>
+              <w:cnfStyle w:val="000000000000"/>
             </w:pPr>
             <w:r>
               <w:t>1</w:t>
@@ -2215,7 +2216,7 @@
           </w:tcPr>
           <w:p>
             <w:pPr>
-              <w:cnfStyle w:val="000000000000" w:firstRow="0" w:lastRow="0" w:firstColumn="0" w:lastColumn="0" w:oddVBand="0" w:evenVBand="0" w:oddHBand="0" w:evenHBand="0" w:firstRowFirstColumn="0" w:firstRowLastColumn="0" w:lastRowFirstColumn="0" w:lastRowLastColumn="0"/>
+              <w:cnfStyle w:val="000000000000"/>
             </w:pPr>
             <w:r>
               <w:t>12</w:t>
@@ -2256,6 +2257,7 @@
         </w:rPr>
       </w:pPr>
       <w:r>
+        <w:lastRenderedPageBreak/>
         <w:t>Iteration Plan</w:t>
       </w:r>
       <w:r>
@@ -2394,7 +2396,7 @@
           <w:bottom w:val="single" w:sz="8" w:space="0" w:color="8064A2"/>
           <w:right w:val="single" w:sz="8" w:space="0" w:color="8064A2"/>
         </w:tblBorders>
-        <w:tblLook w:val="04A0" w:firstRow="1" w:lastRow="0" w:firstColumn="1" w:lastColumn="0" w:noHBand="0" w:noVBand="1"/>
+        <w:tblLook w:val="04A0"/>
       </w:tblPr>
       <w:tblGrid>
         <w:gridCol w:w="903"/>
@@ -2947,7 +2949,7 @@
           <w:bottom w:val="single" w:sz="8" w:space="0" w:color="8064A2"/>
           <w:right w:val="single" w:sz="8" w:space="0" w:color="8064A2"/>
         </w:tblBorders>
-        <w:tblLook w:val="04A0" w:firstRow="1" w:lastRow="0" w:firstColumn="1" w:lastColumn="0" w:noHBand="0" w:noVBand="1"/>
+        <w:tblLook w:val="04A0"/>
       </w:tblPr>
       <w:tblGrid>
         <w:gridCol w:w="903"/>
@@ -3394,7 +3396,7 @@
           <w:bottom w:val="single" w:sz="8" w:space="0" w:color="8064A2"/>
           <w:right w:val="single" w:sz="8" w:space="0" w:color="8064A2"/>
         </w:tblBorders>
-        <w:tblLook w:val="04A0" w:firstRow="1" w:lastRow="0" w:firstColumn="1" w:lastColumn="0" w:noHBand="0" w:noVBand="1"/>
+        <w:tblLook w:val="04A0"/>
       </w:tblPr>
       <w:tblGrid>
         <w:gridCol w:w="903"/>
@@ -3892,24 +3894,15 @@
           <w:b/>
           <w:sz w:val="24"/>
         </w:rPr>
-        <w:t>Story Points</w:t>
-      </w:r>
-      <w:proofErr w:type="gramStart"/>
+        <w:t>Story Points:</w:t>
+      </w:r>
       <w:r>
         <w:rPr>
           <w:b/>
           <w:sz w:val="24"/>
         </w:rPr>
-        <w:t>:</w:t>
-      </w:r>
-      <w:r>
-        <w:rPr>
-          <w:b/>
-          <w:sz w:val="24"/>
-        </w:rPr>
         <w:t>4</w:t>
       </w:r>
-      <w:proofErr w:type="gramEnd"/>
     </w:p>
     <w:tbl>
       <w:tblPr>
@@ -3920,7 +3913,7 @@
           <w:bottom w:val="single" w:sz="8" w:space="0" w:color="8064A2"/>
           <w:right w:val="single" w:sz="8" w:space="0" w:color="8064A2"/>
         </w:tblBorders>
-        <w:tblLook w:val="04A0" w:firstRow="1" w:lastRow="0" w:firstColumn="1" w:lastColumn="0" w:noHBand="0" w:noVBand="1"/>
+        <w:tblLook w:val="04A0"/>
       </w:tblPr>
       <w:tblGrid>
         <w:gridCol w:w="903"/>
@@ -4340,6 +4333,7 @@
         </w:rPr>
       </w:pPr>
       <w:r>
+        <w:lastRenderedPageBreak/>
         <w:t xml:space="preserve">Iteration </w:t>
       </w:r>
       <w:bookmarkEnd w:id="9"/>
@@ -4436,21 +4430,7 @@
         <w:rPr>
           <w:lang w:val="en-US"/>
         </w:rPr>
-        <w:t>Story ID</w:t>
-      </w:r>
-      <w:proofErr w:type="gramStart"/>
-      <w:r>
-        <w:rPr>
-          <w:lang w:val="en-US"/>
-        </w:rPr>
-        <w:t>:10</w:t>
-      </w:r>
-      <w:proofErr w:type="gramEnd"/>
-      <w:r>
-        <w:rPr>
-          <w:lang w:val="en-US"/>
-        </w:rPr>
-        <w:t xml:space="preserve"> Calculations/Database-optimal Package part2</w:t>
+        <w:t>Story ID:10 Calculations/Database-optimal Package part2</w:t>
       </w:r>
       <w:r>
         <w:rPr>
@@ -4469,7 +4449,7 @@
           <w:bottom w:val="single" w:sz="8" w:space="0" w:color="8064A2"/>
           <w:right w:val="single" w:sz="8" w:space="0" w:color="8064A2"/>
         </w:tblBorders>
-        <w:tblLook w:val="04A0" w:firstRow="1" w:lastRow="0" w:firstColumn="1" w:lastColumn="0" w:noHBand="0" w:noVBand="1"/>
+        <w:tblLook w:val="04A0"/>
       </w:tblPr>
       <w:tblGrid>
         <w:gridCol w:w="903"/>
@@ -4740,6 +4720,9 @@
             <w:pPr>
               <w:spacing w:after="0" w:line="240" w:lineRule="auto"/>
             </w:pPr>
+            <w:r>
+              <w:t>2</w:t>
+            </w:r>
           </w:p>
         </w:tc>
       </w:tr>
@@ -4830,25 +4813,7 @@
           <w:sz w:val="24"/>
           <w:lang w:val="en-US"/>
         </w:rPr>
-        <w:t>Story ID</w:t>
-      </w:r>
-      <w:proofErr w:type="gramStart"/>
-      <w:r>
-        <w:rPr>
-          <w:b/>
-          <w:sz w:val="24"/>
-          <w:lang w:val="en-US"/>
-        </w:rPr>
-        <w:t>:12</w:t>
-      </w:r>
-      <w:proofErr w:type="gramEnd"/>
-      <w:r>
-        <w:rPr>
-          <w:b/>
-          <w:sz w:val="24"/>
-          <w:lang w:val="en-US"/>
-        </w:rPr>
-        <w:t xml:space="preserve"> Solar rebates</w:t>
+        <w:t>Story ID:12 Solar rebates</w:t>
       </w:r>
       <w:r>
         <w:rPr>
@@ -4917,7 +4882,7 @@
           <w:bottom w:val="single" w:sz="8" w:space="0" w:color="8064A2"/>
           <w:right w:val="single" w:sz="8" w:space="0" w:color="8064A2"/>
         </w:tblBorders>
-        <w:tblLook w:val="04A0" w:firstRow="1" w:lastRow="0" w:firstColumn="1" w:lastColumn="0" w:noHBand="0" w:noVBand="1"/>
+        <w:tblLook w:val="04A0"/>
       </w:tblPr>
       <w:tblGrid>
         <w:gridCol w:w="903"/>
@@ -5290,7 +5255,7 @@
           <w:bottom w:val="single" w:sz="8" w:space="0" w:color="8064A2"/>
           <w:right w:val="single" w:sz="8" w:space="0" w:color="8064A2"/>
         </w:tblBorders>
-        <w:tblLook w:val="04A0" w:firstRow="1" w:lastRow="0" w:firstColumn="1" w:lastColumn="0" w:noHBand="0" w:noVBand="1"/>
+        <w:tblLook w:val="04A0"/>
       </w:tblPr>
       <w:tblGrid>
         <w:gridCol w:w="903"/>
@@ -5572,23 +5537,7 @@
           <w:b/>
           <w:sz w:val="24"/>
         </w:rPr>
-        <w:t>Story ID</w:t>
-      </w:r>
-      <w:proofErr w:type="gramStart"/>
-      <w:r>
-        <w:rPr>
-          <w:b/>
-          <w:sz w:val="24"/>
-        </w:rPr>
-        <w:t>:9</w:t>
-      </w:r>
-      <w:proofErr w:type="gramEnd"/>
-      <w:r>
-        <w:rPr>
-          <w:b/>
-          <w:sz w:val="24"/>
-        </w:rPr>
-        <w:t xml:space="preserve"> Calculations-Return of Investment</w:t>
+        <w:t>Story ID:9 Calculations-Return of Investment</w:t>
       </w:r>
       <w:r>
         <w:rPr>
@@ -5615,7 +5564,7 @@
           <w:bottom w:val="single" w:sz="8" w:space="0" w:color="8064A2"/>
           <w:right w:val="single" w:sz="8" w:space="0" w:color="8064A2"/>
         </w:tblBorders>
-        <w:tblLook w:val="04A0" w:firstRow="1" w:lastRow="0" w:firstColumn="1" w:lastColumn="0" w:noHBand="0" w:noVBand="1"/>
+        <w:tblLook w:val="04A0"/>
       </w:tblPr>
       <w:tblGrid>
         <w:gridCol w:w="903"/>
@@ -5806,6 +5755,9 @@
             <w:pPr>
               <w:spacing w:after="0" w:line="240" w:lineRule="auto"/>
             </w:pPr>
+            <w:r>
+              <w:t>2</w:t>
+            </w:r>
           </w:p>
         </w:tc>
       </w:tr>
@@ -5869,6 +5821,9 @@
             <w:pPr>
               <w:spacing w:after="0" w:line="240" w:lineRule="auto"/>
             </w:pPr>
+            <w:r>
+              <w:t>2</w:t>
+            </w:r>
           </w:p>
         </w:tc>
       </w:tr>
@@ -5902,25 +5857,7 @@
           <w:sz w:val="24"/>
           <w:lang w:val="en-US"/>
         </w:rPr>
-        <w:t xml:space="preserve">Story </w:t>
-      </w:r>
-      <w:proofErr w:type="gramStart"/>
-      <w:r>
-        <w:rPr>
-          <w:b/>
-          <w:sz w:val="24"/>
-          <w:lang w:val="en-US"/>
-        </w:rPr>
-        <w:t>ID :12</w:t>
-      </w:r>
-      <w:proofErr w:type="gramEnd"/>
-      <w:r>
-        <w:rPr>
-          <w:b/>
-          <w:sz w:val="24"/>
-          <w:lang w:val="en-US"/>
-        </w:rPr>
-        <w:t xml:space="preserve"> </w:t>
+        <w:t xml:space="preserve">Story ID :12 </w:t>
       </w:r>
       <w:r>
         <w:rPr>
@@ -5956,7 +5893,7 @@
           <w:bottom w:val="single" w:sz="8" w:space="0" w:color="8064A2"/>
           <w:right w:val="single" w:sz="8" w:space="0" w:color="8064A2"/>
         </w:tblBorders>
-        <w:tblLook w:val="04A0" w:firstRow="1" w:lastRow="0" w:firstColumn="1" w:lastColumn="0" w:noHBand="0" w:noVBand="1"/>
+        <w:tblLook w:val="04A0"/>
       </w:tblPr>
       <w:tblGrid>
         <w:gridCol w:w="903"/>
@@ -6341,15 +6278,7 @@
             </w:r>
             <w:proofErr w:type="spellEnd"/>
             <w:r>
-              <w:t xml:space="preserve"> </w:t>
-            </w:r>
-            <w:proofErr w:type="spellStart"/>
-            <w:r>
-              <w:t>etc</w:t>
-            </w:r>
-            <w:proofErr w:type="spellEnd"/>
-            <w:r>
-              <w:t>) based on location</w:t>
+              <w:t xml:space="preserve"> etc) based on location</w:t>
             </w:r>
           </w:p>
         </w:tc>
@@ -6464,7 +6393,7 @@
       </w:pPr>
     </w:p>
     <w:sectPr>
-      <w:footerReference w:type="default" r:id="rId8"/>
+      <w:footerReference w:type="default" r:id="rId7"/>
       <w:pgSz w:w="11906" w:h="16838"/>
       <w:pgMar w:top="1440" w:right="1440" w:bottom="1440" w:left="1440" w:header="708" w:footer="708" w:gutter="0"/>
       <w:pgNumType w:start="1"/>
@@ -6476,7 +6405,7 @@
 </file>
 
 <file path=word/endnotes.xml><?xml version="1.0" encoding="utf-8"?>
-<w:endnotes xmlns:wpc="http://schemas.microsoft.com/office/word/2010/wordprocessingCanvas" xmlns:mc="http://schemas.openxmlformats.org/markup-compatibility/2006" xmlns:o="urn:schemas-microsoft-com:office:office" xmlns:r="http://schemas.openxmlformats.org/officeDocument/2006/relationships" xmlns:m="http://schemas.openxmlformats.org/officeDocument/2006/math" xmlns:v="urn:schemas-microsoft-com:vml" xmlns:wp14="http://schemas.microsoft.com/office/word/2010/wordprocessingDrawing" xmlns:wp="http://schemas.openxmlformats.org/drawingml/2006/wordprocessingDrawing" xmlns:w10="urn:schemas-microsoft-com:office:word" xmlns:w="http://schemas.openxmlformats.org/wordprocessingml/2006/main" xmlns:w14="http://schemas.microsoft.com/office/word/2010/wordml" xmlns:wpg="http://schemas.microsoft.com/office/word/2010/wordprocessingGroup" xmlns:wpi="http://schemas.microsoft.com/office/word/2010/wordprocessingInk" xmlns:wne="http://schemas.microsoft.com/office/word/2006/wordml" xmlns:wps="http://schemas.microsoft.com/office/word/2010/wordprocessingShape" mc:Ignorable="w14 wp14">
+<w:endnotes xmlns:ve="http://schemas.openxmlformats.org/markup-compatibility/2006" xmlns:o="urn:schemas-microsoft-com:office:office" xmlns:r="http://schemas.openxmlformats.org/officeDocument/2006/relationships" xmlns:m="http://schemas.openxmlformats.org/officeDocument/2006/math" xmlns:v="urn:schemas-microsoft-com:vml" xmlns:wp="http://schemas.openxmlformats.org/drawingml/2006/wordprocessingDrawing" xmlns:w10="urn:schemas-microsoft-com:office:word" xmlns:w="http://schemas.openxmlformats.org/wordprocessingml/2006/main" xmlns:wne="http://schemas.microsoft.com/office/word/2006/wordml">
   <w:endnote w:type="separator" w:id="-1">
     <w:p>
       <w:pPr>
@@ -6501,7 +6430,7 @@
 </file>
 
 <file path=word/footer1.xml><?xml version="1.0" encoding="utf-8"?>
-<w:ftr xmlns:wpc="http://schemas.microsoft.com/office/word/2010/wordprocessingCanvas" xmlns:mc="http://schemas.openxmlformats.org/markup-compatibility/2006" xmlns:o="urn:schemas-microsoft-com:office:office" xmlns:r="http://schemas.openxmlformats.org/officeDocument/2006/relationships" xmlns:m="http://schemas.openxmlformats.org/officeDocument/2006/math" xmlns:v="urn:schemas-microsoft-com:vml" xmlns:wp14="http://schemas.microsoft.com/office/word/2010/wordprocessingDrawing" xmlns:wp="http://schemas.openxmlformats.org/drawingml/2006/wordprocessingDrawing" xmlns:w10="urn:schemas-microsoft-com:office:word" xmlns:w="http://schemas.openxmlformats.org/wordprocessingml/2006/main" xmlns:w14="http://schemas.microsoft.com/office/word/2010/wordml" xmlns:wpg="http://schemas.microsoft.com/office/word/2010/wordprocessingGroup" xmlns:wpi="http://schemas.microsoft.com/office/word/2010/wordprocessingInk" xmlns:wne="http://schemas.microsoft.com/office/word/2006/wordml" xmlns:wps="http://schemas.microsoft.com/office/word/2010/wordprocessingShape" mc:Ignorable="w14 wp14">
+<w:ftr xmlns:ve="http://schemas.openxmlformats.org/markup-compatibility/2006" xmlns:o="urn:schemas-microsoft-com:office:office" xmlns:r="http://schemas.openxmlformats.org/officeDocument/2006/relationships" xmlns:m="http://schemas.openxmlformats.org/officeDocument/2006/math" xmlns:v="urn:schemas-microsoft-com:vml" xmlns:wp="http://schemas.openxmlformats.org/drawingml/2006/wordprocessingDrawing" xmlns:w10="urn:schemas-microsoft-com:office:word" xmlns:w="http://schemas.openxmlformats.org/wordprocessingml/2006/main" xmlns:wne="http://schemas.microsoft.com/office/word/2006/wordml">
   <w:sdt>
     <w:sdtPr>
       <w:id w:val="15487110"/>
@@ -6510,7 +6439,6 @@
         <w:docPartUnique/>
       </w:docPartObj>
     </w:sdtPr>
-    <w:sdtEndPr/>
     <w:sdtContent>
       <w:p>
         <w:pPr>
@@ -6550,7 +6478,7 @@
 </file>
 
 <file path=word/footnotes.xml><?xml version="1.0" encoding="utf-8"?>
-<w:footnotes xmlns:wpc="http://schemas.microsoft.com/office/word/2010/wordprocessingCanvas" xmlns:mc="http://schemas.openxmlformats.org/markup-compatibility/2006" xmlns:o="urn:schemas-microsoft-com:office:office" xmlns:r="http://schemas.openxmlformats.org/officeDocument/2006/relationships" xmlns:m="http://schemas.openxmlformats.org/officeDocument/2006/math" xmlns:v="urn:schemas-microsoft-com:vml" xmlns:wp14="http://schemas.microsoft.com/office/word/2010/wordprocessingDrawing" xmlns:wp="http://schemas.openxmlformats.org/drawingml/2006/wordprocessingDrawing" xmlns:w10="urn:schemas-microsoft-com:office:word" xmlns:w="http://schemas.openxmlformats.org/wordprocessingml/2006/main" xmlns:w14="http://schemas.microsoft.com/office/word/2010/wordml" xmlns:wpg="http://schemas.microsoft.com/office/word/2010/wordprocessingGroup" xmlns:wpi="http://schemas.microsoft.com/office/word/2010/wordprocessingInk" xmlns:wne="http://schemas.microsoft.com/office/word/2006/wordml" xmlns:wps="http://schemas.microsoft.com/office/word/2010/wordprocessingShape" mc:Ignorable="w14 wp14">
+<w:footnotes xmlns:ve="http://schemas.openxmlformats.org/markup-compatibility/2006" xmlns:o="urn:schemas-microsoft-com:office:office" xmlns:r="http://schemas.openxmlformats.org/officeDocument/2006/relationships" xmlns:m="http://schemas.openxmlformats.org/officeDocument/2006/math" xmlns:v="urn:schemas-microsoft-com:vml" xmlns:wp="http://schemas.openxmlformats.org/drawingml/2006/wordprocessingDrawing" xmlns:w10="urn:schemas-microsoft-com:office:word" xmlns:w="http://schemas.openxmlformats.org/wordprocessingml/2006/main" xmlns:wne="http://schemas.microsoft.com/office/word/2006/wordml">
   <w:footnote w:type="separator" w:id="-1">
     <w:p>
       <w:pPr>
@@ -6575,7 +6503,7 @@
 </file>
 
 <file path=word/styles.xml><?xml version="1.0" encoding="utf-8"?>
-<w:styles xmlns:mc="http://schemas.openxmlformats.org/markup-compatibility/2006" xmlns:r="http://schemas.openxmlformats.org/officeDocument/2006/relationships" xmlns:w="http://schemas.openxmlformats.org/wordprocessingml/2006/main" xmlns:w14="http://schemas.microsoft.com/office/word/2010/wordml" mc:Ignorable="w14">
+<w:styles xmlns:r="http://schemas.openxmlformats.org/officeDocument/2006/relationships" xmlns:w="http://schemas.openxmlformats.org/wordprocessingml/2006/main">
   <w:docDefaults>
     <w:rPrDefault>
       <w:rPr>
@@ -6812,6 +6740,7 @@
     <w:uiPriority w:val="99"/>
     <w:semiHidden/>
     <w:unhideWhenUsed/>
+    <w:qFormat/>
     <w:tblPr>
       <w:tblInd w:w="0" w:type="dxa"/>
       <w:tblCellMar>
@@ -8261,7 +8190,7 @@
 </file>
 
 <file path=customXml/itemProps1.xml><?xml version="1.0" encoding="utf-8"?>
-<ds:datastoreItem xmlns:ds="http://schemas.openxmlformats.org/officeDocument/2006/customXml" ds:itemID="{46F2549E-E678-476A-9BA7-03003FDAF896}">
+<ds:datastoreItem xmlns:ds="http://schemas.openxmlformats.org/officeDocument/2006/customXml" ds:itemID="{3391897A-8811-4CEB-A479-71F31E4D7EEF}">
   <ds:schemaRefs>
     <ds:schemaRef ds:uri="http://schemas.openxmlformats.org/officeDocument/2006/bibliography"/>
   </ds:schemaRefs>

</xml_diff>